<commit_message>
Added ease of use to Final Report.
</commit_message>
<xml_diff>
--- a/Final Report.docx
+++ b/Final Report.docx
@@ -1,6 +1,6 @@
 
 <file path=word/document.xml><?xml version="1.0" encoding="utf-8"?>
-<w:document xmlns:wpc="http://schemas.microsoft.com/office/word/2010/wordprocessingCanvas" xmlns:cx="http://schemas.microsoft.com/office/drawing/2014/chartex" xmlns:cx1="http://schemas.microsoft.com/office/drawing/2015/9/8/chartex" xmlns:cx2="http://schemas.microsoft.com/office/drawing/2015/10/21/chartex" xmlns:cx3="http://schemas.microsoft.com/office/drawing/2016/5/9/chartex" xmlns:cx4="http://schemas.microsoft.com/office/drawing/2016/5/10/chartex" xmlns:cx5="http://schemas.microsoft.com/office/drawing/2016/5/11/chartex" xmlns:cx6="http://schemas.microsoft.com/office/drawing/2016/5/12/chartex" xmlns:cx7="http://schemas.microsoft.com/office/drawing/2016/5/13/chartex" xmlns:cx8="http://schemas.microsoft.com/office/drawing/2016/5/14/chartex" xmlns:mc="http://schemas.openxmlformats.org/markup-compatibility/2006" xmlns:aink="http://schemas.microsoft.com/office/drawing/2016/ink" xmlns:am3d="http://schemas.microsoft.com/office/drawing/2017/model3d" xmlns:o="urn:schemas-microsoft-com:office:office" xmlns:r="http://schemas.openxmlformats.org/officeDocument/2006/relationships" xmlns:m="http://schemas.openxmlformats.org/officeDocument/2006/math" xmlns:v="urn:schemas-microsoft-com:vml" xmlns:wp14="http://schemas.microsoft.com/office/word/2010/wordprocessingDrawing" xmlns:wp="http://schemas.openxmlformats.org/drawingml/2006/wordprocessingDrawing" xmlns:w10="urn:schemas-microsoft-com:office:word" xmlns:w="http://schemas.openxmlformats.org/wordprocessingml/2006/main" xmlns:w14="http://schemas.microsoft.com/office/word/2010/wordml" xmlns:w15="http://schemas.microsoft.com/office/word/2012/wordml" xmlns:w16cex="http://schemas.microsoft.com/office/word/2018/wordml/cex" xmlns:w16cid="http://schemas.microsoft.com/office/word/2016/wordml/cid" xmlns:w16="http://schemas.microsoft.com/office/word/2018/wordml" xmlns:w16se="http://schemas.microsoft.com/office/word/2015/wordml/symex" xmlns:wpg="http://schemas.microsoft.com/office/word/2010/wordprocessingGroup" xmlns:wpi="http://schemas.microsoft.com/office/word/2010/wordprocessingInk" xmlns:wne="http://schemas.microsoft.com/office/word/2006/wordml" xmlns:wps="http://schemas.microsoft.com/office/word/2010/wordprocessingShape" mc:Ignorable="w14 w15 w16se w16cid w16 w16cex wp14">
+<w:document xmlns:wpc="http://schemas.microsoft.com/office/word/2010/wordprocessingCanvas" xmlns:cx="http://schemas.microsoft.com/office/drawing/2014/chartex" xmlns:cx1="http://schemas.microsoft.com/office/drawing/2015/9/8/chartex" xmlns:cx2="http://schemas.microsoft.com/office/drawing/2015/10/21/chartex" xmlns:cx3="http://schemas.microsoft.com/office/drawing/2016/5/9/chartex" xmlns:cx4="http://schemas.microsoft.com/office/drawing/2016/5/10/chartex" xmlns:cx5="http://schemas.microsoft.com/office/drawing/2016/5/11/chartex" xmlns:cx6="http://schemas.microsoft.com/office/drawing/2016/5/12/chartex" xmlns:cx7="http://schemas.microsoft.com/office/drawing/2016/5/13/chartex" xmlns:cx8="http://schemas.microsoft.com/office/drawing/2016/5/14/chartex" xmlns:mc="http://schemas.openxmlformats.org/markup-compatibility/2006" xmlns:aink="http://schemas.microsoft.com/office/drawing/2016/ink" xmlns:am3d="http://schemas.microsoft.com/office/drawing/2017/model3d" xmlns:o="urn:schemas-microsoft-com:office:office" xmlns:oel="http://schemas.microsoft.com/office/2019/extlst" xmlns:r="http://schemas.openxmlformats.org/officeDocument/2006/relationships" xmlns:m="http://schemas.openxmlformats.org/officeDocument/2006/math" xmlns:v="urn:schemas-microsoft-com:vml" xmlns:wp14="http://schemas.microsoft.com/office/word/2010/wordprocessingDrawing" xmlns:wp="http://schemas.openxmlformats.org/drawingml/2006/wordprocessingDrawing" xmlns:w10="urn:schemas-microsoft-com:office:word" xmlns:w="http://schemas.openxmlformats.org/wordprocessingml/2006/main" xmlns:w14="http://schemas.microsoft.com/office/word/2010/wordml" xmlns:w15="http://schemas.microsoft.com/office/word/2012/wordml" xmlns:w16cex="http://schemas.microsoft.com/office/word/2018/wordml/cex" xmlns:w16cid="http://schemas.microsoft.com/office/word/2016/wordml/cid" xmlns:w16="http://schemas.microsoft.com/office/word/2018/wordml" xmlns:w16sdtdh="http://schemas.microsoft.com/office/word/2020/wordml/sdtdatahash" xmlns:w16se="http://schemas.microsoft.com/office/word/2015/wordml/symex" xmlns:wpg="http://schemas.microsoft.com/office/word/2010/wordprocessingGroup" xmlns:wpi="http://schemas.microsoft.com/office/word/2010/wordprocessingInk" xmlns:wne="http://schemas.microsoft.com/office/word/2006/wordml" xmlns:wps="http://schemas.microsoft.com/office/word/2010/wordprocessingShape" mc:Ignorable="w14 w15 w16se w16cid w16 w16cex w16sdtdh wp14">
   <w:body>
     <w:sdt>
       <w:sdtPr>
@@ -153,7 +153,6 @@
                                     <w:dataBinding w:prefixMappings="xmlns:ns0='http://purl.org/dc/elements/1.1/' xmlns:ns1='http://schemas.openxmlformats.org/package/2006/metadata/core-properties' " w:xpath="/ns1:coreProperties[1]/ns0:subject[1]" w:storeItemID="{6C3C8BC8-F283-45AE-878A-BAB7291924A1}"/>
                                     <w:text/>
                                   </w:sdtPr>
-                                  <w:sdtEndPr/>
                                   <w:sdtContent>
                                     <w:r>
                                       <w:rPr>
@@ -182,6 +181,8 @@
                                   <w:rPr>
                                     <w:b/>
                                     <w:bCs/>
+                                    <w:sz w:val="24"/>
+                                    <w:szCs w:val="24"/>
                                     <w:u w:val="single"/>
                                   </w:rPr>
                                 </w:pPr>
@@ -189,6 +190,8 @@
                                   <w:rPr>
                                     <w:b/>
                                     <w:bCs/>
+                                    <w:sz w:val="24"/>
+                                    <w:szCs w:val="24"/>
                                     <w:u w:val="single"/>
                                   </w:rPr>
                                   <w:t>JDM_BOYS</w:t>
@@ -202,6 +205,7 @@
                                     <w:sz w:val="24"/>
                                     <w:szCs w:val="24"/>
                                     <w:shd w:val="clear" w:color="auto" w:fill="FFFFFF"/>
+                                    <w:lang w:val="pl-PL"/>
                                   </w:rPr>
                                 </w:pPr>
                                 <w:r>
@@ -211,6 +215,7 @@
                                     <w:sz w:val="24"/>
                                     <w:szCs w:val="24"/>
                                     <w:shd w:val="clear" w:color="auto" w:fill="FFFFFF"/>
+                                    <w:lang w:val="pl-PL"/>
                                   </w:rPr>
                                   <w:t>Daniel - dodriscoll4mycit.ie - R00221504</w:t>
                                 </w:r>
@@ -223,6 +228,7 @@
                                     <w:sz w:val="24"/>
                                     <w:szCs w:val="24"/>
                                     <w:shd w:val="clear" w:color="auto" w:fill="FFFFFF"/>
+                                    <w:lang w:val="pl-PL"/>
                                   </w:rPr>
                                 </w:pPr>
                                 <w:r>
@@ -232,6 +238,7 @@
                                     <w:sz w:val="24"/>
                                     <w:szCs w:val="24"/>
                                     <w:shd w:val="clear" w:color="auto" w:fill="FFFFFF"/>
+                                    <w:lang w:val="pl-PL"/>
                                   </w:rPr>
                                   <w:t>Patryk - Patryk.Malinowski@mycit.ie - R00210173</w:t>
                                 </w:r>
@@ -244,6 +251,7 @@
                                     <w:sz w:val="24"/>
                                     <w:szCs w:val="24"/>
                                     <w:shd w:val="clear" w:color="auto" w:fill="FFFFFF"/>
+                                    <w:lang w:val="pl-PL"/>
                                   </w:rPr>
                                 </w:pPr>
                                 <w:r>
@@ -253,6 +261,7 @@
                                     <w:sz w:val="24"/>
                                     <w:szCs w:val="24"/>
                                     <w:shd w:val="clear" w:color="auto" w:fill="FFFFFF"/>
+                                    <w:lang w:val="pl-PL"/>
                                   </w:rPr>
                                   <w:t>Jamie - jamie.roche1@mycit.ie - R00151829</w:t>
                                 </w:r>
@@ -313,7 +322,7 @@
                     <v:stroke joinstyle="miter"/>
                     <v:path gradientshapeok="t" o:connecttype="rect"/>
                   </v:shapetype>
-                  <v:shape id="Text Box 62" o:spid="_x0000_s1026" type="#_x0000_t202" style="position:absolute;margin-left:416.8pt;margin-top:0;width:468pt;height:215.25pt;z-index:251644416;visibility:visible;mso-wrap-style:square;mso-width-percent:765;mso-height-percent:0;mso-wrap-distance-left:9pt;mso-wrap-distance-top:0;mso-wrap-distance-right:9pt;mso-wrap-distance-bottom:0;mso-position-horizontal:right;mso-position-horizontal-relative:margin;mso-position-vertical:top;mso-position-vertical-relative:margin;mso-width-percent:765;mso-height-percent:0;mso-width-relative:page;mso-height-relative:margin;v-text-anchor:top" o:gfxdata="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" filled="f" stroked="f" strokeweight=".5pt">
+                  <v:shape id="Text Box 62" o:spid="_x0000_s1026" type="#_x0000_t202" style="position:absolute;margin-left:416.8pt;margin-top:0;width:468pt;height:215.25pt;z-index:251644416;visibility:visible;mso-wrap-style:square;mso-width-percent:765;mso-height-percent:0;mso-wrap-distance-left:9pt;mso-wrap-distance-top:0;mso-wrap-distance-right:9pt;mso-wrap-distance-bottom:0;mso-position-horizontal:right;mso-position-horizontal-relative:margin;mso-position-vertical:top;mso-position-vertical-relative:margin;mso-width-percent:765;mso-height-percent:0;mso-width-relative:page;mso-height-relative:margin;v-text-anchor:top" o:gfxdata="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" filled="f" stroked="f" strokeweight=".5pt">
                     <v:textbox>
                       <w:txbxContent>
                         <w:sdt>
@@ -383,7 +392,6 @@
                               <w:dataBinding w:prefixMappings="xmlns:ns0='http://purl.org/dc/elements/1.1/' xmlns:ns1='http://schemas.openxmlformats.org/package/2006/metadata/core-properties' " w:xpath="/ns1:coreProperties[1]/ns0:subject[1]" w:storeItemID="{6C3C8BC8-F283-45AE-878A-BAB7291924A1}"/>
                               <w:text/>
                             </w:sdtPr>
-                            <w:sdtEndPr/>
                             <w:sdtContent>
                               <w:r>
                                 <w:rPr>
@@ -412,6 +420,8 @@
                             <w:rPr>
                               <w:b/>
                               <w:bCs/>
+                              <w:sz w:val="24"/>
+                              <w:szCs w:val="24"/>
                               <w:u w:val="single"/>
                             </w:rPr>
                           </w:pPr>
@@ -419,6 +429,8 @@
                             <w:rPr>
                               <w:b/>
                               <w:bCs/>
+                              <w:sz w:val="24"/>
+                              <w:szCs w:val="24"/>
                               <w:u w:val="single"/>
                             </w:rPr>
                             <w:t>JDM_BOYS</w:t>
@@ -432,6 +444,7 @@
                               <w:sz w:val="24"/>
                               <w:szCs w:val="24"/>
                               <w:shd w:val="clear" w:color="auto" w:fill="FFFFFF"/>
+                              <w:lang w:val="pl-PL"/>
                             </w:rPr>
                           </w:pPr>
                           <w:r>
@@ -441,6 +454,7 @@
                               <w:sz w:val="24"/>
                               <w:szCs w:val="24"/>
                               <w:shd w:val="clear" w:color="auto" w:fill="FFFFFF"/>
+                              <w:lang w:val="pl-PL"/>
                             </w:rPr>
                             <w:t>Daniel - dodriscoll4mycit.ie - R00221504</w:t>
                           </w:r>
@@ -453,6 +467,7 @@
                               <w:sz w:val="24"/>
                               <w:szCs w:val="24"/>
                               <w:shd w:val="clear" w:color="auto" w:fill="FFFFFF"/>
+                              <w:lang w:val="pl-PL"/>
                             </w:rPr>
                           </w:pPr>
                           <w:r>
@@ -462,6 +477,7 @@
                               <w:sz w:val="24"/>
                               <w:szCs w:val="24"/>
                               <w:shd w:val="clear" w:color="auto" w:fill="FFFFFF"/>
+                              <w:lang w:val="pl-PL"/>
                             </w:rPr>
                             <w:t>Patryk - Patryk.Malinowski@mycit.ie - R00210173</w:t>
                           </w:r>
@@ -474,6 +490,7 @@
                               <w:sz w:val="24"/>
                               <w:szCs w:val="24"/>
                               <w:shd w:val="clear" w:color="auto" w:fill="FFFFFF"/>
+                              <w:lang w:val="pl-PL"/>
                             </w:rPr>
                           </w:pPr>
                           <w:r>
@@ -483,6 +500,7 @@
                               <w:sz w:val="24"/>
                               <w:szCs w:val="24"/>
                               <w:shd w:val="clear" w:color="auto" w:fill="FFFFFF"/>
+                              <w:lang w:val="pl-PL"/>
                             </w:rPr>
                             <w:t>Jamie - jamie.roche1@mycit.ie - R00151829</w:t>
                           </w:r>
@@ -1148,7 +1166,6 @@
                                     <w:dataBinding w:prefixMappings="xmlns:ns0='http://schemas.openxmlformats.org/officeDocument/2006/extended-properties' " w:xpath="/ns0:Properties[1]/ns0:Company[1]" w:storeItemID="{6668398D-A668-4E3E-A5EB-62B293D839F1}"/>
                                     <w:text/>
                                   </w:sdtPr>
-                                  <w:sdtEndPr/>
                                   <w:sdtContent>
                                     <w:r>
                                       <w:rPr>
@@ -1180,7 +1197,6 @@
                                   <w:dataBinding w:prefixMappings="xmlns:ns0='http://purl.org/dc/elements/1.1/' xmlns:ns1='http://schemas.openxmlformats.org/package/2006/metadata/core-properties' " w:xpath="/ns1:coreProperties[1]/ns1:category[1]" w:storeItemID="{6C3C8BC8-F283-45AE-878A-BAB7291924A1}"/>
                                   <w:text/>
                                 </w:sdtPr>
-                                <w:sdtEndPr/>
                                 <w:sdtContent>
                                   <w:p>
                                     <w:pPr>
@@ -1225,7 +1241,7 @@
               </mc:Choice>
               <mc:Fallback>
                 <w:pict>
-                  <v:shape w14:anchorId="6BCBAA23" id="Text Box 69" o:spid="_x0000_s1027" type="#_x0000_t202" style="position:absolute;margin-left:0;margin-top:0;width:468pt;height:29.5pt;z-index:251642368;visibility:visible;mso-wrap-style:square;mso-width-percent:765;mso-height-percent:0;mso-wrap-distance-left:9pt;mso-wrap-distance-top:0;mso-wrap-distance-right:9pt;mso-wrap-distance-bottom:0;mso-position-horizontal:center;mso-position-horizontal-relative:page;mso-position-vertical:bottom;mso-position-vertical-relative:margin;mso-width-percent:765;mso-height-percent:0;mso-width-relative:page;mso-height-relative:margin;v-text-anchor:bottom" o:gfxdata="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" filled="f" stroked="f" strokeweight=".5pt">
+                  <v:shape w14:anchorId="6BCBAA23" id="Text Box 69" o:spid="_x0000_s1027" type="#_x0000_t202" style="position:absolute;margin-left:0;margin-top:0;width:468pt;height:29.5pt;z-index:251642368;visibility:visible;mso-wrap-style:square;mso-width-percent:765;mso-height-percent:0;mso-wrap-distance-left:9pt;mso-wrap-distance-top:0;mso-wrap-distance-right:9pt;mso-wrap-distance-bottom:0;mso-position-horizontal:center;mso-position-horizontal-relative:page;mso-position-vertical:bottom;mso-position-vertical-relative:margin;mso-width-percent:765;mso-height-percent:0;mso-width-relative:page;mso-height-relative:margin;v-text-anchor:bottom" o:gfxdata="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" filled="f" stroked="f" strokeweight=".5pt">
                     <v:textbox style="mso-fit-shape-to-text:t" inset="0,0,0,0">
                       <w:txbxContent>
                         <w:p>
@@ -1257,7 +1273,6 @@
                               <w:dataBinding w:prefixMappings="xmlns:ns0='http://schemas.openxmlformats.org/officeDocument/2006/extended-properties' " w:xpath="/ns0:Properties[1]/ns0:Company[1]" w:storeItemID="{6668398D-A668-4E3E-A5EB-62B293D839F1}"/>
                               <w:text/>
                             </w:sdtPr>
-                            <w:sdtEndPr/>
                             <w:sdtContent>
                               <w:r>
                                 <w:rPr>
@@ -1289,7 +1304,6 @@
                             <w:dataBinding w:prefixMappings="xmlns:ns0='http://purl.org/dc/elements/1.1/' xmlns:ns1='http://schemas.openxmlformats.org/package/2006/metadata/core-properties' " w:xpath="/ns1:coreProperties[1]/ns1:category[1]" w:storeItemID="{6C3C8BC8-F283-45AE-878A-BAB7291924A1}"/>
                             <w:text/>
                           </w:sdtPr>
-                          <w:sdtEndPr/>
                           <w:sdtContent>
                             <w:p>
                               <w:pPr>
@@ -1458,18 +1472,33 @@
             <w:rPr>
               <w:rFonts w:eastAsiaTheme="minorEastAsia"/>
               <w:noProof/>
+              <w:kern w:val="2"/>
+              <w:lang w:val="en-IE" w:eastAsia="en-IE"/>
+              <w14:ligatures w14:val="standardContextual"/>
             </w:rPr>
           </w:pPr>
           <w:r>
+            <w:rPr>
+              <w:sz w:val="24"/>
+              <w:szCs w:val="24"/>
+            </w:rPr>
             <w:fldChar w:fldCharType="begin"/>
           </w:r>
           <w:r>
+            <w:rPr>
+              <w:sz w:val="24"/>
+              <w:szCs w:val="24"/>
+            </w:rPr>
             <w:instrText xml:space="preserve"> TOC \o "1-3" \h \z \u </w:instrText>
           </w:r>
           <w:r>
+            <w:rPr>
+              <w:sz w:val="24"/>
+              <w:szCs w:val="24"/>
+            </w:rPr>
             <w:fldChar w:fldCharType="separate"/>
           </w:r>
-          <w:hyperlink w:anchor="_Toc152064617" w:history="1">
+          <w:hyperlink w:anchor="_Toc152066728" w:history="1">
             <w:r>
               <w:rPr>
                 <w:rStyle w:val="Hyperlink"/>
@@ -1496,7 +1525,7 @@
                 <w:noProof/>
                 <w:webHidden/>
               </w:rPr>
-              <w:instrText xml:space="preserve"> PAGEREF _Toc152064617 \h </w:instrText>
+              <w:instrText xml:space="preserve"> PAGEREF _Toc152066728 \h </w:instrText>
             </w:r>
             <w:r>
               <w:rPr>
@@ -1536,13 +1565,20 @@
             <w:rPr>
               <w:rFonts w:eastAsiaTheme="minorEastAsia"/>
               <w:noProof/>
+              <w:kern w:val="2"/>
+              <w:sz w:val="24"/>
+              <w:szCs w:val="24"/>
+              <w:lang w:val="en-IE" w:eastAsia="en-IE"/>
+              <w14:ligatures w14:val="standardContextual"/>
             </w:rPr>
           </w:pPr>
-          <w:hyperlink w:anchor="_Toc152064618" w:history="1">
+          <w:hyperlink w:anchor="_Toc152066729" w:history="1">
             <w:r>
               <w:rPr>
                 <w:rStyle w:val="Hyperlink"/>
                 <w:noProof/>
+                <w:sz w:val="24"/>
+                <w:szCs w:val="24"/>
               </w:rPr>
               <w:t>Setup</w:t>
             </w:r>
@@ -1550,6 +1586,8 @@
               <w:rPr>
                 <w:noProof/>
                 <w:webHidden/>
+                <w:sz w:val="24"/>
+                <w:szCs w:val="24"/>
               </w:rPr>
               <w:tab/>
             </w:r>
@@ -1557,6 +1595,8 @@
               <w:rPr>
                 <w:noProof/>
                 <w:webHidden/>
+                <w:sz w:val="24"/>
+                <w:szCs w:val="24"/>
               </w:rPr>
               <w:fldChar w:fldCharType="begin"/>
             </w:r>
@@ -1564,19 +1604,25 @@
               <w:rPr>
                 <w:noProof/>
                 <w:webHidden/>
+                <w:sz w:val="24"/>
+                <w:szCs w:val="24"/>
               </w:rPr>
-              <w:instrText xml:space="preserve"> PAGEREF _Toc152064618 \h </w:instrText>
+              <w:instrText xml:space="preserve"> PAGEREF _Toc152066729 \h </w:instrText>
             </w:r>
             <w:r>
               <w:rPr>
                 <w:noProof/>
                 <w:webHidden/>
+                <w:sz w:val="24"/>
+                <w:szCs w:val="24"/>
               </w:rPr>
             </w:r>
             <w:r>
               <w:rPr>
                 <w:noProof/>
                 <w:webHidden/>
+                <w:sz w:val="24"/>
+                <w:szCs w:val="24"/>
               </w:rPr>
               <w:fldChar w:fldCharType="separate"/>
             </w:r>
@@ -1584,6 +1630,8 @@
               <w:rPr>
                 <w:noProof/>
                 <w:webHidden/>
+                <w:sz w:val="24"/>
+                <w:szCs w:val="24"/>
               </w:rPr>
               <w:t>1</w:t>
             </w:r>
@@ -1591,6 +1639,8 @@
               <w:rPr>
                 <w:noProof/>
                 <w:webHidden/>
+                <w:sz w:val="24"/>
+                <w:szCs w:val="24"/>
               </w:rPr>
               <w:fldChar w:fldCharType="end"/>
             </w:r>
@@ -1605,13 +1655,20 @@
             <w:rPr>
               <w:rFonts w:eastAsiaTheme="minorEastAsia"/>
               <w:noProof/>
+              <w:kern w:val="2"/>
+              <w:sz w:val="24"/>
+              <w:szCs w:val="24"/>
+              <w:lang w:val="en-IE" w:eastAsia="en-IE"/>
+              <w14:ligatures w14:val="standardContextual"/>
             </w:rPr>
           </w:pPr>
-          <w:hyperlink w:anchor="_Toc152064619" w:history="1">
+          <w:hyperlink w:anchor="_Toc152066730" w:history="1">
             <w:r>
               <w:rPr>
                 <w:rStyle w:val="Hyperlink"/>
                 <w:noProof/>
+                <w:sz w:val="24"/>
+                <w:szCs w:val="24"/>
               </w:rPr>
               <w:t>Configuration</w:t>
             </w:r>
@@ -1619,6 +1676,8 @@
               <w:rPr>
                 <w:noProof/>
                 <w:webHidden/>
+                <w:sz w:val="24"/>
+                <w:szCs w:val="24"/>
               </w:rPr>
               <w:tab/>
             </w:r>
@@ -1626,6 +1685,8 @@
               <w:rPr>
                 <w:noProof/>
                 <w:webHidden/>
+                <w:sz w:val="24"/>
+                <w:szCs w:val="24"/>
               </w:rPr>
               <w:fldChar w:fldCharType="begin"/>
             </w:r>
@@ -1633,19 +1694,25 @@
               <w:rPr>
                 <w:noProof/>
                 <w:webHidden/>
+                <w:sz w:val="24"/>
+                <w:szCs w:val="24"/>
               </w:rPr>
-              <w:instrText xml:space="preserve"> PAGEREF _Toc152064619 \h </w:instrText>
+              <w:instrText xml:space="preserve"> PAGEREF _Toc152066730 \h </w:instrText>
             </w:r>
             <w:r>
               <w:rPr>
                 <w:noProof/>
                 <w:webHidden/>
+                <w:sz w:val="24"/>
+                <w:szCs w:val="24"/>
               </w:rPr>
             </w:r>
             <w:r>
               <w:rPr>
                 <w:noProof/>
                 <w:webHidden/>
+                <w:sz w:val="24"/>
+                <w:szCs w:val="24"/>
               </w:rPr>
               <w:fldChar w:fldCharType="separate"/>
             </w:r>
@@ -1653,6 +1720,8 @@
               <w:rPr>
                 <w:noProof/>
                 <w:webHidden/>
+                <w:sz w:val="24"/>
+                <w:szCs w:val="24"/>
               </w:rPr>
               <w:t>3</w:t>
             </w:r>
@@ -1660,6 +1729,8 @@
               <w:rPr>
                 <w:noProof/>
                 <w:webHidden/>
+                <w:sz w:val="24"/>
+                <w:szCs w:val="24"/>
               </w:rPr>
               <w:fldChar w:fldCharType="end"/>
             </w:r>
@@ -1674,13 +1745,20 @@
             <w:rPr>
               <w:rFonts w:eastAsiaTheme="minorEastAsia"/>
               <w:noProof/>
+              <w:kern w:val="2"/>
+              <w:sz w:val="24"/>
+              <w:szCs w:val="24"/>
+              <w:lang w:val="en-IE" w:eastAsia="en-IE"/>
+              <w14:ligatures w14:val="standardContextual"/>
             </w:rPr>
           </w:pPr>
-          <w:hyperlink w:anchor="_Toc152064620" w:history="1">
+          <w:hyperlink w:anchor="_Toc152066731" w:history="1">
             <w:r>
               <w:rPr>
                 <w:rStyle w:val="Hyperlink"/>
                 <w:noProof/>
+                <w:sz w:val="24"/>
+                <w:szCs w:val="24"/>
               </w:rPr>
               <w:t>Experience</w:t>
             </w:r>
@@ -1688,6 +1766,8 @@
               <w:rPr>
                 <w:noProof/>
                 <w:webHidden/>
+                <w:sz w:val="24"/>
+                <w:szCs w:val="24"/>
               </w:rPr>
               <w:tab/>
             </w:r>
@@ -1695,6 +1775,8 @@
               <w:rPr>
                 <w:noProof/>
                 <w:webHidden/>
+                <w:sz w:val="24"/>
+                <w:szCs w:val="24"/>
               </w:rPr>
               <w:fldChar w:fldCharType="begin"/>
             </w:r>
@@ -1702,19 +1784,25 @@
               <w:rPr>
                 <w:noProof/>
                 <w:webHidden/>
+                <w:sz w:val="24"/>
+                <w:szCs w:val="24"/>
               </w:rPr>
-              <w:instrText xml:space="preserve"> PAGEREF _Toc152064620 \h </w:instrText>
+              <w:instrText xml:space="preserve"> PAGEREF _Toc152066731 \h </w:instrText>
             </w:r>
             <w:r>
               <w:rPr>
                 <w:noProof/>
                 <w:webHidden/>
+                <w:sz w:val="24"/>
+                <w:szCs w:val="24"/>
               </w:rPr>
             </w:r>
             <w:r>
               <w:rPr>
                 <w:noProof/>
                 <w:webHidden/>
+                <w:sz w:val="24"/>
+                <w:szCs w:val="24"/>
               </w:rPr>
               <w:fldChar w:fldCharType="separate"/>
             </w:r>
@@ -1722,13 +1810,17 @@
               <w:rPr>
                 <w:noProof/>
                 <w:webHidden/>
+                <w:sz w:val="24"/>
+                <w:szCs w:val="24"/>
               </w:rPr>
-              <w:t>4</w:t>
+              <w:t>5</w:t>
             </w:r>
             <w:r>
               <w:rPr>
                 <w:noProof/>
                 <w:webHidden/>
+                <w:sz w:val="24"/>
+                <w:szCs w:val="24"/>
               </w:rPr>
               <w:fldChar w:fldCharType="end"/>
             </w:r>
@@ -1743,13 +1835,20 @@
             <w:rPr>
               <w:rFonts w:eastAsiaTheme="minorEastAsia"/>
               <w:noProof/>
+              <w:kern w:val="2"/>
+              <w:sz w:val="24"/>
+              <w:szCs w:val="24"/>
+              <w:lang w:val="en-IE" w:eastAsia="en-IE"/>
+              <w14:ligatures w14:val="standardContextual"/>
             </w:rPr>
           </w:pPr>
-          <w:hyperlink w:anchor="_Toc152064621" w:history="1">
+          <w:hyperlink w:anchor="_Toc152066732" w:history="1">
             <w:r>
               <w:rPr>
                 <w:rStyle w:val="Hyperlink"/>
                 <w:noProof/>
+                <w:sz w:val="24"/>
+                <w:szCs w:val="24"/>
               </w:rPr>
               <w:t>Usefulness</w:t>
             </w:r>
@@ -1757,6 +1856,8 @@
               <w:rPr>
                 <w:noProof/>
                 <w:webHidden/>
+                <w:sz w:val="24"/>
+                <w:szCs w:val="24"/>
               </w:rPr>
               <w:tab/>
             </w:r>
@@ -1764,6 +1865,8 @@
               <w:rPr>
                 <w:noProof/>
                 <w:webHidden/>
+                <w:sz w:val="24"/>
+                <w:szCs w:val="24"/>
               </w:rPr>
               <w:fldChar w:fldCharType="begin"/>
             </w:r>
@@ -1771,19 +1874,25 @@
               <w:rPr>
                 <w:noProof/>
                 <w:webHidden/>
+                <w:sz w:val="24"/>
+                <w:szCs w:val="24"/>
               </w:rPr>
-              <w:instrText xml:space="preserve"> PAGEREF _Toc152064621 \h </w:instrText>
+              <w:instrText xml:space="preserve"> PAGEREF _Toc152066732 \h </w:instrText>
             </w:r>
             <w:r>
               <w:rPr>
                 <w:noProof/>
                 <w:webHidden/>
+                <w:sz w:val="24"/>
+                <w:szCs w:val="24"/>
               </w:rPr>
             </w:r>
             <w:r>
               <w:rPr>
                 <w:noProof/>
                 <w:webHidden/>
+                <w:sz w:val="24"/>
+                <w:szCs w:val="24"/>
               </w:rPr>
               <w:fldChar w:fldCharType="separate"/>
             </w:r>
@@ -1791,13 +1900,107 @@
               <w:rPr>
                 <w:noProof/>
                 <w:webHidden/>
+                <w:sz w:val="24"/>
+                <w:szCs w:val="24"/>
               </w:rPr>
-              <w:t>4</w:t>
+              <w:t>5</w:t>
             </w:r>
             <w:r>
               <w:rPr>
                 <w:noProof/>
                 <w:webHidden/>
+                <w:sz w:val="24"/>
+                <w:szCs w:val="24"/>
+              </w:rPr>
+              <w:fldChar w:fldCharType="end"/>
+            </w:r>
+          </w:hyperlink>
+        </w:p>
+        <w:p>
+          <w:pPr>
+            <w:pStyle w:val="TOC1"/>
+            <w:tabs>
+              <w:tab w:val="right" w:leader="dot" w:pos="9350"/>
+            </w:tabs>
+            <w:rPr>
+              <w:rFonts w:eastAsiaTheme="minorEastAsia"/>
+              <w:noProof/>
+              <w:kern w:val="2"/>
+              <w:sz w:val="24"/>
+              <w:szCs w:val="24"/>
+              <w:lang w:val="en-IE" w:eastAsia="en-IE"/>
+              <w14:ligatures w14:val="standardContextual"/>
+            </w:rPr>
+          </w:pPr>
+          <w:hyperlink w:anchor="_Toc152066733" w:history="1">
+            <w:r>
+              <w:rPr>
+                <w:rStyle w:val="Hyperlink"/>
+                <w:noProof/>
+                <w:sz w:val="24"/>
+                <w:szCs w:val="24"/>
+              </w:rPr>
+              <w:t>Ease of Use</w:t>
+            </w:r>
+            <w:r>
+              <w:rPr>
+                <w:noProof/>
+                <w:webHidden/>
+                <w:sz w:val="24"/>
+                <w:szCs w:val="24"/>
+              </w:rPr>
+              <w:tab/>
+            </w:r>
+            <w:r>
+              <w:rPr>
+                <w:noProof/>
+                <w:webHidden/>
+                <w:sz w:val="24"/>
+                <w:szCs w:val="24"/>
+              </w:rPr>
+              <w:fldChar w:fldCharType="begin"/>
+            </w:r>
+            <w:r>
+              <w:rPr>
+                <w:noProof/>
+                <w:webHidden/>
+                <w:sz w:val="24"/>
+                <w:szCs w:val="24"/>
+              </w:rPr>
+              <w:instrText xml:space="preserve"> PAGEREF _Toc152066733 \h </w:instrText>
+            </w:r>
+            <w:r>
+              <w:rPr>
+                <w:noProof/>
+                <w:webHidden/>
+                <w:sz w:val="24"/>
+                <w:szCs w:val="24"/>
+              </w:rPr>
+            </w:r>
+            <w:r>
+              <w:rPr>
+                <w:noProof/>
+                <w:webHidden/>
+                <w:sz w:val="24"/>
+                <w:szCs w:val="24"/>
+              </w:rPr>
+              <w:fldChar w:fldCharType="separate"/>
+            </w:r>
+            <w:r>
+              <w:rPr>
+                <w:noProof/>
+                <w:webHidden/>
+                <w:sz w:val="24"/>
+                <w:szCs w:val="24"/>
+              </w:rPr>
+              <w:t>5</w:t>
+            </w:r>
+            <w:r>
+              <w:rPr>
+                <w:noProof/>
+                <w:webHidden/>
+                <w:sz w:val="24"/>
+                <w:szCs w:val="24"/>
               </w:rPr>
               <w:fldChar w:fldCharType="end"/>
             </w:r>
@@ -1817,6 +2020,8 @@
               <w:b/>
               <w:bCs/>
               <w:noProof/>
+              <w:sz w:val="24"/>
+              <w:szCs w:val="24"/>
             </w:rPr>
             <w:fldChar w:fldCharType="end"/>
           </w:r>
@@ -1837,7 +2042,7 @@
         <w:pStyle w:val="Heading1"/>
         <w:spacing w:line="360" w:lineRule="auto"/>
       </w:pPr>
-      <w:bookmarkStart w:id="0" w:name="_Toc152064617"/>
+      <w:bookmarkStart w:id="0" w:name="_Toc152066728"/>
       <w:r>
         <w:t>Introduction</w:t>
       </w:r>
@@ -1913,7 +2118,7 @@
         <w:pStyle w:val="Heading1"/>
         <w:spacing w:line="360" w:lineRule="auto"/>
       </w:pPr>
-      <w:bookmarkStart w:id="1" w:name="_Toc152064618"/>
+      <w:bookmarkStart w:id="1" w:name="_Toc152066729"/>
       <w:r>
         <w:t>Setup</w:t>
       </w:r>
@@ -1936,7 +2141,7 @@
         <mc:AlternateContent>
           <mc:Choice Requires="wpg">
             <w:drawing>
-              <wp:anchor distT="0" distB="0" distL="114300" distR="114300" simplePos="0" relativeHeight="251647488" behindDoc="0" locked="0" layoutInCell="1" allowOverlap="1" wp14:anchorId="05BD8A58" wp14:editId="659F8A7F">
+              <wp:anchor distT="0" distB="0" distL="114300" distR="114300" simplePos="0" relativeHeight="251647488" behindDoc="0" locked="0" layoutInCell="1" allowOverlap="1" wp14:anchorId="05BD8A58" wp14:editId="22FC7059">
                 <wp:simplePos x="0" y="0"/>
                 <wp:positionH relativeFrom="column">
                   <wp:posOffset>838200</wp:posOffset>
@@ -2345,58 +2550,146 @@
     <w:p>
       <w:pPr>
         <w:spacing w:line="360" w:lineRule="auto"/>
-      </w:pPr>
-      <w:r>
+        <w:rPr>
+          <w:sz w:val="24"/>
+          <w:szCs w:val="24"/>
+        </w:rPr>
+      </w:pPr>
+      <w:r>
+        <w:rPr>
+          <w:sz w:val="24"/>
+          <w:szCs w:val="24"/>
+        </w:rPr>
         <w:t>Next</w:t>
       </w:r>
       <w:r>
+        <w:rPr>
+          <w:sz w:val="24"/>
+          <w:szCs w:val="24"/>
+        </w:rPr>
         <w:t>,</w:t>
       </w:r>
       <w:r>
+        <w:rPr>
+          <w:sz w:val="24"/>
+          <w:szCs w:val="24"/>
+        </w:rPr>
         <w:t xml:space="preserve"> </w:t>
       </w:r>
       <w:r>
+        <w:rPr>
+          <w:sz w:val="24"/>
+          <w:szCs w:val="24"/>
+        </w:rPr>
         <w:t>we needed to create a GitHub Actions workflow for our repo</w:t>
       </w:r>
       <w:r>
-        <w:t>. This was done by clicking actions, create new workflow and finding the python application workflow that is pre-built for GitHub Actions. This means that</w:t>
-      </w:r>
-      <w:r>
+        <w:rPr>
+          <w:sz w:val="24"/>
+          <w:szCs w:val="24"/>
+        </w:rPr>
+        <w:t xml:space="preserve">. This was done by clicking actions, </w:t>
+      </w:r>
+      <w:proofErr w:type="gramStart"/>
+      <w:r>
+        <w:rPr>
+          <w:sz w:val="24"/>
+          <w:szCs w:val="24"/>
+        </w:rPr>
+        <w:t>create</w:t>
+      </w:r>
+      <w:proofErr w:type="gramEnd"/>
+      <w:r>
+        <w:rPr>
+          <w:sz w:val="24"/>
+          <w:szCs w:val="24"/>
+        </w:rPr>
+        <w:t xml:space="preserve"> new workflow and finding the python application workflow that is pre-built for GitHub Actions. This means that</w:t>
+      </w:r>
+      <w:r>
+        <w:rPr>
+          <w:sz w:val="24"/>
+          <w:szCs w:val="24"/>
+        </w:rPr>
         <w:t xml:space="preserve"> python dependencies are already included allowing us to </w:t>
       </w:r>
       <w:r>
+        <w:rPr>
+          <w:sz w:val="24"/>
+          <w:szCs w:val="24"/>
+        </w:rPr>
         <w:t>build,</w:t>
       </w:r>
       <w:r>
+        <w:rPr>
+          <w:sz w:val="24"/>
+          <w:szCs w:val="24"/>
+        </w:rPr>
         <w:t xml:space="preserve"> </w:t>
       </w:r>
       <w:r>
+        <w:rPr>
+          <w:sz w:val="24"/>
+          <w:szCs w:val="24"/>
+        </w:rPr>
         <w:t>run and test our python code through GitHub Actions. The workflow created</w:t>
       </w:r>
       <w:r>
+        <w:rPr>
+          <w:sz w:val="24"/>
+          <w:szCs w:val="24"/>
+        </w:rPr>
         <w:t xml:space="preserve"> will automatically run tests and linting operations with each push to the repo</w:t>
       </w:r>
       <w:r>
+        <w:rPr>
+          <w:sz w:val="24"/>
+          <w:szCs w:val="24"/>
+        </w:rPr>
         <w:t>. We can then configure the workflow using</w:t>
       </w:r>
       <w:r>
+        <w:rPr>
+          <w:sz w:val="24"/>
+          <w:szCs w:val="24"/>
+        </w:rPr>
         <w:t xml:space="preserve"> the</w:t>
       </w:r>
       <w:r>
+        <w:rPr>
+          <w:sz w:val="24"/>
+          <w:szCs w:val="24"/>
+        </w:rPr>
         <w:t xml:space="preserve"> YAML</w:t>
       </w:r>
       <w:r>
+        <w:rPr>
+          <w:sz w:val="24"/>
+          <w:szCs w:val="24"/>
+        </w:rPr>
         <w:t xml:space="preserve"> language on the python-</w:t>
       </w:r>
       <w:proofErr w:type="spellStart"/>
       <w:r>
+        <w:rPr>
+          <w:sz w:val="24"/>
+          <w:szCs w:val="24"/>
+        </w:rPr>
         <w:t>app.yml</w:t>
       </w:r>
       <w:proofErr w:type="spellEnd"/>
       <w:r>
+        <w:rPr>
+          <w:sz w:val="24"/>
+          <w:szCs w:val="24"/>
+        </w:rPr>
         <w:t xml:space="preserve"> file.</w:t>
       </w:r>
       <w:r>
+        <w:rPr>
+          <w:sz w:val="24"/>
+          <w:szCs w:val="24"/>
+        </w:rPr>
         <w:t xml:space="preserve"> </w:t>
       </w:r>
     </w:p>
@@ -2411,7 +2704,7 @@
         <mc:AlternateContent>
           <mc:Choice Requires="wpg">
             <w:drawing>
-              <wp:anchor distT="0" distB="0" distL="114300" distR="114300" simplePos="0" relativeHeight="251655680" behindDoc="0" locked="0" layoutInCell="1" allowOverlap="1" wp14:anchorId="44823E86" wp14:editId="51532096">
+              <wp:anchor distT="0" distB="0" distL="114300" distR="114300" simplePos="0" relativeHeight="251655680" behindDoc="0" locked="0" layoutInCell="1" allowOverlap="1" wp14:anchorId="44823E86" wp14:editId="1F192711">
                 <wp:simplePos x="0" y="0"/>
                 <wp:positionH relativeFrom="column">
                   <wp:posOffset>6350</wp:posOffset>
@@ -2758,7 +3051,7 @@
         <mc:AlternateContent>
           <mc:Choice Requires="wpg">
             <w:drawing>
-              <wp:anchor distT="0" distB="0" distL="114300" distR="114300" simplePos="0" relativeHeight="251661824" behindDoc="0" locked="0" layoutInCell="1" allowOverlap="1" wp14:anchorId="0232DDDE" wp14:editId="032DF3D6">
+              <wp:anchor distT="0" distB="0" distL="114300" distR="114300" simplePos="0" relativeHeight="251661824" behindDoc="0" locked="0" layoutInCell="1" allowOverlap="1" wp14:anchorId="0232DDDE" wp14:editId="7B845761">
                 <wp:simplePos x="0" y="0"/>
                 <wp:positionH relativeFrom="column">
                   <wp:posOffset>825500</wp:posOffset>
@@ -2919,20 +3212,44 @@
           <w:tab w:val="left" w:pos="720"/>
         </w:tabs>
         <w:spacing w:line="360" w:lineRule="auto"/>
-      </w:pPr>
-      <w:r>
+        <w:rPr>
+          <w:sz w:val="24"/>
+          <w:szCs w:val="24"/>
+        </w:rPr>
+      </w:pPr>
+      <w:r>
+        <w:rPr>
+          <w:sz w:val="24"/>
+          <w:szCs w:val="24"/>
+        </w:rPr>
         <w:t xml:space="preserve">Now with our </w:t>
       </w:r>
       <w:r>
+        <w:rPr>
+          <w:sz w:val="24"/>
+          <w:szCs w:val="24"/>
+        </w:rPr>
         <w:t xml:space="preserve">shared </w:t>
       </w:r>
       <w:r>
+        <w:rPr>
+          <w:sz w:val="24"/>
+          <w:szCs w:val="24"/>
+        </w:rPr>
         <w:t>repo setup on GitHub</w:t>
       </w:r>
       <w:r>
+        <w:rPr>
+          <w:sz w:val="24"/>
+          <w:szCs w:val="24"/>
+        </w:rPr>
         <w:t xml:space="preserve"> with our python workflow created, it was time to configure the </w:t>
       </w:r>
       <w:r>
+        <w:rPr>
+          <w:sz w:val="24"/>
+          <w:szCs w:val="24"/>
+        </w:rPr>
         <w:t>process in which the workflow executes as well as uploading our python codebase, test files and text files.</w:t>
       </w:r>
     </w:p>
@@ -2941,7 +3258,7 @@
         <w:pStyle w:val="Heading1"/>
         <w:spacing w:line="360" w:lineRule="auto"/>
       </w:pPr>
-      <w:bookmarkStart w:id="2" w:name="_Toc152064619"/>
+      <w:bookmarkStart w:id="2" w:name="_Toc152066730"/>
       <w:r>
         <w:t>Configuration</w:t>
       </w:r>
@@ -2955,14 +3272,30 @@
           <w:numId w:val="1"/>
         </w:numPr>
         <w:spacing w:line="360" w:lineRule="auto"/>
-      </w:pPr>
-      <w:r>
+        <w:rPr>
+          <w:sz w:val="24"/>
+          <w:szCs w:val="24"/>
+        </w:rPr>
+      </w:pPr>
+      <w:r>
+        <w:rPr>
+          <w:sz w:val="24"/>
+          <w:szCs w:val="24"/>
+        </w:rPr>
         <w:t xml:space="preserve">To begin our configuration, each group member had to download all necessary text files as well as the python codebase needed for the project. This allowed for each member to </w:t>
       </w:r>
       <w:r>
+        <w:rPr>
+          <w:sz w:val="24"/>
+          <w:szCs w:val="24"/>
+        </w:rPr>
         <w:t>edit and change pieces of code related to their designated piece of work on the codebase file.</w:t>
       </w:r>
       <w:r>
+        <w:rPr>
+          <w:sz w:val="24"/>
+          <w:szCs w:val="24"/>
+        </w:rPr>
         <w:t xml:space="preserve"> </w:t>
       </w:r>
     </w:p>
@@ -2974,23 +3307,51 @@
           <w:numId w:val="1"/>
         </w:numPr>
         <w:spacing w:line="360" w:lineRule="auto"/>
-      </w:pPr>
-      <w:r>
+        <w:rPr>
+          <w:sz w:val="24"/>
+          <w:szCs w:val="24"/>
+        </w:rPr>
+      </w:pPr>
+      <w:r>
+        <w:rPr>
+          <w:sz w:val="24"/>
+          <w:szCs w:val="24"/>
+        </w:rPr>
         <w:t xml:space="preserve">Once </w:t>
       </w:r>
       <w:r>
+        <w:rPr>
+          <w:sz w:val="24"/>
+          <w:szCs w:val="24"/>
+        </w:rPr>
         <w:t>a</w:t>
       </w:r>
       <w:r>
+        <w:rPr>
+          <w:sz w:val="24"/>
+          <w:szCs w:val="24"/>
+        </w:rPr>
         <w:t xml:space="preserve"> member was happy that the</w:t>
       </w:r>
       <w:r>
+        <w:rPr>
+          <w:sz w:val="24"/>
+          <w:szCs w:val="24"/>
+        </w:rPr>
         <w:t>ir edited</w:t>
       </w:r>
       <w:r>
+        <w:rPr>
+          <w:sz w:val="24"/>
+          <w:szCs w:val="24"/>
+        </w:rPr>
         <w:t xml:space="preserve"> code works fine,</w:t>
       </w:r>
       <w:r>
+        <w:rPr>
+          <w:sz w:val="24"/>
+          <w:szCs w:val="24"/>
+        </w:rPr>
         <w:t xml:space="preserve"> it was pushed to GitHub where it was automatically built and tested.</w:t>
       </w:r>
     </w:p>
@@ -3002,73 +3363,165 @@
           <w:numId w:val="1"/>
         </w:numPr>
         <w:spacing w:line="360" w:lineRule="auto"/>
-      </w:pPr>
-      <w:r>
+        <w:rPr>
+          <w:sz w:val="24"/>
+          <w:szCs w:val="24"/>
+        </w:rPr>
+      </w:pPr>
+      <w:r>
+        <w:rPr>
+          <w:sz w:val="24"/>
+          <w:szCs w:val="24"/>
+        </w:rPr>
         <w:t xml:space="preserve"> </w:t>
       </w:r>
       <w:r>
+        <w:rPr>
+          <w:sz w:val="24"/>
+          <w:szCs w:val="24"/>
+        </w:rPr>
         <w:t>A</w:t>
       </w:r>
       <w:r>
+        <w:rPr>
+          <w:sz w:val="24"/>
+          <w:szCs w:val="24"/>
+        </w:rPr>
         <w:t xml:space="preserve"> test file</w:t>
       </w:r>
       <w:r>
+        <w:rPr>
+          <w:sz w:val="24"/>
+          <w:szCs w:val="24"/>
+        </w:rPr>
         <w:t xml:space="preserve"> for</w:t>
       </w:r>
       <w:r>
+        <w:rPr>
+          <w:sz w:val="24"/>
+          <w:szCs w:val="24"/>
+        </w:rPr>
         <w:t xml:space="preserve"> an edited</w:t>
       </w:r>
       <w:r>
+        <w:rPr>
+          <w:sz w:val="24"/>
+          <w:szCs w:val="24"/>
+        </w:rPr>
         <w:t xml:space="preserve"> function</w:t>
       </w:r>
       <w:r>
+        <w:rPr>
+          <w:sz w:val="24"/>
+          <w:szCs w:val="24"/>
+        </w:rPr>
         <w:t xml:space="preserve"> </w:t>
       </w:r>
       <w:r>
+        <w:rPr>
+          <w:sz w:val="24"/>
+          <w:szCs w:val="24"/>
+        </w:rPr>
         <w:t xml:space="preserve">or code </w:t>
       </w:r>
       <w:r>
+        <w:rPr>
+          <w:sz w:val="24"/>
+          <w:szCs w:val="24"/>
+        </w:rPr>
         <w:t>was created and tested locall</w:t>
       </w:r>
       <w:r>
+        <w:rPr>
+          <w:sz w:val="24"/>
+          <w:szCs w:val="24"/>
+        </w:rPr>
         <w:t>y before pushing</w:t>
       </w:r>
       <w:r>
+        <w:rPr>
+          <w:sz w:val="24"/>
+          <w:szCs w:val="24"/>
+        </w:rPr>
         <w:t>.</w:t>
       </w:r>
       <w:r>
+        <w:rPr>
+          <w:sz w:val="24"/>
+          <w:szCs w:val="24"/>
+        </w:rPr>
         <w:t xml:space="preserve"> </w:t>
       </w:r>
       <w:r>
+        <w:rPr>
+          <w:sz w:val="24"/>
+          <w:szCs w:val="24"/>
+        </w:rPr>
         <w:t>W</w:t>
       </w:r>
       <w:r>
+        <w:rPr>
+          <w:sz w:val="24"/>
+          <w:szCs w:val="24"/>
+        </w:rPr>
         <w:t xml:space="preserve">ith </w:t>
       </w:r>
       <w:r>
+        <w:rPr>
+          <w:sz w:val="24"/>
+          <w:szCs w:val="24"/>
+        </w:rPr>
         <w:t xml:space="preserve">both the code base file and test file </w:t>
       </w:r>
       <w:r>
+        <w:rPr>
+          <w:sz w:val="24"/>
+          <w:szCs w:val="24"/>
+        </w:rPr>
         <w:t>working,</w:t>
       </w:r>
       <w:r>
+        <w:rPr>
+          <w:sz w:val="24"/>
+          <w:szCs w:val="24"/>
+        </w:rPr>
         <w:t xml:space="preserve"> the test file for that function was added to the GitHub workflow</w:t>
       </w:r>
       <w:r>
+        <w:rPr>
+          <w:sz w:val="24"/>
+          <w:szCs w:val="24"/>
+        </w:rPr>
         <w:t xml:space="preserve"> in the python-</w:t>
       </w:r>
       <w:proofErr w:type="spellStart"/>
       <w:r>
+        <w:rPr>
+          <w:sz w:val="24"/>
+          <w:szCs w:val="24"/>
+        </w:rPr>
         <w:t>app.yml</w:t>
       </w:r>
       <w:proofErr w:type="spellEnd"/>
       <w:r>
+        <w:rPr>
+          <w:sz w:val="24"/>
+          <w:szCs w:val="24"/>
+        </w:rPr>
         <w:t xml:space="preserve"> file</w:t>
       </w:r>
       <w:r>
+        <w:rPr>
+          <w:sz w:val="24"/>
+          <w:szCs w:val="24"/>
+        </w:rPr>
         <w:t>.</w:t>
       </w:r>
       <w:r>
+        <w:rPr>
+          <w:sz w:val="24"/>
+          <w:szCs w:val="24"/>
+        </w:rPr>
         <w:t xml:space="preserve"> </w:t>
       </w:r>
     </w:p>
@@ -3080,58 +3533,130 @@
           <w:numId w:val="1"/>
         </w:numPr>
         <w:spacing w:line="360" w:lineRule="auto"/>
-      </w:pPr>
-      <w:r>
+        <w:rPr>
+          <w:sz w:val="24"/>
+          <w:szCs w:val="24"/>
+        </w:rPr>
+      </w:pPr>
+      <w:r>
+        <w:rPr>
+          <w:sz w:val="24"/>
+          <w:szCs w:val="24"/>
+        </w:rPr>
         <w:t>For each following push</w:t>
       </w:r>
       <w:r>
+        <w:rPr>
+          <w:sz w:val="24"/>
+          <w:szCs w:val="24"/>
+        </w:rPr>
         <w:t>,</w:t>
       </w:r>
       <w:r>
+        <w:rPr>
+          <w:sz w:val="24"/>
+          <w:szCs w:val="24"/>
+        </w:rPr>
         <w:t xml:space="preserve"> the</w:t>
       </w:r>
       <w:r>
+        <w:rPr>
+          <w:sz w:val="24"/>
+          <w:szCs w:val="24"/>
+        </w:rPr>
         <w:t xml:space="preserve"> previous</w:t>
       </w:r>
       <w:r>
+        <w:rPr>
+          <w:sz w:val="24"/>
+          <w:szCs w:val="24"/>
+        </w:rPr>
         <w:t xml:space="preserve"> </w:t>
       </w:r>
       <w:r>
+        <w:rPr>
+          <w:sz w:val="24"/>
+          <w:szCs w:val="24"/>
+        </w:rPr>
         <w:t>tests (</w:t>
       </w:r>
       <w:proofErr w:type="spellStart"/>
       <w:r>
+        <w:rPr>
+          <w:sz w:val="24"/>
+          <w:szCs w:val="24"/>
+        </w:rPr>
         <w:t>eg.</w:t>
       </w:r>
       <w:proofErr w:type="spellEnd"/>
       <w:r>
+        <w:rPr>
+          <w:sz w:val="24"/>
+          <w:szCs w:val="24"/>
+        </w:rPr>
         <w:t xml:space="preserve"> Option1Test.py) are ra</w:t>
       </w:r>
       <w:r>
+        <w:rPr>
+          <w:sz w:val="24"/>
+          <w:szCs w:val="24"/>
+        </w:rPr>
         <w:t>n on each python (codebase</w:t>
       </w:r>
       <w:r>
+        <w:rPr>
+          <w:sz w:val="24"/>
+          <w:szCs w:val="24"/>
+        </w:rPr>
         <w:t>.py</w:t>
       </w:r>
       <w:r>
+        <w:rPr>
+          <w:sz w:val="24"/>
+          <w:szCs w:val="24"/>
+        </w:rPr>
         <w:t>)</w:t>
       </w:r>
       <w:r>
+        <w:rPr>
+          <w:sz w:val="24"/>
+          <w:szCs w:val="24"/>
+        </w:rPr>
         <w:t xml:space="preserve"> build</w:t>
       </w:r>
       <w:r>
+        <w:rPr>
+          <w:sz w:val="24"/>
+          <w:szCs w:val="24"/>
+        </w:rPr>
         <w:t xml:space="preserve">. GitHub Actions tells the user if a </w:t>
       </w:r>
       <w:r>
+        <w:rPr>
+          <w:sz w:val="24"/>
+          <w:szCs w:val="24"/>
+        </w:rPr>
         <w:t>successful</w:t>
       </w:r>
       <w:r>
+        <w:rPr>
+          <w:sz w:val="24"/>
+          <w:szCs w:val="24"/>
+        </w:rPr>
         <w:t xml:space="preserve"> or </w:t>
       </w:r>
       <w:r>
+        <w:rPr>
+          <w:sz w:val="24"/>
+          <w:szCs w:val="24"/>
+        </w:rPr>
         <w:t>unsuccessful</w:t>
       </w:r>
       <w:r>
+        <w:rPr>
+          <w:sz w:val="24"/>
+          <w:szCs w:val="24"/>
+        </w:rPr>
         <w:t xml:space="preserve"> push has been made as seen below.</w:t>
       </w:r>
     </w:p>
@@ -3146,7 +3671,7 @@
         <mc:AlternateContent>
           <mc:Choice Requires="wpg">
             <w:drawing>
-              <wp:anchor distT="0" distB="0" distL="114300" distR="114300" simplePos="0" relativeHeight="251664896" behindDoc="0" locked="0" layoutInCell="1" allowOverlap="1" wp14:anchorId="44867586" wp14:editId="129D4313">
+              <wp:anchor distT="0" distB="0" distL="114300" distR="114300" simplePos="0" relativeHeight="251664896" behindDoc="0" locked="0" layoutInCell="1" allowOverlap="1" wp14:anchorId="44867586" wp14:editId="297EAB74">
                 <wp:simplePos x="0" y="0"/>
                 <wp:positionH relativeFrom="margin">
                   <wp:align>center</wp:align>
@@ -3494,7 +4019,6 @@
         <w:rPr>
           <w:noProof/>
         </w:rPr>
-        <w:lastRenderedPageBreak/>
         <w:drawing>
           <wp:inline distT="0" distB="0" distL="0" distR="0" wp14:anchorId="1169C3EE" wp14:editId="55FB970C">
             <wp:extent cx="5943600" cy="3173730"/>
@@ -3592,8 +4116,9 @@
     <w:p>
       <w:pPr>
         <w:pStyle w:val="Heading1"/>
-      </w:pPr>
-      <w:bookmarkStart w:id="3" w:name="_Toc152064620"/>
+        <w:spacing w:line="360" w:lineRule="auto"/>
+      </w:pPr>
+      <w:bookmarkStart w:id="3" w:name="_Toc152066731"/>
       <w:r>
         <w:lastRenderedPageBreak/>
         <w:t>Experience</w:t>
@@ -3603,17 +4128,77 @@
     <w:p>
       <w:pPr>
         <w:pStyle w:val="Heading1"/>
+        <w:spacing w:line="360" w:lineRule="auto"/>
       </w:pPr>
     </w:p>
     <w:p>
       <w:pPr>
         <w:pStyle w:val="Heading1"/>
-      </w:pPr>
-      <w:bookmarkStart w:id="4" w:name="_Toc152064621"/>
+        <w:spacing w:line="360" w:lineRule="auto"/>
+      </w:pPr>
+      <w:bookmarkStart w:id="4" w:name="_Toc152066732"/>
       <w:r>
         <w:t>Usefulness</w:t>
       </w:r>
       <w:bookmarkEnd w:id="4"/>
+    </w:p>
+    <w:p>
+      <w:pPr>
+        <w:spacing w:line="360" w:lineRule="auto"/>
+      </w:pPr>
+    </w:p>
+    <w:p>
+      <w:pPr>
+        <w:spacing w:line="360" w:lineRule="auto"/>
+      </w:pPr>
+    </w:p>
+    <w:p>
+      <w:pPr>
+        <w:pStyle w:val="Heading1"/>
+        <w:spacing w:line="360" w:lineRule="auto"/>
+      </w:pPr>
+      <w:bookmarkStart w:id="5" w:name="_Toc152066733"/>
+      <w:r>
+        <w:t>Ease of Use</w:t>
+      </w:r>
+      <w:bookmarkEnd w:id="5"/>
+    </w:p>
+    <w:p>
+      <w:pPr>
+        <w:spacing w:line="360" w:lineRule="auto"/>
+        <w:rPr>
+          <w:sz w:val="24"/>
+          <w:szCs w:val="24"/>
+        </w:rPr>
+      </w:pPr>
+      <w:r>
+        <w:rPr>
+          <w:sz w:val="24"/>
+          <w:szCs w:val="24"/>
+        </w:rPr>
+        <w:t>Following the initial configuration of GitHub Actions, it was necessary to establish the relevant Python tests and incorporate them into the .</w:t>
+      </w:r>
+      <w:proofErr w:type="spellStart"/>
+      <w:r>
+        <w:rPr>
+          <w:sz w:val="24"/>
+          <w:szCs w:val="24"/>
+        </w:rPr>
+        <w:t>yml</w:t>
+      </w:r>
+      <w:proofErr w:type="spellEnd"/>
+      <w:r>
+        <w:rPr>
+          <w:sz w:val="24"/>
+          <w:szCs w:val="24"/>
+        </w:rPr>
+        <w:t xml:space="preserve"> file. Whenever a test file was pushed to GitHub, any subsequent push triggered GitHub to automatically build and test the entire codebase, providing an indicator of whether any tests failed. This process essentially retained the familiar GitHub push workflow; the only deviation occurred when a test failed, requiring resolution of the issue before initiating another push.</w:t>
+      </w:r>
+    </w:p>
+    <w:p>
+      <w:pPr>
+        <w:spacing w:line="360" w:lineRule="auto"/>
+      </w:pPr>
     </w:p>
     <w:p>
       <w:pPr>
@@ -3724,7 +4309,7 @@
 </file>
 
 <file path=word/endnotes.xml><?xml version="1.0" encoding="utf-8"?>
-<w:endnotes xmlns:wpc="http://schemas.microsoft.com/office/word/2010/wordprocessingCanvas" xmlns:cx="http://schemas.microsoft.com/office/drawing/2014/chartex" xmlns:cx1="http://schemas.microsoft.com/office/drawing/2015/9/8/chartex" xmlns:cx2="http://schemas.microsoft.com/office/drawing/2015/10/21/chartex" xmlns:cx3="http://schemas.microsoft.com/office/drawing/2016/5/9/chartex" xmlns:cx4="http://schemas.microsoft.com/office/drawing/2016/5/10/chartex" xmlns:cx5="http://schemas.microsoft.com/office/drawing/2016/5/11/chartex" xmlns:cx6="http://schemas.microsoft.com/office/drawing/2016/5/12/chartex" xmlns:cx7="http://schemas.microsoft.com/office/drawing/2016/5/13/chartex" xmlns:cx8="http://schemas.microsoft.com/office/drawing/2016/5/14/chartex" xmlns:mc="http://schemas.openxmlformats.org/markup-compatibility/2006" xmlns:aink="http://schemas.microsoft.com/office/drawing/2016/ink" xmlns:am3d="http://schemas.microsoft.com/office/drawing/2017/model3d" xmlns:o="urn:schemas-microsoft-com:office:office" xmlns:r="http://schemas.openxmlformats.org/officeDocument/2006/relationships" xmlns:m="http://schemas.openxmlformats.org/officeDocument/2006/math" xmlns:v="urn:schemas-microsoft-com:vml" xmlns:wp14="http://schemas.microsoft.com/office/word/2010/wordprocessingDrawing" xmlns:wp="http://schemas.openxmlformats.org/drawingml/2006/wordprocessingDrawing" xmlns:w10="urn:schemas-microsoft-com:office:word" xmlns:w="http://schemas.openxmlformats.org/wordprocessingml/2006/main" xmlns:w14="http://schemas.microsoft.com/office/word/2010/wordml" xmlns:w15="http://schemas.microsoft.com/office/word/2012/wordml" xmlns:w16cex="http://schemas.microsoft.com/office/word/2018/wordml/cex" xmlns:w16cid="http://schemas.microsoft.com/office/word/2016/wordml/cid" xmlns:w16="http://schemas.microsoft.com/office/word/2018/wordml" xmlns:w16se="http://schemas.microsoft.com/office/word/2015/wordml/symex" xmlns:wpg="http://schemas.microsoft.com/office/word/2010/wordprocessingGroup" xmlns:wpi="http://schemas.microsoft.com/office/word/2010/wordprocessingInk" xmlns:wne="http://schemas.microsoft.com/office/word/2006/wordml" xmlns:wps="http://schemas.microsoft.com/office/word/2010/wordprocessingShape" mc:Ignorable="w14 w15 w16se w16cid w16 w16cex wp14">
+<w:endnotes xmlns:wpc="http://schemas.microsoft.com/office/word/2010/wordprocessingCanvas" xmlns:cx="http://schemas.microsoft.com/office/drawing/2014/chartex" xmlns:cx1="http://schemas.microsoft.com/office/drawing/2015/9/8/chartex" xmlns:cx2="http://schemas.microsoft.com/office/drawing/2015/10/21/chartex" xmlns:cx3="http://schemas.microsoft.com/office/drawing/2016/5/9/chartex" xmlns:cx4="http://schemas.microsoft.com/office/drawing/2016/5/10/chartex" xmlns:cx5="http://schemas.microsoft.com/office/drawing/2016/5/11/chartex" xmlns:cx6="http://schemas.microsoft.com/office/drawing/2016/5/12/chartex" xmlns:cx7="http://schemas.microsoft.com/office/drawing/2016/5/13/chartex" xmlns:cx8="http://schemas.microsoft.com/office/drawing/2016/5/14/chartex" xmlns:mc="http://schemas.openxmlformats.org/markup-compatibility/2006" xmlns:aink="http://schemas.microsoft.com/office/drawing/2016/ink" xmlns:am3d="http://schemas.microsoft.com/office/drawing/2017/model3d" xmlns:o="urn:schemas-microsoft-com:office:office" xmlns:oel="http://schemas.microsoft.com/office/2019/extlst" xmlns:r="http://schemas.openxmlformats.org/officeDocument/2006/relationships" xmlns:m="http://schemas.openxmlformats.org/officeDocument/2006/math" xmlns:v="urn:schemas-microsoft-com:vml" xmlns:wp14="http://schemas.microsoft.com/office/word/2010/wordprocessingDrawing" xmlns:wp="http://schemas.openxmlformats.org/drawingml/2006/wordprocessingDrawing" xmlns:w10="urn:schemas-microsoft-com:office:word" xmlns:w="http://schemas.openxmlformats.org/wordprocessingml/2006/main" xmlns:w14="http://schemas.microsoft.com/office/word/2010/wordml" xmlns:w15="http://schemas.microsoft.com/office/word/2012/wordml" xmlns:w16cex="http://schemas.microsoft.com/office/word/2018/wordml/cex" xmlns:w16cid="http://schemas.microsoft.com/office/word/2016/wordml/cid" xmlns:w16="http://schemas.microsoft.com/office/word/2018/wordml" xmlns:w16sdtdh="http://schemas.microsoft.com/office/word/2020/wordml/sdtdatahash" xmlns:w16se="http://schemas.microsoft.com/office/word/2015/wordml/symex" xmlns:wpg="http://schemas.microsoft.com/office/word/2010/wordprocessingGroup" xmlns:wpi="http://schemas.microsoft.com/office/word/2010/wordprocessingInk" xmlns:wne="http://schemas.microsoft.com/office/word/2006/wordml" xmlns:wps="http://schemas.microsoft.com/office/word/2010/wordprocessingShape" mc:Ignorable="w14 w15 w16se w16cid w16 w16cex w16sdtdh wp14">
   <w:endnote w:type="separator" w:id="-1">
     <w:p>
       <w:pPr>
@@ -3749,7 +4334,7 @@
 </file>
 
 <file path=word/footnotes.xml><?xml version="1.0" encoding="utf-8"?>
-<w:footnotes xmlns:wpc="http://schemas.microsoft.com/office/word/2010/wordprocessingCanvas" xmlns:cx="http://schemas.microsoft.com/office/drawing/2014/chartex" xmlns:cx1="http://schemas.microsoft.com/office/drawing/2015/9/8/chartex" xmlns:cx2="http://schemas.microsoft.com/office/drawing/2015/10/21/chartex" xmlns:cx3="http://schemas.microsoft.com/office/drawing/2016/5/9/chartex" xmlns:cx4="http://schemas.microsoft.com/office/drawing/2016/5/10/chartex" xmlns:cx5="http://schemas.microsoft.com/office/drawing/2016/5/11/chartex" xmlns:cx6="http://schemas.microsoft.com/office/drawing/2016/5/12/chartex" xmlns:cx7="http://schemas.microsoft.com/office/drawing/2016/5/13/chartex" xmlns:cx8="http://schemas.microsoft.com/office/drawing/2016/5/14/chartex" xmlns:mc="http://schemas.openxmlformats.org/markup-compatibility/2006" xmlns:aink="http://schemas.microsoft.com/office/drawing/2016/ink" xmlns:am3d="http://schemas.microsoft.com/office/drawing/2017/model3d" xmlns:o="urn:schemas-microsoft-com:office:office" xmlns:r="http://schemas.openxmlformats.org/officeDocument/2006/relationships" xmlns:m="http://schemas.openxmlformats.org/officeDocument/2006/math" xmlns:v="urn:schemas-microsoft-com:vml" xmlns:wp14="http://schemas.microsoft.com/office/word/2010/wordprocessingDrawing" xmlns:wp="http://schemas.openxmlformats.org/drawingml/2006/wordprocessingDrawing" xmlns:w10="urn:schemas-microsoft-com:office:word" xmlns:w="http://schemas.openxmlformats.org/wordprocessingml/2006/main" xmlns:w14="http://schemas.microsoft.com/office/word/2010/wordml" xmlns:w15="http://schemas.microsoft.com/office/word/2012/wordml" xmlns:w16cex="http://schemas.microsoft.com/office/word/2018/wordml/cex" xmlns:w16cid="http://schemas.microsoft.com/office/word/2016/wordml/cid" xmlns:w16="http://schemas.microsoft.com/office/word/2018/wordml" xmlns:w16se="http://schemas.microsoft.com/office/word/2015/wordml/symex" xmlns:wpg="http://schemas.microsoft.com/office/word/2010/wordprocessingGroup" xmlns:wpi="http://schemas.microsoft.com/office/word/2010/wordprocessingInk" xmlns:wne="http://schemas.microsoft.com/office/word/2006/wordml" xmlns:wps="http://schemas.microsoft.com/office/word/2010/wordprocessingShape" mc:Ignorable="w14 w15 w16se w16cid w16 w16cex wp14">
+<w:footnotes xmlns:wpc="http://schemas.microsoft.com/office/word/2010/wordprocessingCanvas" xmlns:cx="http://schemas.microsoft.com/office/drawing/2014/chartex" xmlns:cx1="http://schemas.microsoft.com/office/drawing/2015/9/8/chartex" xmlns:cx2="http://schemas.microsoft.com/office/drawing/2015/10/21/chartex" xmlns:cx3="http://schemas.microsoft.com/office/drawing/2016/5/9/chartex" xmlns:cx4="http://schemas.microsoft.com/office/drawing/2016/5/10/chartex" xmlns:cx5="http://schemas.microsoft.com/office/drawing/2016/5/11/chartex" xmlns:cx6="http://schemas.microsoft.com/office/drawing/2016/5/12/chartex" xmlns:cx7="http://schemas.microsoft.com/office/drawing/2016/5/13/chartex" xmlns:cx8="http://schemas.microsoft.com/office/drawing/2016/5/14/chartex" xmlns:mc="http://schemas.openxmlformats.org/markup-compatibility/2006" xmlns:aink="http://schemas.microsoft.com/office/drawing/2016/ink" xmlns:am3d="http://schemas.microsoft.com/office/drawing/2017/model3d" xmlns:o="urn:schemas-microsoft-com:office:office" xmlns:oel="http://schemas.microsoft.com/office/2019/extlst" xmlns:r="http://schemas.openxmlformats.org/officeDocument/2006/relationships" xmlns:m="http://schemas.openxmlformats.org/officeDocument/2006/math" xmlns:v="urn:schemas-microsoft-com:vml" xmlns:wp14="http://schemas.microsoft.com/office/word/2010/wordprocessingDrawing" xmlns:wp="http://schemas.openxmlformats.org/drawingml/2006/wordprocessingDrawing" xmlns:w10="urn:schemas-microsoft-com:office:word" xmlns:w="http://schemas.openxmlformats.org/wordprocessingml/2006/main" xmlns:w14="http://schemas.microsoft.com/office/word/2010/wordml" xmlns:w15="http://schemas.microsoft.com/office/word/2012/wordml" xmlns:w16cex="http://schemas.microsoft.com/office/word/2018/wordml/cex" xmlns:w16cid="http://schemas.microsoft.com/office/word/2016/wordml/cid" xmlns:w16="http://schemas.microsoft.com/office/word/2018/wordml" xmlns:w16sdtdh="http://schemas.microsoft.com/office/word/2020/wordml/sdtdatahash" xmlns:w16se="http://schemas.microsoft.com/office/word/2015/wordml/symex" xmlns:wpg="http://schemas.microsoft.com/office/word/2010/wordprocessingGroup" xmlns:wpi="http://schemas.microsoft.com/office/word/2010/wordprocessingInk" xmlns:wne="http://schemas.microsoft.com/office/word/2006/wordml" xmlns:wps="http://schemas.microsoft.com/office/word/2010/wordprocessingShape" mc:Ignorable="w14 w15 w16se w16cid w16 w16cex w16sdtdh wp14">
   <w:footnote w:type="separator" w:id="-1">
     <w:p>
       <w:pPr>
@@ -3774,7 +4359,7 @@
 </file>
 
 <file path=word/numbering.xml><?xml version="1.0" encoding="utf-8"?>
-<w:numbering xmlns:wpc="http://schemas.microsoft.com/office/word/2010/wordprocessingCanvas" xmlns:cx="http://schemas.microsoft.com/office/drawing/2014/chartex" xmlns:cx1="http://schemas.microsoft.com/office/drawing/2015/9/8/chartex" xmlns:cx2="http://schemas.microsoft.com/office/drawing/2015/10/21/chartex" xmlns:cx3="http://schemas.microsoft.com/office/drawing/2016/5/9/chartex" xmlns:cx4="http://schemas.microsoft.com/office/drawing/2016/5/10/chartex" xmlns:cx5="http://schemas.microsoft.com/office/drawing/2016/5/11/chartex" xmlns:cx6="http://schemas.microsoft.com/office/drawing/2016/5/12/chartex" xmlns:cx7="http://schemas.microsoft.com/office/drawing/2016/5/13/chartex" xmlns:cx8="http://schemas.microsoft.com/office/drawing/2016/5/14/chartex" xmlns:mc="http://schemas.openxmlformats.org/markup-compatibility/2006" xmlns:aink="http://schemas.microsoft.com/office/drawing/2016/ink" xmlns:am3d="http://schemas.microsoft.com/office/drawing/2017/model3d" xmlns:o="urn:schemas-microsoft-com:office:office" xmlns:r="http://schemas.openxmlformats.org/officeDocument/2006/relationships" xmlns:m="http://schemas.openxmlformats.org/officeDocument/2006/math" xmlns:v="urn:schemas-microsoft-com:vml" xmlns:wp14="http://schemas.microsoft.com/office/word/2010/wordprocessingDrawing" xmlns:wp="http://schemas.openxmlformats.org/drawingml/2006/wordprocessingDrawing" xmlns:w10="urn:schemas-microsoft-com:office:word" xmlns:w="http://schemas.openxmlformats.org/wordprocessingml/2006/main" xmlns:w14="http://schemas.microsoft.com/office/word/2010/wordml" xmlns:w15="http://schemas.microsoft.com/office/word/2012/wordml" xmlns:w16cex="http://schemas.microsoft.com/office/word/2018/wordml/cex" xmlns:w16cid="http://schemas.microsoft.com/office/word/2016/wordml/cid" xmlns:w16="http://schemas.microsoft.com/office/word/2018/wordml" xmlns:w16se="http://schemas.microsoft.com/office/word/2015/wordml/symex" xmlns:wpg="http://schemas.microsoft.com/office/word/2010/wordprocessingGroup" xmlns:wpi="http://schemas.microsoft.com/office/word/2010/wordprocessingInk" xmlns:wne="http://schemas.microsoft.com/office/word/2006/wordml" xmlns:wps="http://schemas.microsoft.com/office/word/2010/wordprocessingShape" mc:Ignorable="w14 w15 w16se w16cid w16 w16cex wp14">
+<w:numbering xmlns:wpc="http://schemas.microsoft.com/office/word/2010/wordprocessingCanvas" xmlns:cx="http://schemas.microsoft.com/office/drawing/2014/chartex" xmlns:cx1="http://schemas.microsoft.com/office/drawing/2015/9/8/chartex" xmlns:cx2="http://schemas.microsoft.com/office/drawing/2015/10/21/chartex" xmlns:cx3="http://schemas.microsoft.com/office/drawing/2016/5/9/chartex" xmlns:cx4="http://schemas.microsoft.com/office/drawing/2016/5/10/chartex" xmlns:cx5="http://schemas.microsoft.com/office/drawing/2016/5/11/chartex" xmlns:cx6="http://schemas.microsoft.com/office/drawing/2016/5/12/chartex" xmlns:cx7="http://schemas.microsoft.com/office/drawing/2016/5/13/chartex" xmlns:cx8="http://schemas.microsoft.com/office/drawing/2016/5/14/chartex" xmlns:mc="http://schemas.openxmlformats.org/markup-compatibility/2006" xmlns:aink="http://schemas.microsoft.com/office/drawing/2016/ink" xmlns:am3d="http://schemas.microsoft.com/office/drawing/2017/model3d" xmlns:o="urn:schemas-microsoft-com:office:office" xmlns:oel="http://schemas.microsoft.com/office/2019/extlst" xmlns:r="http://schemas.openxmlformats.org/officeDocument/2006/relationships" xmlns:m="http://schemas.openxmlformats.org/officeDocument/2006/math" xmlns:v="urn:schemas-microsoft-com:vml" xmlns:wp14="http://schemas.microsoft.com/office/word/2010/wordprocessingDrawing" xmlns:wp="http://schemas.openxmlformats.org/drawingml/2006/wordprocessingDrawing" xmlns:w10="urn:schemas-microsoft-com:office:word" xmlns:w="http://schemas.openxmlformats.org/wordprocessingml/2006/main" xmlns:w14="http://schemas.microsoft.com/office/word/2010/wordml" xmlns:w15="http://schemas.microsoft.com/office/word/2012/wordml" xmlns:w16cex="http://schemas.microsoft.com/office/word/2018/wordml/cex" xmlns:w16cid="http://schemas.microsoft.com/office/word/2016/wordml/cid" xmlns:w16="http://schemas.microsoft.com/office/word/2018/wordml" xmlns:w16sdtdh="http://schemas.microsoft.com/office/word/2020/wordml/sdtdatahash" xmlns:w16se="http://schemas.microsoft.com/office/word/2015/wordml/symex" xmlns:wpg="http://schemas.microsoft.com/office/word/2010/wordprocessingGroup" xmlns:wpi="http://schemas.microsoft.com/office/word/2010/wordprocessingInk" xmlns:wne="http://schemas.microsoft.com/office/word/2006/wordml" xmlns:wps="http://schemas.microsoft.com/office/word/2010/wordprocessingShape" mc:Ignorable="w14 w15 w16se w16cid w16 w16cex w16sdtdh wp14">
   <w:abstractNum w:abstractNumId="0" w15:restartNumberingAfterBreak="0">
     <w:nsid w:val="31636824"/>
     <w:multiLevelType w:val="hybridMultilevel"/>
@@ -3888,14 +4473,14 @@
       </w:rPr>
     </w:lvl>
   </w:abstractNum>
-  <w:num w:numId="1">
+  <w:num w:numId="1" w16cid:durableId="252053373">
     <w:abstractNumId w:val="0"/>
   </w:num>
 </w:numbering>
 </file>
 
 <file path=word/styles.xml><?xml version="1.0" encoding="utf-8"?>
-<w:styles xmlns:mc="http://schemas.openxmlformats.org/markup-compatibility/2006" xmlns:r="http://schemas.openxmlformats.org/officeDocument/2006/relationships" xmlns:w="http://schemas.openxmlformats.org/wordprocessingml/2006/main" xmlns:w14="http://schemas.microsoft.com/office/word/2010/wordml" xmlns:w15="http://schemas.microsoft.com/office/word/2012/wordml" xmlns:w16cex="http://schemas.microsoft.com/office/word/2018/wordml/cex" xmlns:w16cid="http://schemas.microsoft.com/office/word/2016/wordml/cid" xmlns:w16="http://schemas.microsoft.com/office/word/2018/wordml" xmlns:w16se="http://schemas.microsoft.com/office/word/2015/wordml/symex" mc:Ignorable="w14 w15 w16se w16cid w16 w16cex">
+<w:styles xmlns:mc="http://schemas.openxmlformats.org/markup-compatibility/2006" xmlns:r="http://schemas.openxmlformats.org/officeDocument/2006/relationships" xmlns:w="http://schemas.openxmlformats.org/wordprocessingml/2006/main" xmlns:w14="http://schemas.microsoft.com/office/word/2010/wordml" xmlns:w15="http://schemas.microsoft.com/office/word/2012/wordml" xmlns:w16cex="http://schemas.microsoft.com/office/word/2018/wordml/cex" xmlns:w16cid="http://schemas.microsoft.com/office/word/2016/wordml/cid" xmlns:w16="http://schemas.microsoft.com/office/word/2018/wordml" xmlns:w16sdtdh="http://schemas.microsoft.com/office/word/2020/wordml/sdtdatahash" xmlns:w16se="http://schemas.microsoft.com/office/word/2015/wordml/symex" mc:Ignorable="w14 w15 w16se w16cid w16 w16cex w16sdtdh">
   <w:docDefaults>
     <w:rPrDefault>
       <w:rPr>
@@ -4814,6 +5399,15 @@
 </file>
 
 <file path=customXml/item1.xml><?xml version="1.0" encoding="utf-8"?>
+<?mso-contentType ?>
+<FormTemplates xmlns="http://schemas.microsoft.com/sharepoint/v3/contenttype/forms">
+  <Display>DocumentLibraryForm</Display>
+  <Edit>DocumentLibraryForm</Edit>
+  <New>DocumentLibraryForm</New>
+</FormTemplates>
+</file>
+
+<file path=customXml/item2.xml><?xml version="1.0" encoding="utf-8"?>
 <ct:contentTypeSchema xmlns:ct="http://schemas.microsoft.com/office/2006/metadata/contentType" xmlns:ma="http://schemas.microsoft.com/office/2006/metadata/properties/metaAttributes" ct:_="" ma:_="" ma:contentTypeName="Document" ma:contentTypeID="0x0101006C949EDB29620D46B7ECED8E21DFF8B9" ma:contentTypeVersion="12" ma:contentTypeDescription="Create a new document." ma:contentTypeScope="" ma:versionID="f2973d7460c22714413e2d47cd82a0db">
   <xsd:schema xmlns:xsd="http://www.w3.org/2001/XMLSchema" xmlns:xs="http://www.w3.org/2001/XMLSchema" xmlns:p="http://schemas.microsoft.com/office/2006/metadata/properties" xmlns:ns3="4b0c4db2-52b4-43db-9849-56a64dd884a9" targetNamespace="http://schemas.microsoft.com/office/2006/metadata/properties" ma:root="true" ma:fieldsID="aff3b67964d8ae82f071eec31c00e863" ns3:_="">
     <xsd:import namespace="4b0c4db2-52b4-43db-9849-56a64dd884a9"/>
@@ -5009,26 +5603,25 @@
 </ct:contentTypeSchema>
 </file>
 
-<file path=customXml/item2.xml><?xml version="1.0" encoding="utf-8"?>
-<?mso-contentType ?>
-<FormTemplates xmlns="http://schemas.microsoft.com/sharepoint/v3/contenttype/forms">
-  <Display>DocumentLibraryForm</Display>
-  <Edit>DocumentLibraryForm</Edit>
-  <New>DocumentLibraryForm</New>
-</FormTemplates>
+<file path=customXml/item3.xml><?xml version="1.0" encoding="utf-8"?>
+<b:Sources xmlns:b="http://schemas.openxmlformats.org/officeDocument/2006/bibliography" xmlns="http://schemas.openxmlformats.org/officeDocument/2006/bibliography" SelectedStyle="\APASixthEditionOfficeOnline.xsl" StyleName="APA" Version="6"/>
 </file>
 
-<file path=customXml/item3.xml><?xml version="1.0" encoding="utf-8"?>
+<file path=customXml/item4.xml><?xml version="1.0" encoding="utf-8"?>
 <p:properties xmlns:p="http://schemas.microsoft.com/office/2006/metadata/properties" xmlns:xsi="http://www.w3.org/2001/XMLSchema-instance" xmlns:pc="http://schemas.microsoft.com/office/infopath/2007/PartnerControls">
   <documentManagement/>
 </p:properties>
 </file>
 
-<file path=customXml/item4.xml><?xml version="1.0" encoding="utf-8"?>
-<b:Sources xmlns:b="http://schemas.openxmlformats.org/officeDocument/2006/bibliography" xmlns="http://schemas.openxmlformats.org/officeDocument/2006/bibliography" SelectedStyle="\APASixthEditionOfficeOnline.xsl" StyleName="APA" Version="6"/>
+<file path=customXml/itemProps1.xml><?xml version="1.0" encoding="utf-8"?>
+<ds:datastoreItem xmlns:ds="http://schemas.openxmlformats.org/officeDocument/2006/customXml" ds:itemID="{479C30E7-828C-4A09-8214-053DF1D08CA0}">
+  <ds:schemaRefs>
+    <ds:schemaRef ds:uri="http://schemas.microsoft.com/sharepoint/v3/contenttype/forms"/>
+  </ds:schemaRefs>
+</ds:datastoreItem>
 </file>
 
-<file path=customXml/itemProps1.xml><?xml version="1.0" encoding="utf-8"?>
+<file path=customXml/itemProps2.xml><?xml version="1.0" encoding="utf-8"?>
 <ds:datastoreItem xmlns:ds="http://schemas.openxmlformats.org/officeDocument/2006/customXml" ds:itemID="{AAE3572E-8BDD-4C67-BFC8-E34D4EFE32F2}">
   <ds:schemaRefs>
     <ds:schemaRef ds:uri="http://schemas.microsoft.com/office/2006/metadata/contentType"/>
@@ -5046,34 +5639,19 @@
 </ds:datastoreItem>
 </file>
 
-<file path=customXml/itemProps2.xml><?xml version="1.0" encoding="utf-8"?>
-<ds:datastoreItem xmlns:ds="http://schemas.openxmlformats.org/officeDocument/2006/customXml" ds:itemID="{479C30E7-828C-4A09-8214-053DF1D08CA0}">
+<file path=customXml/itemProps3.xml><?xml version="1.0" encoding="utf-8"?>
+<ds:datastoreItem xmlns:ds="http://schemas.openxmlformats.org/officeDocument/2006/customXml" ds:itemID="{384B275C-7963-46DE-991B-7CA8C6E5D400}">
   <ds:schemaRefs>
-    <ds:schemaRef ds:uri="http://schemas.microsoft.com/sharepoint/v3/contenttype/forms"/>
-  </ds:schemaRefs>
-</ds:datastoreItem>
-</file>
-
-<file path=customXml/itemProps3.xml><?xml version="1.0" encoding="utf-8"?>
-<ds:datastoreItem xmlns:ds="http://schemas.openxmlformats.org/officeDocument/2006/customXml" ds:itemID="{EE1F1C6C-1346-45AB-B3FE-BF4086A55887}">
-  <ds:schemaRefs>
-    <ds:schemaRef ds:uri="http://purl.org/dc/elements/1.1/"/>
-    <ds:schemaRef ds:uri="http://schemas.openxmlformats.org/package/2006/metadata/core-properties"/>
-    <ds:schemaRef ds:uri="http://purl.org/dc/terms/"/>
-    <ds:schemaRef ds:uri="http://schemas.microsoft.com/office/2006/metadata/properties"/>
-    <ds:schemaRef ds:uri="http://www.w3.org/XML/1998/namespace"/>
-    <ds:schemaRef ds:uri="http://schemas.microsoft.com/office/2006/documentManagement/types"/>
-    <ds:schemaRef ds:uri="http://schemas.microsoft.com/office/infopath/2007/PartnerControls"/>
-    <ds:schemaRef ds:uri="4b0c4db2-52b4-43db-9849-56a64dd884a9"/>
-    <ds:schemaRef ds:uri="http://purl.org/dc/dcmitype/"/>
+    <ds:schemaRef ds:uri="http://schemas.openxmlformats.org/officeDocument/2006/bibliography"/>
   </ds:schemaRefs>
 </ds:datastoreItem>
 </file>
 
 <file path=customXml/itemProps4.xml><?xml version="1.0" encoding="utf-8"?>
-<ds:datastoreItem xmlns:ds="http://schemas.openxmlformats.org/officeDocument/2006/customXml" ds:itemID="{384B275C-7963-46DE-991B-7CA8C6E5D400}">
+<ds:datastoreItem xmlns:ds="http://schemas.openxmlformats.org/officeDocument/2006/customXml" ds:itemID="{EE1F1C6C-1346-45AB-B3FE-BF4086A55887}">
   <ds:schemaRefs>
-    <ds:schemaRef ds:uri="http://schemas.openxmlformats.org/officeDocument/2006/bibliography"/>
+    <ds:schemaRef ds:uri="http://schemas.microsoft.com/office/2006/metadata/properties"/>
+    <ds:schemaRef ds:uri="http://schemas.microsoft.com/office/infopath/2007/PartnerControls"/>
   </ds:schemaRefs>
 </ds:datastoreItem>
 </file>
</xml_diff>

<commit_message>
Added usefulness and challenges to Final Report. Updated Introduction in Final Report.
</commit_message>
<xml_diff>
--- a/Final Report.docx
+++ b/Final Report.docx
@@ -1446,11 +1446,7 @@
       </w:sdtPr>
       <w:sdtEndPr>
         <w:rPr>
-          <w:rFonts w:asciiTheme="majorHAnsi" w:eastAsiaTheme="majorEastAsia" w:hAnsiTheme="majorHAnsi" w:cstheme="majorBidi"/>
           <w:noProof/>
-          <w:color w:val="2F5496" w:themeColor="accent1" w:themeShade="BF"/>
-          <w:sz w:val="32"/>
-          <w:szCs w:val="32"/>
         </w:rPr>
       </w:sdtEndPr>
       <w:sdtContent>
@@ -1498,7 +1494,7 @@
             </w:rPr>
             <w:fldChar w:fldCharType="separate"/>
           </w:r>
-          <w:hyperlink w:anchor="_Toc152066728" w:history="1">
+          <w:hyperlink w:anchor="_Toc152067020" w:history="1">
             <w:r>
               <w:rPr>
                 <w:rStyle w:val="Hyperlink"/>
@@ -1525,7 +1521,7 @@
                 <w:noProof/>
                 <w:webHidden/>
               </w:rPr>
-              <w:instrText xml:space="preserve"> PAGEREF _Toc152066728 \h </w:instrText>
+              <w:instrText xml:space="preserve"> PAGEREF _Toc152067020 \h </w:instrText>
             </w:r>
             <w:r>
               <w:rPr>
@@ -1545,7 +1541,7 @@
                 <w:noProof/>
                 <w:webHidden/>
               </w:rPr>
-              <w:t>1</w:t>
+              <w:t>2</w:t>
             </w:r>
             <w:r>
               <w:rPr>
@@ -1566,19 +1562,15 @@
               <w:rFonts w:eastAsiaTheme="minorEastAsia"/>
               <w:noProof/>
               <w:kern w:val="2"/>
-              <w:sz w:val="24"/>
-              <w:szCs w:val="24"/>
               <w:lang w:val="en-IE" w:eastAsia="en-IE"/>
               <w14:ligatures w14:val="standardContextual"/>
             </w:rPr>
           </w:pPr>
-          <w:hyperlink w:anchor="_Toc152066729" w:history="1">
+          <w:hyperlink w:anchor="_Toc152067021" w:history="1">
             <w:r>
               <w:rPr>
                 <w:rStyle w:val="Hyperlink"/>
                 <w:noProof/>
-                <w:sz w:val="24"/>
-                <w:szCs w:val="24"/>
               </w:rPr>
               <w:t>Setup</w:t>
             </w:r>
@@ -1586,8 +1578,6 @@
               <w:rPr>
                 <w:noProof/>
                 <w:webHidden/>
-                <w:sz w:val="24"/>
-                <w:szCs w:val="24"/>
               </w:rPr>
               <w:tab/>
             </w:r>
@@ -1595,8 +1585,6 @@
               <w:rPr>
                 <w:noProof/>
                 <w:webHidden/>
-                <w:sz w:val="24"/>
-                <w:szCs w:val="24"/>
               </w:rPr>
               <w:fldChar w:fldCharType="begin"/>
             </w:r>
@@ -1604,25 +1592,19 @@
               <w:rPr>
                 <w:noProof/>
                 <w:webHidden/>
-                <w:sz w:val="24"/>
-                <w:szCs w:val="24"/>
               </w:rPr>
-              <w:instrText xml:space="preserve"> PAGEREF _Toc152066729 \h </w:instrText>
+              <w:instrText xml:space="preserve"> PAGEREF _Toc152067021 \h </w:instrText>
             </w:r>
             <w:r>
               <w:rPr>
                 <w:noProof/>
                 <w:webHidden/>
-                <w:sz w:val="24"/>
-                <w:szCs w:val="24"/>
               </w:rPr>
             </w:r>
             <w:r>
               <w:rPr>
                 <w:noProof/>
                 <w:webHidden/>
-                <w:sz w:val="24"/>
-                <w:szCs w:val="24"/>
               </w:rPr>
               <w:fldChar w:fldCharType="separate"/>
             </w:r>
@@ -1630,17 +1612,13 @@
               <w:rPr>
                 <w:noProof/>
                 <w:webHidden/>
-                <w:sz w:val="24"/>
-                <w:szCs w:val="24"/>
               </w:rPr>
-              <w:t>1</w:t>
+              <w:t>2</w:t>
             </w:r>
             <w:r>
               <w:rPr>
                 <w:noProof/>
                 <w:webHidden/>
-                <w:sz w:val="24"/>
-                <w:szCs w:val="24"/>
               </w:rPr>
               <w:fldChar w:fldCharType="end"/>
             </w:r>
@@ -1656,19 +1634,15 @@
               <w:rFonts w:eastAsiaTheme="minorEastAsia"/>
               <w:noProof/>
               <w:kern w:val="2"/>
-              <w:sz w:val="24"/>
-              <w:szCs w:val="24"/>
               <w:lang w:val="en-IE" w:eastAsia="en-IE"/>
               <w14:ligatures w14:val="standardContextual"/>
             </w:rPr>
           </w:pPr>
-          <w:hyperlink w:anchor="_Toc152066730" w:history="1">
+          <w:hyperlink w:anchor="_Toc152067022" w:history="1">
             <w:r>
               <w:rPr>
                 <w:rStyle w:val="Hyperlink"/>
                 <w:noProof/>
-                <w:sz w:val="24"/>
-                <w:szCs w:val="24"/>
               </w:rPr>
               <w:t>Configuration</w:t>
             </w:r>
@@ -1676,8 +1650,6 @@
               <w:rPr>
                 <w:noProof/>
                 <w:webHidden/>
-                <w:sz w:val="24"/>
-                <w:szCs w:val="24"/>
               </w:rPr>
               <w:tab/>
             </w:r>
@@ -1685,8 +1657,6 @@
               <w:rPr>
                 <w:noProof/>
                 <w:webHidden/>
-                <w:sz w:val="24"/>
-                <w:szCs w:val="24"/>
               </w:rPr>
               <w:fldChar w:fldCharType="begin"/>
             </w:r>
@@ -1694,25 +1664,19 @@
               <w:rPr>
                 <w:noProof/>
                 <w:webHidden/>
-                <w:sz w:val="24"/>
-                <w:szCs w:val="24"/>
               </w:rPr>
-              <w:instrText xml:space="preserve"> PAGEREF _Toc152066730 \h </w:instrText>
+              <w:instrText xml:space="preserve"> PAGEREF _Toc152067022 \h </w:instrText>
             </w:r>
             <w:r>
               <w:rPr>
                 <w:noProof/>
                 <w:webHidden/>
-                <w:sz w:val="24"/>
-                <w:szCs w:val="24"/>
               </w:rPr>
             </w:r>
             <w:r>
               <w:rPr>
                 <w:noProof/>
                 <w:webHidden/>
-                <w:sz w:val="24"/>
-                <w:szCs w:val="24"/>
               </w:rPr>
               <w:fldChar w:fldCharType="separate"/>
             </w:r>
@@ -1720,17 +1684,13 @@
               <w:rPr>
                 <w:noProof/>
                 <w:webHidden/>
-                <w:sz w:val="24"/>
-                <w:szCs w:val="24"/>
               </w:rPr>
-              <w:t>3</w:t>
+              <w:t>4</w:t>
             </w:r>
             <w:r>
               <w:rPr>
                 <w:noProof/>
                 <w:webHidden/>
-                <w:sz w:val="24"/>
-                <w:szCs w:val="24"/>
               </w:rPr>
               <w:fldChar w:fldCharType="end"/>
             </w:r>
@@ -1746,19 +1706,15 @@
               <w:rFonts w:eastAsiaTheme="minorEastAsia"/>
               <w:noProof/>
               <w:kern w:val="2"/>
-              <w:sz w:val="24"/>
-              <w:szCs w:val="24"/>
               <w:lang w:val="en-IE" w:eastAsia="en-IE"/>
               <w14:ligatures w14:val="standardContextual"/>
             </w:rPr>
           </w:pPr>
-          <w:hyperlink w:anchor="_Toc152066731" w:history="1">
+          <w:hyperlink w:anchor="_Toc152067023" w:history="1">
             <w:r>
               <w:rPr>
                 <w:rStyle w:val="Hyperlink"/>
                 <w:noProof/>
-                <w:sz w:val="24"/>
-                <w:szCs w:val="24"/>
               </w:rPr>
               <w:t>Experience</w:t>
             </w:r>
@@ -1766,8 +1722,6 @@
               <w:rPr>
                 <w:noProof/>
                 <w:webHidden/>
-                <w:sz w:val="24"/>
-                <w:szCs w:val="24"/>
               </w:rPr>
               <w:tab/>
             </w:r>
@@ -1775,8 +1729,6 @@
               <w:rPr>
                 <w:noProof/>
                 <w:webHidden/>
-                <w:sz w:val="24"/>
-                <w:szCs w:val="24"/>
               </w:rPr>
               <w:fldChar w:fldCharType="begin"/>
             </w:r>
@@ -1784,25 +1736,19 @@
               <w:rPr>
                 <w:noProof/>
                 <w:webHidden/>
-                <w:sz w:val="24"/>
-                <w:szCs w:val="24"/>
               </w:rPr>
-              <w:instrText xml:space="preserve"> PAGEREF _Toc152066731 \h </w:instrText>
+              <w:instrText xml:space="preserve"> PAGEREF _Toc152067023 \h </w:instrText>
             </w:r>
             <w:r>
               <w:rPr>
                 <w:noProof/>
                 <w:webHidden/>
-                <w:sz w:val="24"/>
-                <w:szCs w:val="24"/>
               </w:rPr>
             </w:r>
             <w:r>
               <w:rPr>
                 <w:noProof/>
                 <w:webHidden/>
-                <w:sz w:val="24"/>
-                <w:szCs w:val="24"/>
               </w:rPr>
               <w:fldChar w:fldCharType="separate"/>
             </w:r>
@@ -1810,17 +1756,104 @@
               <w:rPr>
                 <w:noProof/>
                 <w:webHidden/>
-                <w:sz w:val="24"/>
-                <w:szCs w:val="24"/>
               </w:rPr>
-              <w:t>5</w:t>
+              <w:t>6</w:t>
             </w:r>
             <w:r>
               <w:rPr>
                 <w:noProof/>
                 <w:webHidden/>
-                <w:sz w:val="24"/>
-                <w:szCs w:val="24"/>
+              </w:rPr>
+              <w:fldChar w:fldCharType="end"/>
+            </w:r>
+          </w:hyperlink>
+        </w:p>
+        <w:p>
+          <w:pPr>
+            <w:pStyle w:val="TOC1"/>
+            <w:tabs>
+              <w:tab w:val="left" w:pos="440"/>
+              <w:tab w:val="right" w:leader="dot" w:pos="9350"/>
+            </w:tabs>
+            <w:rPr>
+              <w:rFonts w:eastAsiaTheme="minorEastAsia"/>
+              <w:noProof/>
+              <w:kern w:val="2"/>
+              <w:lang w:val="en-IE" w:eastAsia="en-IE"/>
+              <w14:ligatures w14:val="standardContextual"/>
+            </w:rPr>
+          </w:pPr>
+          <w:hyperlink w:anchor="_Toc152067024" w:history="1">
+            <w:r>
+              <w:rPr>
+                <w:rStyle w:val="Hyperlink"/>
+                <w:rFonts w:ascii="Symbol" w:hAnsi="Symbol"/>
+                <w:noProof/>
+              </w:rPr>
+              <w:t></w:t>
+            </w:r>
+            <w:r>
+              <w:rPr>
+                <w:rFonts w:eastAsiaTheme="minorEastAsia"/>
+                <w:noProof/>
+                <w:kern w:val="2"/>
+                <w:lang w:val="en-IE" w:eastAsia="en-IE"/>
+                <w14:ligatures w14:val="standardContextual"/>
+              </w:rPr>
+              <w:tab/>
+            </w:r>
+            <w:r>
+              <w:rPr>
+                <w:rStyle w:val="Hyperlink"/>
+                <w:noProof/>
+              </w:rPr>
+              <w:t>Usefulness</w:t>
+            </w:r>
+            <w:r>
+              <w:rPr>
+                <w:noProof/>
+                <w:webHidden/>
+              </w:rPr>
+              <w:tab/>
+            </w:r>
+            <w:r>
+              <w:rPr>
+                <w:noProof/>
+                <w:webHidden/>
+              </w:rPr>
+              <w:fldChar w:fldCharType="begin"/>
+            </w:r>
+            <w:r>
+              <w:rPr>
+                <w:noProof/>
+                <w:webHidden/>
+              </w:rPr>
+              <w:instrText xml:space="preserve"> PAGEREF _Toc152067024 \h </w:instrText>
+            </w:r>
+            <w:r>
+              <w:rPr>
+                <w:noProof/>
+                <w:webHidden/>
+              </w:rPr>
+            </w:r>
+            <w:r>
+              <w:rPr>
+                <w:noProof/>
+                <w:webHidden/>
+              </w:rPr>
+              <w:fldChar w:fldCharType="separate"/>
+            </w:r>
+            <w:r>
+              <w:rPr>
+                <w:noProof/>
+                <w:webHidden/>
+              </w:rPr>
+              <w:t>6</w:t>
+            </w:r>
+            <w:r>
+              <w:rPr>
+                <w:noProof/>
+                <w:webHidden/>
               </w:rPr>
               <w:fldChar w:fldCharType="end"/>
             </w:r>
@@ -1836,28 +1869,22 @@
               <w:rFonts w:eastAsiaTheme="minorEastAsia"/>
               <w:noProof/>
               <w:kern w:val="2"/>
-              <w:sz w:val="24"/>
-              <w:szCs w:val="24"/>
               <w:lang w:val="en-IE" w:eastAsia="en-IE"/>
               <w14:ligatures w14:val="standardContextual"/>
             </w:rPr>
           </w:pPr>
-          <w:hyperlink w:anchor="_Toc152066732" w:history="1">
+          <w:hyperlink w:anchor="_Toc152067025" w:history="1">
             <w:r>
               <w:rPr>
                 <w:rStyle w:val="Hyperlink"/>
                 <w:noProof/>
-                <w:sz w:val="24"/>
-                <w:szCs w:val="24"/>
               </w:rPr>
-              <w:t>Usefulness</w:t>
+              <w:t>Ease of Use</w:t>
             </w:r>
             <w:r>
               <w:rPr>
                 <w:noProof/>
                 <w:webHidden/>
-                <w:sz w:val="24"/>
-                <w:szCs w:val="24"/>
               </w:rPr>
               <w:tab/>
             </w:r>
@@ -1865,8 +1892,6 @@
               <w:rPr>
                 <w:noProof/>
                 <w:webHidden/>
-                <w:sz w:val="24"/>
-                <w:szCs w:val="24"/>
               </w:rPr>
               <w:fldChar w:fldCharType="begin"/>
             </w:r>
@@ -1874,25 +1899,19 @@
               <w:rPr>
                 <w:noProof/>
                 <w:webHidden/>
-                <w:sz w:val="24"/>
-                <w:szCs w:val="24"/>
               </w:rPr>
-              <w:instrText xml:space="preserve"> PAGEREF _Toc152066732 \h </w:instrText>
+              <w:instrText xml:space="preserve"> PAGEREF _Toc152067025 \h </w:instrText>
             </w:r>
             <w:r>
               <w:rPr>
                 <w:noProof/>
                 <w:webHidden/>
-                <w:sz w:val="24"/>
-                <w:szCs w:val="24"/>
               </w:rPr>
             </w:r>
             <w:r>
               <w:rPr>
                 <w:noProof/>
                 <w:webHidden/>
-                <w:sz w:val="24"/>
-                <w:szCs w:val="24"/>
               </w:rPr>
               <w:fldChar w:fldCharType="separate"/>
             </w:r>
@@ -1900,17 +1919,13 @@
               <w:rPr>
                 <w:noProof/>
                 <w:webHidden/>
-                <w:sz w:val="24"/>
-                <w:szCs w:val="24"/>
               </w:rPr>
-              <w:t>5</w:t>
+              <w:t>6</w:t>
             </w:r>
             <w:r>
               <w:rPr>
                 <w:noProof/>
                 <w:webHidden/>
-                <w:sz w:val="24"/>
-                <w:szCs w:val="24"/>
               </w:rPr>
               <w:fldChar w:fldCharType="end"/>
             </w:r>
@@ -1926,28 +1941,22 @@
               <w:rFonts w:eastAsiaTheme="minorEastAsia"/>
               <w:noProof/>
               <w:kern w:val="2"/>
-              <w:sz w:val="24"/>
-              <w:szCs w:val="24"/>
               <w:lang w:val="en-IE" w:eastAsia="en-IE"/>
               <w14:ligatures w14:val="standardContextual"/>
             </w:rPr>
           </w:pPr>
-          <w:hyperlink w:anchor="_Toc152066733" w:history="1">
+          <w:hyperlink w:anchor="_Toc152067026" w:history="1">
             <w:r>
               <w:rPr>
                 <w:rStyle w:val="Hyperlink"/>
                 <w:noProof/>
-                <w:sz w:val="24"/>
-                <w:szCs w:val="24"/>
               </w:rPr>
-              <w:t>Ease of Use</w:t>
+              <w:t>Challenges</w:t>
             </w:r>
             <w:r>
               <w:rPr>
                 <w:noProof/>
                 <w:webHidden/>
-                <w:sz w:val="24"/>
-                <w:szCs w:val="24"/>
               </w:rPr>
               <w:tab/>
             </w:r>
@@ -1955,8 +1964,6 @@
               <w:rPr>
                 <w:noProof/>
                 <w:webHidden/>
-                <w:sz w:val="24"/>
-                <w:szCs w:val="24"/>
               </w:rPr>
               <w:fldChar w:fldCharType="begin"/>
             </w:r>
@@ -1964,25 +1971,19 @@
               <w:rPr>
                 <w:noProof/>
                 <w:webHidden/>
-                <w:sz w:val="24"/>
-                <w:szCs w:val="24"/>
               </w:rPr>
-              <w:instrText xml:space="preserve"> PAGEREF _Toc152066733 \h </w:instrText>
+              <w:instrText xml:space="preserve"> PAGEREF _Toc152067026 \h </w:instrText>
             </w:r>
             <w:r>
               <w:rPr>
                 <w:noProof/>
                 <w:webHidden/>
-                <w:sz w:val="24"/>
-                <w:szCs w:val="24"/>
               </w:rPr>
             </w:r>
             <w:r>
               <w:rPr>
                 <w:noProof/>
                 <w:webHidden/>
-                <w:sz w:val="24"/>
-                <w:szCs w:val="24"/>
               </w:rPr>
               <w:fldChar w:fldCharType="separate"/>
             </w:r>
@@ -1990,17 +1991,13 @@
               <w:rPr>
                 <w:noProof/>
                 <w:webHidden/>
-                <w:sz w:val="24"/>
-                <w:szCs w:val="24"/>
               </w:rPr>
-              <w:t>5</w:t>
+              <w:t>7</w:t>
             </w:r>
             <w:r>
               <w:rPr>
                 <w:noProof/>
                 <w:webHidden/>
-                <w:sz w:val="24"/>
-                <w:szCs w:val="24"/>
               </w:rPr>
               <w:fldChar w:fldCharType="end"/>
             </w:r>
@@ -2035,6 +2032,23 @@
             </w:rPr>
           </w:pPr>
         </w:p>
+        <w:p/>
+        <w:p/>
+        <w:p/>
+        <w:p/>
+        <w:p/>
+        <w:p/>
+        <w:p/>
+        <w:p/>
+        <w:p/>
+        <w:p/>
+        <w:p/>
+        <w:p/>
+        <w:p/>
+        <w:p/>
+        <w:p/>
+        <w:p/>
+        <w:p/>
       </w:sdtContent>
     </w:sdt>
     <w:p>
@@ -2042,8 +2056,9 @@
         <w:pStyle w:val="Heading1"/>
         <w:spacing w:line="360" w:lineRule="auto"/>
       </w:pPr>
-      <w:bookmarkStart w:id="0" w:name="_Toc152066728"/>
-      <w:r>
+      <w:bookmarkStart w:id="0" w:name="_Toc152067020"/>
+      <w:r>
+        <w:lastRenderedPageBreak/>
         <w:t>Introduction</w:t>
       </w:r>
       <w:bookmarkEnd w:id="0"/>
@@ -2061,56 +2076,23 @@
           <w:sz w:val="24"/>
           <w:szCs w:val="24"/>
         </w:rPr>
-        <w:t xml:space="preserve">The goal of this group project </w:t>
-      </w:r>
-      <w:r>
-        <w:rPr>
-          <w:sz w:val="24"/>
-          <w:szCs w:val="24"/>
-        </w:rPr>
-        <w:t>was to investigate the usefulness of</w:t>
-      </w:r>
-      <w:r>
-        <w:rPr>
-          <w:sz w:val="24"/>
-          <w:szCs w:val="24"/>
-        </w:rPr>
-        <w:t xml:space="preserve"> the</w:t>
-      </w:r>
-      <w:r>
-        <w:rPr>
-          <w:sz w:val="24"/>
-          <w:szCs w:val="24"/>
-        </w:rPr>
-        <w:t xml:space="preserve"> GitHub Actions continuous integration</w:t>
-      </w:r>
-      <w:r>
-        <w:rPr>
-          <w:sz w:val="24"/>
-          <w:szCs w:val="24"/>
-        </w:rPr>
-        <w:t xml:space="preserve"> facility to a group of software deve</w:t>
-      </w:r>
-      <w:r>
-        <w:rPr>
-          <w:sz w:val="24"/>
-          <w:szCs w:val="24"/>
-        </w:rPr>
-        <w:t>lopers.</w:t>
-      </w:r>
-      <w:r>
-        <w:rPr>
-          <w:sz w:val="24"/>
-          <w:szCs w:val="24"/>
-        </w:rPr>
-        <w:t xml:space="preserve"> For this project we</w:t>
-      </w:r>
-      <w:r>
-        <w:rPr>
-          <w:sz w:val="24"/>
-          <w:szCs w:val="24"/>
-        </w:rPr>
-        <w:t xml:space="preserve"> created a continuous integration workflow specifically for a python project.</w:t>
+        <w:t xml:space="preserve">The goal of this group project was to investigate the usefulness of the GitHub Actions continuous integration facility to a group of software developers. For this project we created a continuous integration workflow with GitHub Actions for a Python project. This project allowed us to demonstrate how to employ agile principles, work </w:t>
+      </w:r>
+      <w:proofErr w:type="spellStart"/>
+      <w:r>
+        <w:rPr>
+          <w:sz w:val="24"/>
+          <w:szCs w:val="24"/>
+        </w:rPr>
+        <w:t>visualisation</w:t>
+      </w:r>
+      <w:proofErr w:type="spellEnd"/>
+      <w:r>
+        <w:rPr>
+          <w:sz w:val="24"/>
+          <w:szCs w:val="24"/>
+        </w:rPr>
+        <w:t>, and continuous integration to develop a functionally cohesive, accurate, and robust software artefact in which the team has a high degree of confidence.</w:t>
       </w:r>
     </w:p>
     <w:p>
@@ -2118,7 +2100,7 @@
         <w:pStyle w:val="Heading1"/>
         <w:spacing w:line="360" w:lineRule="auto"/>
       </w:pPr>
-      <w:bookmarkStart w:id="1" w:name="_Toc152066729"/>
+      <w:bookmarkStart w:id="1" w:name="_Toc152067021"/>
       <w:r>
         <w:t>Setup</w:t>
       </w:r>
@@ -2141,7 +2123,7 @@
         <mc:AlternateContent>
           <mc:Choice Requires="wpg">
             <w:drawing>
-              <wp:anchor distT="0" distB="0" distL="114300" distR="114300" simplePos="0" relativeHeight="251647488" behindDoc="0" locked="0" layoutInCell="1" allowOverlap="1" wp14:anchorId="05BD8A58" wp14:editId="22FC7059">
+              <wp:anchor distT="0" distB="0" distL="114300" distR="114300" simplePos="0" relativeHeight="251647488" behindDoc="0" locked="0" layoutInCell="1" allowOverlap="1" wp14:anchorId="05BD8A58" wp14:editId="06B2810B">
                 <wp:simplePos x="0" y="0"/>
                 <wp:positionH relativeFrom="column">
                   <wp:posOffset>838200</wp:posOffset>
@@ -2639,7 +2621,15 @@
           <w:sz w:val="24"/>
           <w:szCs w:val="24"/>
         </w:rPr>
-        <w:t xml:space="preserve"> will automatically run tests and linting operations with each push to the repo</w:t>
+        <w:t xml:space="preserve"> will automatically </w:t>
+      </w:r>
+      <w:r>
+        <w:rPr>
+          <w:sz w:val="24"/>
+          <w:szCs w:val="24"/>
+        </w:rPr>
+        <w:lastRenderedPageBreak/>
+        <w:t>run tests and linting operations with each push to the repo</w:t>
       </w:r>
       <w:r>
         <w:rPr>
@@ -2704,7 +2694,7 @@
         <mc:AlternateContent>
           <mc:Choice Requires="wpg">
             <w:drawing>
-              <wp:anchor distT="0" distB="0" distL="114300" distR="114300" simplePos="0" relativeHeight="251655680" behindDoc="0" locked="0" layoutInCell="1" allowOverlap="1" wp14:anchorId="44823E86" wp14:editId="1F192711">
+              <wp:anchor distT="0" distB="0" distL="114300" distR="114300" simplePos="0" relativeHeight="251655680" behindDoc="0" locked="0" layoutInCell="1" allowOverlap="1" wp14:anchorId="44823E86" wp14:editId="45AFDCB2">
                 <wp:simplePos x="0" y="0"/>
                 <wp:positionH relativeFrom="column">
                   <wp:posOffset>6350</wp:posOffset>
@@ -3051,7 +3041,7 @@
         <mc:AlternateContent>
           <mc:Choice Requires="wpg">
             <w:drawing>
-              <wp:anchor distT="0" distB="0" distL="114300" distR="114300" simplePos="0" relativeHeight="251661824" behindDoc="0" locked="0" layoutInCell="1" allowOverlap="1" wp14:anchorId="0232DDDE" wp14:editId="7B845761">
+              <wp:anchor distT="0" distB="0" distL="114300" distR="114300" simplePos="0" relativeHeight="251661824" behindDoc="0" locked="0" layoutInCell="1" allowOverlap="1" wp14:anchorId="0232DDDE" wp14:editId="2997F572">
                 <wp:simplePos x="0" y="0"/>
                 <wp:positionH relativeFrom="column">
                   <wp:posOffset>825500</wp:posOffset>
@@ -3222,6 +3212,7 @@
           <w:sz w:val="24"/>
           <w:szCs w:val="24"/>
         </w:rPr>
+        <w:lastRenderedPageBreak/>
         <w:t xml:space="preserve">Now with our </w:t>
       </w:r>
       <w:r>
@@ -3258,7 +3249,7 @@
         <w:pStyle w:val="Heading1"/>
         <w:spacing w:line="360" w:lineRule="auto"/>
       </w:pPr>
-      <w:bookmarkStart w:id="2" w:name="_Toc152066730"/>
+      <w:bookmarkStart w:id="2" w:name="_Toc152067022"/>
       <w:r>
         <w:t>Configuration</w:t>
       </w:r>
@@ -3671,7 +3662,7 @@
         <mc:AlternateContent>
           <mc:Choice Requires="wpg">
             <w:drawing>
-              <wp:anchor distT="0" distB="0" distL="114300" distR="114300" simplePos="0" relativeHeight="251664896" behindDoc="0" locked="0" layoutInCell="1" allowOverlap="1" wp14:anchorId="44867586" wp14:editId="297EAB74">
+              <wp:anchor distT="0" distB="0" distL="114300" distR="114300" simplePos="0" relativeHeight="251664896" behindDoc="0" locked="0" layoutInCell="1" allowOverlap="1" wp14:anchorId="44867586" wp14:editId="254A2C73">
                 <wp:simplePos x="0" y="0"/>
                 <wp:positionH relativeFrom="margin">
                   <wp:align>center</wp:align>
@@ -4019,6 +4010,7 @@
         <w:rPr>
           <w:noProof/>
         </w:rPr>
+        <w:lastRenderedPageBreak/>
         <w:drawing>
           <wp:inline distT="0" distB="0" distL="0" distR="0" wp14:anchorId="1169C3EE" wp14:editId="55FB970C">
             <wp:extent cx="5943600" cy="3173730"/>
@@ -4118,7 +4110,7 @@
         <w:pStyle w:val="Heading1"/>
         <w:spacing w:line="360" w:lineRule="auto"/>
       </w:pPr>
-      <w:bookmarkStart w:id="3" w:name="_Toc152066731"/>
+      <w:bookmarkStart w:id="3" w:name="_Toc152067023"/>
       <w:r>
         <w:lastRenderedPageBreak/>
         <w:t>Experience</w:t>
@@ -4134,9 +4126,13 @@
     <w:p>
       <w:pPr>
         <w:pStyle w:val="Heading1"/>
-        <w:spacing w:line="360" w:lineRule="auto"/>
-      </w:pPr>
-      <w:bookmarkStart w:id="4" w:name="_Toc152066732"/>
+        <w:numPr>
+          <w:ilvl w:val="0"/>
+          <w:numId w:val="2"/>
+        </w:numPr>
+        <w:spacing w:line="360" w:lineRule="auto"/>
+      </w:pPr>
+      <w:bookmarkStart w:id="4" w:name="_Toc152067024"/>
       <w:r>
         <w:t>Usefulness</w:t>
       </w:r>
@@ -4144,6 +4140,103 @@
     </w:p>
     <w:p>
       <w:pPr>
+        <w:pStyle w:val="ListParagraph"/>
+        <w:numPr>
+          <w:ilvl w:val="0"/>
+          <w:numId w:val="2"/>
+        </w:numPr>
+        <w:spacing w:line="360" w:lineRule="auto"/>
+        <w:rPr>
+          <w:sz w:val="24"/>
+          <w:szCs w:val="24"/>
+        </w:rPr>
+      </w:pPr>
+      <w:r>
+        <w:rPr>
+          <w:sz w:val="24"/>
+          <w:szCs w:val="24"/>
+        </w:rPr>
+        <w:t xml:space="preserve">Automated testing is a standout advantage, swiftly assessing code changes and ensuring consistent quality. Immediate feedback on </w:t>
+      </w:r>
+      <w:proofErr w:type="gramStart"/>
+      <w:r>
+        <w:rPr>
+          <w:sz w:val="24"/>
+          <w:szCs w:val="24"/>
+        </w:rPr>
+        <w:t>pull</w:t>
+      </w:r>
+      <w:proofErr w:type="gramEnd"/>
+      <w:r>
+        <w:rPr>
+          <w:sz w:val="24"/>
+          <w:szCs w:val="24"/>
+        </w:rPr>
+        <w:t xml:space="preserve"> requests or commits aids in catching issues early, reducing bugs and enhancing code reliability. This continuous testing loop maintains code health and stability throughout the development lifecycle.</w:t>
+      </w:r>
+    </w:p>
+    <w:p>
+      <w:pPr>
+        <w:spacing w:line="360" w:lineRule="auto"/>
+        <w:rPr>
+          <w:sz w:val="24"/>
+          <w:szCs w:val="24"/>
+        </w:rPr>
+      </w:pPr>
+    </w:p>
+    <w:p>
+      <w:pPr>
+        <w:pStyle w:val="ListParagraph"/>
+        <w:numPr>
+          <w:ilvl w:val="0"/>
+          <w:numId w:val="2"/>
+        </w:numPr>
+        <w:spacing w:line="360" w:lineRule="auto"/>
+        <w:rPr>
+          <w:sz w:val="24"/>
+          <w:szCs w:val="24"/>
+        </w:rPr>
+      </w:pPr>
+      <w:r>
+        <w:rPr>
+          <w:sz w:val="24"/>
+          <w:szCs w:val="24"/>
+        </w:rPr>
+        <w:t>The YAML-based workflows provide flexibility in defining complex processes, allowing teams to tailor workflows to project-specific needs. Trigger mechanisms, such as push events or scheduled runs, ensure workflows kick off precisely when needed, streamlining development and deployment cycles.</w:t>
+      </w:r>
+    </w:p>
+    <w:p>
+      <w:pPr>
+        <w:spacing w:line="360" w:lineRule="auto"/>
+        <w:rPr>
+          <w:sz w:val="24"/>
+          <w:szCs w:val="24"/>
+        </w:rPr>
+      </w:pPr>
+    </w:p>
+    <w:p>
+      <w:pPr>
+        <w:pStyle w:val="ListParagraph"/>
+        <w:numPr>
+          <w:ilvl w:val="0"/>
+          <w:numId w:val="2"/>
+        </w:numPr>
+        <w:spacing w:line="360" w:lineRule="auto"/>
+        <w:rPr>
+          <w:sz w:val="24"/>
+          <w:szCs w:val="24"/>
+        </w:rPr>
+      </w:pPr>
+      <w:r>
+        <w:rPr>
+          <w:sz w:val="24"/>
+          <w:szCs w:val="24"/>
+        </w:rPr>
+        <w:t>Pre-built actions and integrations. This extensive library enables developers to leverage existing solutions, reducing development time and effort. Moreover, secrets management, detailed logs, and artifact retention contribute to a secure and transparent development environment.</w:t>
+      </w:r>
+    </w:p>
+    <w:p>
+      <w:pPr>
         <w:spacing w:line="360" w:lineRule="auto"/>
       </w:pPr>
     </w:p>
@@ -4157,7 +4250,7 @@
         <w:pStyle w:val="Heading1"/>
         <w:spacing w:line="360" w:lineRule="auto"/>
       </w:pPr>
-      <w:bookmarkStart w:id="5" w:name="_Toc152066733"/>
+      <w:bookmarkStart w:id="5" w:name="_Toc152067025"/>
       <w:r>
         <w:t>Ease of Use</w:t>
       </w:r>
@@ -4192,7 +4285,99 @@
           <w:sz w:val="24"/>
           <w:szCs w:val="24"/>
         </w:rPr>
-        <w:t xml:space="preserve"> file. Whenever a test file was pushed to GitHub, any subsequent push triggered GitHub to automatically build and test the entire codebase, providing an indicator of whether any tests failed. This process essentially retained the familiar GitHub push workflow; the only deviation occurred when a test failed, requiring resolution of the issue before initiating another push.</w:t>
+        <w:t xml:space="preserve"> file. Whenever a test file was pushed to GitHub, any subsequent push triggered GitHub to automatically build and test the entire codebase, providing an indicator of whether any tests failed. This process essentially retained </w:t>
+      </w:r>
+      <w:r>
+        <w:rPr>
+          <w:sz w:val="24"/>
+          <w:szCs w:val="24"/>
+        </w:rPr>
+        <w:lastRenderedPageBreak/>
+        <w:t>the familiar GitHub push workflow; the only deviation occurred when a test failed, requiring resolution of the issue before initiating another push.</w:t>
+      </w:r>
+    </w:p>
+    <w:p>
+      <w:pPr>
+        <w:spacing w:line="360" w:lineRule="auto"/>
+        <w:rPr>
+          <w:sz w:val="24"/>
+          <w:szCs w:val="24"/>
+        </w:rPr>
+      </w:pPr>
+    </w:p>
+    <w:p>
+      <w:pPr>
+        <w:pStyle w:val="Heading1"/>
+        <w:spacing w:line="360" w:lineRule="auto"/>
+      </w:pPr>
+      <w:bookmarkStart w:id="6" w:name="_Toc152067026"/>
+      <w:r>
+        <w:t>Challenges</w:t>
+      </w:r>
+      <w:bookmarkEnd w:id="6"/>
+    </w:p>
+    <w:p>
+      <w:pPr>
+        <w:spacing w:line="360" w:lineRule="auto"/>
+        <w:rPr>
+          <w:sz w:val="24"/>
+          <w:szCs w:val="24"/>
+        </w:rPr>
+      </w:pPr>
+      <w:r>
+        <w:rPr>
+          <w:sz w:val="24"/>
+          <w:szCs w:val="24"/>
+        </w:rPr>
+        <w:t xml:space="preserve">Some of the issues we faced during the project were learning the syntax of </w:t>
+      </w:r>
+      <w:proofErr w:type="spellStart"/>
+      <w:r>
+        <w:rPr>
+          <w:sz w:val="24"/>
+          <w:szCs w:val="24"/>
+        </w:rPr>
+        <w:t>yml</w:t>
+      </w:r>
+      <w:proofErr w:type="spellEnd"/>
+      <w:r>
+        <w:rPr>
+          <w:sz w:val="24"/>
+          <w:szCs w:val="24"/>
+        </w:rPr>
+        <w:t xml:space="preserve"> and how to integrate the automated test file to run on pushing code to the GitHub repository. Initially, we thought that running “</w:t>
+      </w:r>
+      <w:proofErr w:type="spellStart"/>
+      <w:r>
+        <w:rPr>
+          <w:sz w:val="24"/>
+          <w:szCs w:val="24"/>
+        </w:rPr>
+        <w:t>pytest</w:t>
+      </w:r>
+      <w:proofErr w:type="spellEnd"/>
+      <w:r>
+        <w:rPr>
+          <w:sz w:val="24"/>
+          <w:szCs w:val="24"/>
+        </w:rPr>
+        <w:t xml:space="preserve">” would automatically find and run all the test files in the repository however, we then had to update the </w:t>
+      </w:r>
+      <w:proofErr w:type="spellStart"/>
+      <w:r>
+        <w:rPr>
+          <w:sz w:val="24"/>
+          <w:szCs w:val="24"/>
+        </w:rPr>
+        <w:t>yml</w:t>
+      </w:r>
+      <w:proofErr w:type="spellEnd"/>
+      <w:r>
+        <w:rPr>
+          <w:sz w:val="24"/>
+          <w:szCs w:val="24"/>
+        </w:rPr>
+        <w:t xml:space="preserve"> file and specify each test file that needed to be run on every push.</w:t>
       </w:r>
     </w:p>
     <w:p>
@@ -4246,41 +4431,13 @@
     <w:p>
       <w:pPr>
         <w:spacing w:line="360" w:lineRule="auto"/>
-      </w:pPr>
-    </w:p>
-    <w:p>
-      <w:pPr>
-        <w:spacing w:line="360" w:lineRule="auto"/>
-      </w:pPr>
-    </w:p>
-    <w:p>
-      <w:pPr>
-        <w:spacing w:line="360" w:lineRule="auto"/>
-      </w:pPr>
-    </w:p>
-    <w:p>
-      <w:pPr>
-        <w:spacing w:line="360" w:lineRule="auto"/>
-      </w:pPr>
-    </w:p>
-    <w:p>
-      <w:pPr>
-        <w:spacing w:line="360" w:lineRule="auto"/>
-      </w:pPr>
-    </w:p>
-    <w:p>
-      <w:pPr>
-        <w:spacing w:line="360" w:lineRule="auto"/>
-      </w:pPr>
-    </w:p>
-    <w:p>
-      <w:pPr>
-        <w:spacing w:line="360" w:lineRule="auto"/>
-      </w:pPr>
-    </w:p>
-    <w:p>
-      <w:pPr>
-        <w:spacing w:line="360" w:lineRule="auto"/>
+        <w:jc w:val="right"/>
+      </w:pPr>
+    </w:p>
+    <w:p>
+      <w:pPr>
+        <w:spacing w:line="360" w:lineRule="auto"/>
+        <w:jc w:val="right"/>
       </w:pPr>
     </w:p>
     <w:p>
@@ -4361,6 +4518,119 @@
 <file path=word/numbering.xml><?xml version="1.0" encoding="utf-8"?>
 <w:numbering xmlns:wpc="http://schemas.microsoft.com/office/word/2010/wordprocessingCanvas" xmlns:cx="http://schemas.microsoft.com/office/drawing/2014/chartex" xmlns:cx1="http://schemas.microsoft.com/office/drawing/2015/9/8/chartex" xmlns:cx2="http://schemas.microsoft.com/office/drawing/2015/10/21/chartex" xmlns:cx3="http://schemas.microsoft.com/office/drawing/2016/5/9/chartex" xmlns:cx4="http://schemas.microsoft.com/office/drawing/2016/5/10/chartex" xmlns:cx5="http://schemas.microsoft.com/office/drawing/2016/5/11/chartex" xmlns:cx6="http://schemas.microsoft.com/office/drawing/2016/5/12/chartex" xmlns:cx7="http://schemas.microsoft.com/office/drawing/2016/5/13/chartex" xmlns:cx8="http://schemas.microsoft.com/office/drawing/2016/5/14/chartex" xmlns:mc="http://schemas.openxmlformats.org/markup-compatibility/2006" xmlns:aink="http://schemas.microsoft.com/office/drawing/2016/ink" xmlns:am3d="http://schemas.microsoft.com/office/drawing/2017/model3d" xmlns:o="urn:schemas-microsoft-com:office:office" xmlns:oel="http://schemas.microsoft.com/office/2019/extlst" xmlns:r="http://schemas.openxmlformats.org/officeDocument/2006/relationships" xmlns:m="http://schemas.openxmlformats.org/officeDocument/2006/math" xmlns:v="urn:schemas-microsoft-com:vml" xmlns:wp14="http://schemas.microsoft.com/office/word/2010/wordprocessingDrawing" xmlns:wp="http://schemas.openxmlformats.org/drawingml/2006/wordprocessingDrawing" xmlns:w10="urn:schemas-microsoft-com:office:word" xmlns:w="http://schemas.openxmlformats.org/wordprocessingml/2006/main" xmlns:w14="http://schemas.microsoft.com/office/word/2010/wordml" xmlns:w15="http://schemas.microsoft.com/office/word/2012/wordml" xmlns:w16cex="http://schemas.microsoft.com/office/word/2018/wordml/cex" xmlns:w16cid="http://schemas.microsoft.com/office/word/2016/wordml/cid" xmlns:w16="http://schemas.microsoft.com/office/word/2018/wordml" xmlns:w16sdtdh="http://schemas.microsoft.com/office/word/2020/wordml/sdtdatahash" xmlns:w16se="http://schemas.microsoft.com/office/word/2015/wordml/symex" xmlns:wpg="http://schemas.microsoft.com/office/word/2010/wordprocessingGroup" xmlns:wpi="http://schemas.microsoft.com/office/word/2010/wordprocessingInk" xmlns:wne="http://schemas.microsoft.com/office/word/2006/wordml" xmlns:wps="http://schemas.microsoft.com/office/word/2010/wordprocessingShape" mc:Ignorable="w14 w15 w16se w16cid w16 w16cex w16sdtdh wp14">
   <w:abstractNum w:abstractNumId="0" w15:restartNumberingAfterBreak="0">
+    <w:nsid w:val="19B26545"/>
+    <w:multiLevelType w:val="hybridMultilevel"/>
+    <w:tmpl w:val="A90E1A9C"/>
+    <w:lvl w:ilvl="0" w:tplc="18090001">
+      <w:start w:val="1"/>
+      <w:numFmt w:val="bullet"/>
+      <w:lvlText w:val=""/>
+      <w:lvlJc w:val="left"/>
+      <w:pPr>
+        <w:ind w:left="720" w:hanging="360"/>
+      </w:pPr>
+      <w:rPr>
+        <w:rFonts w:ascii="Symbol" w:hAnsi="Symbol" w:hint="default"/>
+      </w:rPr>
+    </w:lvl>
+    <w:lvl w:ilvl="1" w:tplc="18090003" w:tentative="1">
+      <w:start w:val="1"/>
+      <w:numFmt w:val="bullet"/>
+      <w:lvlText w:val="o"/>
+      <w:lvlJc w:val="left"/>
+      <w:pPr>
+        <w:ind w:left="1440" w:hanging="360"/>
+      </w:pPr>
+      <w:rPr>
+        <w:rFonts w:ascii="Courier New" w:hAnsi="Courier New" w:cs="Courier New" w:hint="default"/>
+      </w:rPr>
+    </w:lvl>
+    <w:lvl w:ilvl="2" w:tplc="18090005" w:tentative="1">
+      <w:start w:val="1"/>
+      <w:numFmt w:val="bullet"/>
+      <w:lvlText w:val=""/>
+      <w:lvlJc w:val="left"/>
+      <w:pPr>
+        <w:ind w:left="2160" w:hanging="360"/>
+      </w:pPr>
+      <w:rPr>
+        <w:rFonts w:ascii="Wingdings" w:hAnsi="Wingdings" w:hint="default"/>
+      </w:rPr>
+    </w:lvl>
+    <w:lvl w:ilvl="3" w:tplc="18090001" w:tentative="1">
+      <w:start w:val="1"/>
+      <w:numFmt w:val="bullet"/>
+      <w:lvlText w:val=""/>
+      <w:lvlJc w:val="left"/>
+      <w:pPr>
+        <w:ind w:left="2880" w:hanging="360"/>
+      </w:pPr>
+      <w:rPr>
+        <w:rFonts w:ascii="Symbol" w:hAnsi="Symbol" w:hint="default"/>
+      </w:rPr>
+    </w:lvl>
+    <w:lvl w:ilvl="4" w:tplc="18090003" w:tentative="1">
+      <w:start w:val="1"/>
+      <w:numFmt w:val="bullet"/>
+      <w:lvlText w:val="o"/>
+      <w:lvlJc w:val="left"/>
+      <w:pPr>
+        <w:ind w:left="3600" w:hanging="360"/>
+      </w:pPr>
+      <w:rPr>
+        <w:rFonts w:ascii="Courier New" w:hAnsi="Courier New" w:cs="Courier New" w:hint="default"/>
+      </w:rPr>
+    </w:lvl>
+    <w:lvl w:ilvl="5" w:tplc="18090005" w:tentative="1">
+      <w:start w:val="1"/>
+      <w:numFmt w:val="bullet"/>
+      <w:lvlText w:val=""/>
+      <w:lvlJc w:val="left"/>
+      <w:pPr>
+        <w:ind w:left="4320" w:hanging="360"/>
+      </w:pPr>
+      <w:rPr>
+        <w:rFonts w:ascii="Wingdings" w:hAnsi="Wingdings" w:hint="default"/>
+      </w:rPr>
+    </w:lvl>
+    <w:lvl w:ilvl="6" w:tplc="18090001" w:tentative="1">
+      <w:start w:val="1"/>
+      <w:numFmt w:val="bullet"/>
+      <w:lvlText w:val=""/>
+      <w:lvlJc w:val="left"/>
+      <w:pPr>
+        <w:ind w:left="5040" w:hanging="360"/>
+      </w:pPr>
+      <w:rPr>
+        <w:rFonts w:ascii="Symbol" w:hAnsi="Symbol" w:hint="default"/>
+      </w:rPr>
+    </w:lvl>
+    <w:lvl w:ilvl="7" w:tplc="18090003" w:tentative="1">
+      <w:start w:val="1"/>
+      <w:numFmt w:val="bullet"/>
+      <w:lvlText w:val="o"/>
+      <w:lvlJc w:val="left"/>
+      <w:pPr>
+        <w:ind w:left="5760" w:hanging="360"/>
+      </w:pPr>
+      <w:rPr>
+        <w:rFonts w:ascii="Courier New" w:hAnsi="Courier New" w:cs="Courier New" w:hint="default"/>
+      </w:rPr>
+    </w:lvl>
+    <w:lvl w:ilvl="8" w:tplc="18090005" w:tentative="1">
+      <w:start w:val="1"/>
+      <w:numFmt w:val="bullet"/>
+      <w:lvlText w:val=""/>
+      <w:lvlJc w:val="left"/>
+      <w:pPr>
+        <w:ind w:left="6480" w:hanging="360"/>
+      </w:pPr>
+      <w:rPr>
+        <w:rFonts w:ascii="Wingdings" w:hAnsi="Wingdings" w:hint="default"/>
+      </w:rPr>
+    </w:lvl>
+  </w:abstractNum>
+  <w:abstractNum w:abstractNumId="1" w15:restartNumberingAfterBreak="0">
     <w:nsid w:val="31636824"/>
     <w:multiLevelType w:val="hybridMultilevel"/>
     <w:tmpl w:val="EF809490"/>
@@ -4474,6 +4744,9 @@
     </w:lvl>
   </w:abstractNum>
   <w:num w:numId="1" w16cid:durableId="252053373">
+    <w:abstractNumId w:val="1"/>
+  </w:num>
+  <w:num w:numId="2" w16cid:durableId="849295617">
     <w:abstractNumId w:val="0"/>
   </w:num>
 </w:numbering>
@@ -5399,15 +5672,6 @@
 </file>
 
 <file path=customXml/item1.xml><?xml version="1.0" encoding="utf-8"?>
-<?mso-contentType ?>
-<FormTemplates xmlns="http://schemas.microsoft.com/sharepoint/v3/contenttype/forms">
-  <Display>DocumentLibraryForm</Display>
-  <Edit>DocumentLibraryForm</Edit>
-  <New>DocumentLibraryForm</New>
-</FormTemplates>
-</file>
-
-<file path=customXml/item2.xml><?xml version="1.0" encoding="utf-8"?>
 <ct:contentTypeSchema xmlns:ct="http://schemas.microsoft.com/office/2006/metadata/contentType" xmlns:ma="http://schemas.microsoft.com/office/2006/metadata/properties/metaAttributes" ct:_="" ma:_="" ma:contentTypeName="Document" ma:contentTypeID="0x0101006C949EDB29620D46B7ECED8E21DFF8B9" ma:contentTypeVersion="12" ma:contentTypeDescription="Create a new document." ma:contentTypeScope="" ma:versionID="f2973d7460c22714413e2d47cd82a0db">
   <xsd:schema xmlns:xsd="http://www.w3.org/2001/XMLSchema" xmlns:xs="http://www.w3.org/2001/XMLSchema" xmlns:p="http://schemas.microsoft.com/office/2006/metadata/properties" xmlns:ns3="4b0c4db2-52b4-43db-9849-56a64dd884a9" targetNamespace="http://schemas.microsoft.com/office/2006/metadata/properties" ma:root="true" ma:fieldsID="aff3b67964d8ae82f071eec31c00e863" ns3:_="">
     <xsd:import namespace="4b0c4db2-52b4-43db-9849-56a64dd884a9"/>
@@ -5603,25 +5867,26 @@
 </ct:contentTypeSchema>
 </file>
 
-<file path=customXml/item3.xml><?xml version="1.0" encoding="utf-8"?>
-<b:Sources xmlns:b="http://schemas.openxmlformats.org/officeDocument/2006/bibliography" xmlns="http://schemas.openxmlformats.org/officeDocument/2006/bibliography" SelectedStyle="\APASixthEditionOfficeOnline.xsl" StyleName="APA" Version="6"/>
+<file path=customXml/item2.xml><?xml version="1.0" encoding="utf-8"?>
+<?mso-contentType ?>
+<FormTemplates xmlns="http://schemas.microsoft.com/sharepoint/v3/contenttype/forms">
+  <Display>DocumentLibraryForm</Display>
+  <Edit>DocumentLibraryForm</Edit>
+  <New>DocumentLibraryForm</New>
+</FormTemplates>
 </file>
 
-<file path=customXml/item4.xml><?xml version="1.0" encoding="utf-8"?>
+<file path=customXml/item3.xml><?xml version="1.0" encoding="utf-8"?>
 <p:properties xmlns:p="http://schemas.microsoft.com/office/2006/metadata/properties" xmlns:xsi="http://www.w3.org/2001/XMLSchema-instance" xmlns:pc="http://schemas.microsoft.com/office/infopath/2007/PartnerControls">
   <documentManagement/>
 </p:properties>
 </file>
 
-<file path=customXml/itemProps1.xml><?xml version="1.0" encoding="utf-8"?>
-<ds:datastoreItem xmlns:ds="http://schemas.openxmlformats.org/officeDocument/2006/customXml" ds:itemID="{479C30E7-828C-4A09-8214-053DF1D08CA0}">
-  <ds:schemaRefs>
-    <ds:schemaRef ds:uri="http://schemas.microsoft.com/sharepoint/v3/contenttype/forms"/>
-  </ds:schemaRefs>
-</ds:datastoreItem>
+<file path=customXml/item4.xml><?xml version="1.0" encoding="utf-8"?>
+<b:Sources xmlns:b="http://schemas.openxmlformats.org/officeDocument/2006/bibliography" xmlns="http://schemas.openxmlformats.org/officeDocument/2006/bibliography" SelectedStyle="\APASixthEditionOfficeOnline.xsl" StyleName="APA" Version="6"/>
 </file>
 
-<file path=customXml/itemProps2.xml><?xml version="1.0" encoding="utf-8"?>
+<file path=customXml/itemProps1.xml><?xml version="1.0" encoding="utf-8"?>
 <ds:datastoreItem xmlns:ds="http://schemas.openxmlformats.org/officeDocument/2006/customXml" ds:itemID="{AAE3572E-8BDD-4C67-BFC8-E34D4EFE32F2}">
   <ds:schemaRefs>
     <ds:schemaRef ds:uri="http://schemas.microsoft.com/office/2006/metadata/contentType"/>
@@ -5639,19 +5904,27 @@
 </ds:datastoreItem>
 </file>
 
-<file path=customXml/itemProps3.xml><?xml version="1.0" encoding="utf-8"?>
-<ds:datastoreItem xmlns:ds="http://schemas.openxmlformats.org/officeDocument/2006/customXml" ds:itemID="{384B275C-7963-46DE-991B-7CA8C6E5D400}">
+<file path=customXml/itemProps2.xml><?xml version="1.0" encoding="utf-8"?>
+<ds:datastoreItem xmlns:ds="http://schemas.openxmlformats.org/officeDocument/2006/customXml" ds:itemID="{479C30E7-828C-4A09-8214-053DF1D08CA0}">
   <ds:schemaRefs>
-    <ds:schemaRef ds:uri="http://schemas.openxmlformats.org/officeDocument/2006/bibliography"/>
+    <ds:schemaRef ds:uri="http://schemas.microsoft.com/sharepoint/v3/contenttype/forms"/>
   </ds:schemaRefs>
 </ds:datastoreItem>
 </file>
 
-<file path=customXml/itemProps4.xml><?xml version="1.0" encoding="utf-8"?>
+<file path=customXml/itemProps3.xml><?xml version="1.0" encoding="utf-8"?>
 <ds:datastoreItem xmlns:ds="http://schemas.openxmlformats.org/officeDocument/2006/customXml" ds:itemID="{EE1F1C6C-1346-45AB-B3FE-BF4086A55887}">
   <ds:schemaRefs>
     <ds:schemaRef ds:uri="http://schemas.microsoft.com/office/2006/metadata/properties"/>
     <ds:schemaRef ds:uri="http://schemas.microsoft.com/office/infopath/2007/PartnerControls"/>
   </ds:schemaRefs>
 </ds:datastoreItem>
+</file>
+
+<file path=customXml/itemProps4.xml><?xml version="1.0" encoding="utf-8"?>
+<ds:datastoreItem xmlns:ds="http://schemas.openxmlformats.org/officeDocument/2006/customXml" ds:itemID="{384B275C-7963-46DE-991B-7CA8C6E5D400}">
+  <ds:schemaRefs>
+    <ds:schemaRef ds:uri="http://schemas.openxmlformats.org/officeDocument/2006/bibliography"/>
+  </ds:schemaRefs>
+</ds:datastoreItem>
 </file>
</xml_diff>

<commit_message>
Updated final report with screenshots and captions
</commit_message>
<xml_diff>
--- a/Final Report.docx
+++ b/Final Report.docx
@@ -7,6 +7,7 @@
         <w:rPr>
           <w:rFonts w:eastAsiaTheme="minorHAnsi"/>
           <w:sz w:val="2"/>
+          <w:lang w:val="en-GB"/>
         </w:rPr>
         <w:id w:val="2115165883"/>
         <w:docPartObj>
@@ -21,7 +22,6 @@
           <w:sz w:val="24"/>
           <w:szCs w:val="24"/>
           <w:shd w:val="clear" w:color="auto" w:fill="FFFFFF"/>
-          <w:lang w:val="en-GB"/>
         </w:rPr>
       </w:sdtEndPr>
       <w:sdtContent>
@@ -1494,7 +1494,7 @@
             </w:rPr>
             <w:fldChar w:fldCharType="separate"/>
           </w:r>
-          <w:hyperlink w:anchor="_Toc152082089" w:history="1">
+          <w:hyperlink w:anchor="_Toc152311313" w:history="1">
             <w:r>
               <w:rPr>
                 <w:rStyle w:val="Hyperlink"/>
@@ -1521,7 +1521,7 @@
                 <w:noProof/>
                 <w:webHidden/>
               </w:rPr>
-              <w:instrText xml:space="preserve"> PAGEREF _Toc152082089 \h </w:instrText>
+              <w:instrText xml:space="preserve"> PAGEREF _Toc152311313 \h </w:instrText>
             </w:r>
             <w:r>
               <w:rPr>
@@ -1565,7 +1565,7 @@
               <w14:ligatures w14:val="standardContextual"/>
             </w:rPr>
           </w:pPr>
-          <w:hyperlink w:anchor="_Toc152082090" w:history="1">
+          <w:hyperlink w:anchor="_Toc152311314" w:history="1">
             <w:r>
               <w:rPr>
                 <w:rStyle w:val="Hyperlink"/>
@@ -1592,7 +1592,7 @@
                 <w:noProof/>
                 <w:webHidden/>
               </w:rPr>
-              <w:instrText xml:space="preserve"> PAGEREF _Toc152082090 \h </w:instrText>
+              <w:instrText xml:space="preserve"> PAGEREF _Toc152311314 \h </w:instrText>
             </w:r>
             <w:r>
               <w:rPr>
@@ -1636,7 +1636,7 @@
               <w14:ligatures w14:val="standardContextual"/>
             </w:rPr>
           </w:pPr>
-          <w:hyperlink w:anchor="_Toc152082091" w:history="1">
+          <w:hyperlink w:anchor="_Toc152311315" w:history="1">
             <w:r>
               <w:rPr>
                 <w:rStyle w:val="Hyperlink"/>
@@ -1663,7 +1663,7 @@
                 <w:noProof/>
                 <w:webHidden/>
               </w:rPr>
-              <w:instrText xml:space="preserve"> PAGEREF _Toc152082091 \h </w:instrText>
+              <w:instrText xml:space="preserve"> PAGEREF _Toc152311315 \h </w:instrText>
             </w:r>
             <w:r>
               <w:rPr>
@@ -1710,7 +1710,7 @@
               <w14:ligatures w14:val="standardContextual"/>
             </w:rPr>
           </w:pPr>
-          <w:hyperlink w:anchor="_Toc152082092" w:history="1">
+          <w:hyperlink w:anchor="_Toc152311316" w:history="1">
             <w:r>
               <w:rPr>
                 <w:rStyle w:val="Hyperlink"/>
@@ -1737,7 +1737,7 @@
                 <w:noProof/>
                 <w:webHidden/>
               </w:rPr>
-              <w:instrText xml:space="preserve"> PAGEREF _Toc152082092 \h </w:instrText>
+              <w:instrText xml:space="preserve"> PAGEREF _Toc152311316 \h </w:instrText>
             </w:r>
             <w:r>
               <w:rPr>
@@ -1784,7 +1784,7 @@
               <w14:ligatures w14:val="standardContextual"/>
             </w:rPr>
           </w:pPr>
-          <w:hyperlink w:anchor="_Toc152082093" w:history="1">
+          <w:hyperlink w:anchor="_Toc152311317" w:history="1">
             <w:r>
               <w:rPr>
                 <w:rStyle w:val="Hyperlink"/>
@@ -1812,7 +1812,7 @@
                 <w:noProof/>
                 <w:webHidden/>
               </w:rPr>
-              <w:instrText xml:space="preserve"> PAGEREF _Toc152082093 \h </w:instrText>
+              <w:instrText xml:space="preserve"> PAGEREF _Toc152311317 \h </w:instrText>
             </w:r>
             <w:r>
               <w:rPr>
@@ -1832,7 +1832,7 @@
                 <w:noProof/>
                 <w:webHidden/>
               </w:rPr>
-              <w:t>7</w:t>
+              <w:t>6</w:t>
             </w:r>
             <w:r>
               <w:rPr>
@@ -1859,7 +1859,7 @@
               <w14:ligatures w14:val="standardContextual"/>
             </w:rPr>
           </w:pPr>
-          <w:hyperlink w:anchor="_Toc152082094" w:history="1">
+          <w:hyperlink w:anchor="_Toc152311318" w:history="1">
             <w:r>
               <w:rPr>
                 <w:rStyle w:val="Hyperlink"/>
@@ -1887,7 +1887,7 @@
                 <w:noProof/>
                 <w:webHidden/>
               </w:rPr>
-              <w:instrText xml:space="preserve"> PAGEREF _Toc152082094 \h </w:instrText>
+              <w:instrText xml:space="preserve"> PAGEREF _Toc152311318 \h </w:instrText>
             </w:r>
             <w:r>
               <w:rPr>
@@ -1907,7 +1907,7 @@
                 <w:noProof/>
                 <w:webHidden/>
               </w:rPr>
-              <w:t>7</w:t>
+              <w:t>6</w:t>
             </w:r>
             <w:r>
               <w:rPr>
@@ -1934,7 +1934,7 @@
               <w14:ligatures w14:val="standardContextual"/>
             </w:rPr>
           </w:pPr>
-          <w:hyperlink w:anchor="_Toc152082095" w:history="1">
+          <w:hyperlink w:anchor="_Toc152311319" w:history="1">
             <w:r>
               <w:rPr>
                 <w:rStyle w:val="Hyperlink"/>
@@ -1962,7 +1962,7 @@
                 <w:noProof/>
                 <w:webHidden/>
               </w:rPr>
-              <w:instrText xml:space="preserve"> PAGEREF _Toc152082095 \h </w:instrText>
+              <w:instrText xml:space="preserve"> PAGEREF _Toc152311319 \h </w:instrText>
             </w:r>
             <w:r>
               <w:rPr>
@@ -2009,7 +2009,7 @@
               <w14:ligatures w14:val="standardContextual"/>
             </w:rPr>
           </w:pPr>
-          <w:hyperlink w:anchor="_Toc152082096" w:history="1">
+          <w:hyperlink w:anchor="_Toc152311320" w:history="1">
             <w:r>
               <w:rPr>
                 <w:rStyle w:val="Hyperlink"/>
@@ -2037,7 +2037,7 @@
                 <w:noProof/>
                 <w:webHidden/>
               </w:rPr>
-              <w:instrText xml:space="preserve"> PAGEREF _Toc152082096 \h </w:instrText>
+              <w:instrText xml:space="preserve"> PAGEREF _Toc152311320 \h </w:instrText>
             </w:r>
             <w:r>
               <w:rPr>
@@ -2057,7 +2057,7 @@
                 <w:noProof/>
                 <w:webHidden/>
               </w:rPr>
-              <w:t>8</w:t>
+              <w:t>7</w:t>
             </w:r>
             <w:r>
               <w:rPr>
@@ -2081,7 +2081,7 @@
               <w14:ligatures w14:val="standardContextual"/>
             </w:rPr>
           </w:pPr>
-          <w:hyperlink w:anchor="_Toc152082097" w:history="1">
+          <w:hyperlink w:anchor="_Toc152311321" w:history="1">
             <w:r>
               <w:rPr>
                 <w:rStyle w:val="Hyperlink"/>
@@ -2108,7 +2108,7 @@
                 <w:noProof/>
                 <w:webHidden/>
               </w:rPr>
-              <w:instrText xml:space="preserve"> PAGEREF _Toc152082097 \h </w:instrText>
+              <w:instrText xml:space="preserve"> PAGEREF _Toc152311321 \h </w:instrText>
             </w:r>
             <w:r>
               <w:rPr>
@@ -2128,7 +2128,7 @@
                 <w:noProof/>
                 <w:webHidden/>
               </w:rPr>
-              <w:t>9</w:t>
+              <w:t>8</w:t>
             </w:r>
             <w:r>
               <w:rPr>
@@ -2155,7 +2155,7 @@
               <w14:ligatures w14:val="standardContextual"/>
             </w:rPr>
           </w:pPr>
-          <w:hyperlink w:anchor="_Toc152082098" w:history="1">
+          <w:hyperlink w:anchor="_Toc152311322" w:history="1">
             <w:r>
               <w:rPr>
                 <w:rStyle w:val="Hyperlink"/>
@@ -2182,7 +2182,7 @@
                 <w:noProof/>
                 <w:webHidden/>
               </w:rPr>
-              <w:instrText xml:space="preserve"> PAGEREF _Toc152082098 \h </w:instrText>
+              <w:instrText xml:space="preserve"> PAGEREF _Toc152311322 \h </w:instrText>
             </w:r>
             <w:r>
               <w:rPr>
@@ -2202,7 +2202,7 @@
                 <w:noProof/>
                 <w:webHidden/>
               </w:rPr>
-              <w:t>9</w:t>
+              <w:t>8</w:t>
             </w:r>
             <w:r>
               <w:rPr>
@@ -2229,7 +2229,7 @@
               <w14:ligatures w14:val="standardContextual"/>
             </w:rPr>
           </w:pPr>
-          <w:hyperlink w:anchor="_Toc152082099" w:history="1">
+          <w:hyperlink w:anchor="_Toc152311323" w:history="1">
             <w:r>
               <w:rPr>
                 <w:rStyle w:val="Hyperlink"/>
@@ -2256,7 +2256,7 @@
                 <w:noProof/>
                 <w:webHidden/>
               </w:rPr>
-              <w:instrText xml:space="preserve"> PAGEREF _Toc152082099 \h </w:instrText>
+              <w:instrText xml:space="preserve"> PAGEREF _Toc152311323 \h </w:instrText>
             </w:r>
             <w:r>
               <w:rPr>
@@ -2276,7 +2276,7 @@
                 <w:noProof/>
                 <w:webHidden/>
               </w:rPr>
-              <w:t>10</w:t>
+              <w:t>9</w:t>
             </w:r>
             <w:r>
               <w:rPr>
@@ -2303,7 +2303,7 @@
               <w14:ligatures w14:val="standardContextual"/>
             </w:rPr>
           </w:pPr>
-          <w:hyperlink w:anchor="_Toc152082100" w:history="1">
+          <w:hyperlink w:anchor="_Toc152311324" w:history="1">
             <w:r>
               <w:rPr>
                 <w:rStyle w:val="Hyperlink"/>
@@ -2330,7 +2330,7 @@
                 <w:noProof/>
                 <w:webHidden/>
               </w:rPr>
-              <w:instrText xml:space="preserve"> PAGEREF _Toc152082100 \h </w:instrText>
+              <w:instrText xml:space="preserve"> PAGEREF _Toc152311324 \h </w:instrText>
             </w:r>
             <w:r>
               <w:rPr>
@@ -2350,7 +2350,7 @@
                 <w:noProof/>
                 <w:webHidden/>
               </w:rPr>
-              <w:t>10</w:t>
+              <w:t>9</w:t>
             </w:r>
             <w:r>
               <w:rPr>
@@ -2374,7 +2374,7 @@
               <w14:ligatures w14:val="standardContextual"/>
             </w:rPr>
           </w:pPr>
-          <w:hyperlink w:anchor="_Toc152082101" w:history="1">
+          <w:hyperlink w:anchor="_Toc152311325" w:history="1">
             <w:r>
               <w:rPr>
                 <w:rStyle w:val="Hyperlink"/>
@@ -2401,7 +2401,7 @@
                 <w:noProof/>
                 <w:webHidden/>
               </w:rPr>
-              <w:instrText xml:space="preserve"> PAGEREF _Toc152082101 \h </w:instrText>
+              <w:instrText xml:space="preserve"> PAGEREF _Toc152311325 \h </w:instrText>
             </w:r>
             <w:r>
               <w:rPr>
@@ -2421,7 +2421,7 @@
                 <w:noProof/>
                 <w:webHidden/>
               </w:rPr>
-              <w:t>11</w:t>
+              <w:t>10</w:t>
             </w:r>
             <w:r>
               <w:rPr>
@@ -2481,7 +2481,7 @@
         <w:pStyle w:val="Heading1"/>
         <w:spacing w:line="360" w:lineRule="auto"/>
       </w:pPr>
-      <w:bookmarkStart w:id="0" w:name="_Toc152082089"/>
+      <w:bookmarkStart w:id="0" w:name="_Toc152311313"/>
       <w:r>
         <w:lastRenderedPageBreak/>
         <w:t>Introduction</w:t>
@@ -2639,23 +2639,7 @@
           <w:szCs w:val="24"/>
           <w:lang w:val="en-IE"/>
         </w:rPr>
-        <w:t xml:space="preserve"> management, and continuous integration to produce a cohesive, accurate, and robust software artifact. The goal was to </w:t>
-      </w:r>
-      <w:r>
-        <w:rPr>
-          <w:sz w:val="24"/>
-          <w:szCs w:val="24"/>
-          <w:lang w:val="en-IE"/>
-        </w:rPr>
-        <w:t>instil</w:t>
-      </w:r>
-      <w:r>
-        <w:rPr>
-          <w:sz w:val="24"/>
-          <w:szCs w:val="24"/>
-          <w:lang w:val="en-IE"/>
-        </w:rPr>
-        <w:t xml:space="preserve"> a high level of confidence in the development process, emphasi</w:t>
+        <w:t xml:space="preserve"> management, and continuous integration to produce a cohesive, accurate, and robust software artifact. The goal was to instil a high level of confidence in the development process, emphasi</w:t>
       </w:r>
       <w:r>
         <w:rPr>
@@ -2676,69 +2660,23 @@
     </w:p>
     <w:p>
       <w:pPr>
+        <w:keepNext/>
         <w:spacing w:line="360" w:lineRule="auto"/>
-        <w:rPr>
-          <w:sz w:val="24"/>
-          <w:szCs w:val="24"/>
-          <w:lang w:val="en-IE"/>
-        </w:rPr>
-      </w:pPr>
-    </w:p>
-    <w:p>
-      <w:pPr>
-        <w:pStyle w:val="Heading1"/>
-        <w:spacing w:line="360" w:lineRule="auto"/>
-      </w:pPr>
-      <w:bookmarkStart w:id="1" w:name="_Toc152082090"/>
-      <w:r>
-        <w:t>Setup</w:t>
-      </w:r>
-      <w:bookmarkEnd w:id="1"/>
-    </w:p>
-    <w:p>
-      <w:pPr>
-        <w:spacing w:line="360" w:lineRule="auto"/>
-        <w:rPr>
-          <w:sz w:val="24"/>
-          <w:szCs w:val="24"/>
-        </w:rPr>
-      </w:pPr>
-      <w:r>
-        <w:rPr>
-          <w:sz w:val="24"/>
-          <w:szCs w:val="24"/>
-        </w:rPr>
-        <w:t>To establish a collaborative environment, we initiated a shared repository on GitHub for our Python project. This involved creating a new repository, configuring settings, navigating to the collaborators tab, and inviting team members. Each member then set up their local repository on their machine, enabling them to contribute to the Python project via push and pull requests.</w:t>
-      </w:r>
-    </w:p>
-    <w:p>
-      <w:pPr>
-        <w:spacing w:line="360" w:lineRule="auto"/>
-        <w:rPr>
-          <w:sz w:val="24"/>
-          <w:szCs w:val="24"/>
-        </w:rPr>
-      </w:pPr>
-    </w:p>
-    <w:p>
-      <w:pPr>
-        <w:spacing w:line="360" w:lineRule="auto"/>
-        <w:rPr>
-          <w:sz w:val="24"/>
-          <w:szCs w:val="24"/>
-        </w:rPr>
+        <w:jc w:val="center"/>
       </w:pPr>
       <w:r>
         <w:rPr>
           <w:noProof/>
           <w:sz w:val="24"/>
           <w:szCs w:val="24"/>
-        </w:rPr>
+          <w:lang w:val="en-IE"/>
+        </w:rPr>
+        <w:lastRenderedPageBreak/>
         <w:drawing>
-          <wp:inline distT="0" distB="0" distL="0" distR="0" wp14:anchorId="6FF8F4A6" wp14:editId="0604204B">
-            <wp:extent cx="5720316" cy="2860158"/>
+          <wp:inline distT="0" distB="0" distL="0" distR="0" wp14:anchorId="22E628BF" wp14:editId="5F14D989">
+            <wp:extent cx="4863362" cy="2892558"/>
             <wp:effectExtent l="0" t="0" r="0" b="0"/>
-            <wp:docPr id="968448805" name="Picture 1" descr="A screenshot of a chat&#10;&#10;Description automatically generated"/>
+            <wp:docPr id="1384250579" name="Picture 1" descr="GitHub Actions System Diagram&#10;"/>
             <wp:cNvGraphicFramePr>
               <a:graphicFrameLocks xmlns:a="http://schemas.openxmlformats.org/drawingml/2006/main" noChangeAspect="1"/>
             </wp:cNvGraphicFramePr>
@@ -2746,11 +2684,11 @@
               <a:graphicData uri="http://schemas.openxmlformats.org/drawingml/2006/picture">
                 <pic:pic xmlns:pic="http://schemas.openxmlformats.org/drawingml/2006/picture">
                   <pic:nvPicPr>
-                    <pic:cNvPr id="968448805" name="Picture 1" descr="A screenshot of a chat&#10;&#10;Description automatically generated"/>
+                    <pic:cNvPr id="1384250579" name="Picture 1" descr="GitHub Actions System Diagram&#10;"/>
                     <pic:cNvPicPr/>
                   </pic:nvPicPr>
                   <pic:blipFill>
-                    <a:blip r:embed="rId12" cstate="print">
+                    <a:blip r:embed="rId12">
                       <a:extLst>
                         <a:ext uri="{28A0092B-C50C-407E-A947-70E740481C1C}">
                           <a14:useLocalDpi xmlns:a14="http://schemas.microsoft.com/office/drawing/2010/main" val="0"/>
@@ -2764,7 +2702,7 @@
                   <pic:spPr>
                     <a:xfrm>
                       <a:off x="0" y="0"/>
-                      <a:ext cx="5750625" cy="2875313"/>
+                      <a:ext cx="5091843" cy="3028451"/>
                     </a:xfrm>
                     <a:prstGeom prst="rect">
                       <a:avLst/>
@@ -2779,12 +2717,55 @@
     </w:p>
     <w:p>
       <w:pPr>
+        <w:pStyle w:val="Caption"/>
+        <w:jc w:val="center"/>
+        <w:rPr>
+          <w:sz w:val="24"/>
+          <w:szCs w:val="24"/>
+          <w:lang w:val="en-IE"/>
+        </w:rPr>
+      </w:pPr>
+      <w:r>
+        <w:t xml:space="preserve">Figure </w:t>
+      </w:r>
+      <w:r>
+        <w:fldChar w:fldCharType="begin"/>
+      </w:r>
+      <w:r>
+        <w:instrText xml:space="preserve"> SEQ Figure \* ARABIC </w:instrText>
+      </w:r>
+      <w:r>
+        <w:fldChar w:fldCharType="separate"/>
+      </w:r>
+      <w:r>
+        <w:rPr>
+          <w:noProof/>
+        </w:rPr>
+        <w:t>1</w:t>
+      </w:r>
+      <w:r>
+        <w:fldChar w:fldCharType="end"/>
+      </w:r>
+      <w:r>
+        <w:t xml:space="preserve"> </w:t>
+      </w:r>
+      <w:r>
+        <w:t>GitHub Actions System Diagram</w:t>
+      </w:r>
+      <w:r>
+        <w:t>.</w:t>
+      </w:r>
+    </w:p>
+    <w:p>
+      <w:pPr>
+        <w:pStyle w:val="Heading1"/>
         <w:spacing w:line="360" w:lineRule="auto"/>
-        <w:rPr>
-          <w:sz w:val="24"/>
-          <w:szCs w:val="24"/>
-        </w:rPr>
-      </w:pPr>
+      </w:pPr>
+      <w:bookmarkStart w:id="1" w:name="_Toc152311314"/>
+      <w:r>
+        <w:t>Setup</w:t>
+      </w:r>
+      <w:bookmarkEnd w:id="1"/>
     </w:p>
     <w:p>
       <w:pPr>
@@ -2796,15 +2777,38 @@
       </w:pPr>
       <w:r>
         <w:rPr>
+          <w:sz w:val="24"/>
+          <w:szCs w:val="24"/>
+        </w:rPr>
+        <w:t>To establish a collaborative environment, we initiated a shared repository on GitHub for our Python project. This involved creating a new repository, configuring settings, navigating to the collaborators tab, and inviting team members. Each member then set up their local repository on their machine, enabling them to contribute to the Python project via push and pull requests.</w:t>
+      </w:r>
+    </w:p>
+    <w:p>
+      <w:pPr>
+        <w:spacing w:line="360" w:lineRule="auto"/>
+        <w:rPr>
+          <w:sz w:val="24"/>
+          <w:szCs w:val="24"/>
+        </w:rPr>
+      </w:pPr>
+    </w:p>
+    <w:p>
+      <w:pPr>
+        <w:keepNext/>
+        <w:spacing w:line="360" w:lineRule="auto"/>
+        <w:jc w:val="center"/>
+      </w:pPr>
+      <w:r>
+        <w:rPr>
           <w:noProof/>
           <w:sz w:val="24"/>
           <w:szCs w:val="24"/>
         </w:rPr>
         <w:drawing>
-          <wp:inline distT="0" distB="0" distL="0" distR="0" wp14:anchorId="1499F330" wp14:editId="0662592F">
-            <wp:extent cx="5667153" cy="2673820"/>
-            <wp:effectExtent l="0" t="0" r="0" b="6350"/>
-            <wp:docPr id="50155274" name="Picture 2" descr="A screenshot of a computer&#10;&#10;Description automatically generated"/>
+          <wp:inline distT="0" distB="0" distL="0" distR="0" wp14:anchorId="5C1F1896" wp14:editId="33F73F28">
+            <wp:extent cx="5035157" cy="2375638"/>
+            <wp:effectExtent l="0" t="0" r="0" b="0"/>
+            <wp:docPr id="50155274" name="Picture 2" descr="Screenshot of creating a new repository"/>
             <wp:cNvGraphicFramePr>
               <a:graphicFrameLocks xmlns:a="http://schemas.openxmlformats.org/drawingml/2006/main" noChangeAspect="1"/>
             </wp:cNvGraphicFramePr>
@@ -2812,7 +2816,7 @@
               <a:graphicData uri="http://schemas.openxmlformats.org/drawingml/2006/picture">
                 <pic:pic xmlns:pic="http://schemas.openxmlformats.org/drawingml/2006/picture">
                   <pic:nvPicPr>
-                    <pic:cNvPr id="50155274" name="Picture 2" descr="A screenshot of a computer&#10;&#10;Description automatically generated"/>
+                    <pic:cNvPr id="50155274" name="Picture 2" descr="Screenshot of creating a new repository"/>
                     <pic:cNvPicPr/>
                   </pic:nvPicPr>
                   <pic:blipFill>
@@ -2830,7 +2834,7 @@
                   <pic:spPr>
                     <a:xfrm>
                       <a:off x="0" y="0"/>
-                      <a:ext cx="5694989" cy="2686953"/>
+                      <a:ext cx="5084512" cy="2398924"/>
                     </a:xfrm>
                     <a:prstGeom prst="rect">
                       <a:avLst/>
@@ -2845,6 +2849,43 @@
     </w:p>
     <w:p>
       <w:pPr>
+        <w:pStyle w:val="Caption"/>
+        <w:jc w:val="center"/>
+        <w:rPr>
+          <w:sz w:val="24"/>
+          <w:szCs w:val="24"/>
+        </w:rPr>
+      </w:pPr>
+      <w:r>
+        <w:t xml:space="preserve">Figure </w:t>
+      </w:r>
+      <w:r>
+        <w:fldChar w:fldCharType="begin"/>
+      </w:r>
+      <w:r>
+        <w:instrText xml:space="preserve"> SEQ Figure \* ARABIC </w:instrText>
+      </w:r>
+      <w:r>
+        <w:fldChar w:fldCharType="separate"/>
+      </w:r>
+      <w:r>
+        <w:rPr>
+          <w:noProof/>
+        </w:rPr>
+        <w:t>2</w:t>
+      </w:r>
+      <w:r>
+        <w:fldChar w:fldCharType="end"/>
+      </w:r>
+      <w:r>
+        <w:t xml:space="preserve"> Screenshot of creating </w:t>
+      </w:r>
+      <w:r>
+        <w:t>repository.</w:t>
+      </w:r>
+    </w:p>
+    <w:p>
+      <w:pPr>
         <w:spacing w:line="360" w:lineRule="auto"/>
         <w:rPr>
           <w:sz w:val="24"/>
@@ -2854,109 +2895,9 @@
     </w:p>
     <w:p>
       <w:pPr>
+        <w:keepNext/>
         <w:spacing w:line="360" w:lineRule="auto"/>
-        <w:rPr>
-          <w:sz w:val="24"/>
-          <w:szCs w:val="24"/>
-        </w:rPr>
-      </w:pPr>
-      <w:r>
-        <w:rPr>
-          <w:sz w:val="24"/>
-          <w:szCs w:val="24"/>
-        </w:rPr>
-        <w:t>Additionally, the team adopted a version control strategy, utili</w:t>
-      </w:r>
-      <w:r>
-        <w:rPr>
-          <w:sz w:val="24"/>
-          <w:szCs w:val="24"/>
-        </w:rPr>
-        <w:t>s</w:t>
-      </w:r>
-      <w:r>
-        <w:rPr>
-          <w:sz w:val="24"/>
-          <w:szCs w:val="24"/>
-        </w:rPr>
-        <w:t>ing branches and pull requests to manage code changes efficiently. This approach allowed for streamlined collaboration and effective version control.</w:t>
-      </w:r>
-    </w:p>
-    <w:p>
-      <w:pPr>
-        <w:pStyle w:val="Heading1"/>
-        <w:spacing w:line="360" w:lineRule="auto"/>
-      </w:pPr>
-      <w:bookmarkStart w:id="2" w:name="_Toc152082091"/>
-      <w:r>
-        <w:lastRenderedPageBreak/>
-        <w:t>Configuration</w:t>
-      </w:r>
-      <w:bookmarkEnd w:id="2"/>
-    </w:p>
-    <w:p>
-      <w:pPr>
-        <w:pStyle w:val="Heading2"/>
-      </w:pPr>
-      <w:bookmarkStart w:id="3" w:name="_Toc152082092"/>
-      <w:r>
-        <w:t>GitHub Actions Workflow</w:t>
-      </w:r>
-      <w:bookmarkEnd w:id="3"/>
-    </w:p>
-    <w:p>
-      <w:pPr>
-        <w:spacing w:line="360" w:lineRule="auto"/>
-        <w:rPr>
-          <w:sz w:val="24"/>
-          <w:szCs w:val="24"/>
-        </w:rPr>
-      </w:pPr>
-      <w:r>
-        <w:rPr>
-          <w:sz w:val="24"/>
-          <w:szCs w:val="24"/>
-        </w:rPr>
-        <w:t>Next, we implemented a GitHub Actions workflow for our repository, leveraging the pre-built Python application workflow available on GitHub</w:t>
-      </w:r>
-      <w:r>
-        <w:rPr>
-          <w:sz w:val="24"/>
-          <w:szCs w:val="24"/>
-        </w:rPr>
-        <w:t xml:space="preserve">. </w:t>
-      </w:r>
-      <w:r>
-        <w:rPr>
-          <w:sz w:val="24"/>
-          <w:szCs w:val="24"/>
-        </w:rPr>
-        <w:t>This workflow included pre-configured settings for building, running, and testing our Python code. This was done by clicking actions, create new workflow and finding the python application workflow that is pre-built for GitHub Actions. This means that python dependencies are already included allowing us to build, run and test our python code through GitHub Actions</w:t>
-      </w:r>
-      <w:r>
-        <w:rPr>
-          <w:sz w:val="24"/>
-          <w:szCs w:val="24"/>
-        </w:rPr>
-        <w:t>:</w:t>
-      </w:r>
-    </w:p>
-    <w:p>
-      <w:pPr>
-        <w:spacing w:line="360" w:lineRule="auto"/>
-        <w:rPr>
-          <w:sz w:val="24"/>
-          <w:szCs w:val="24"/>
-        </w:rPr>
-      </w:pPr>
-    </w:p>
-    <w:p>
-      <w:pPr>
-        <w:spacing w:line="360" w:lineRule="auto"/>
-        <w:rPr>
-          <w:sz w:val="24"/>
-          <w:szCs w:val="24"/>
-        </w:rPr>
+        <w:jc w:val="center"/>
       </w:pPr>
       <w:r>
         <w:rPr>
@@ -2965,10 +2906,10 @@
           <w:szCs w:val="24"/>
         </w:rPr>
         <w:drawing>
-          <wp:inline distT="0" distB="0" distL="0" distR="0" wp14:anchorId="052D7F76" wp14:editId="62057585">
-            <wp:extent cx="5943600" cy="1381125"/>
-            <wp:effectExtent l="0" t="0" r="0" b="3175"/>
-            <wp:docPr id="1183725948" name="Picture 3" descr="A screenshot of a computer&#10;&#10;Description automatically generated"/>
+          <wp:inline distT="0" distB="0" distL="0" distR="0" wp14:anchorId="6FF8F4A6" wp14:editId="5F6A1B6C">
+            <wp:extent cx="4997065" cy="2498533"/>
+            <wp:effectExtent l="0" t="0" r="0" b="3810"/>
+            <wp:docPr id="968448805" name="Picture 1" descr="Adding team members to repository"/>
             <wp:cNvGraphicFramePr>
               <a:graphicFrameLocks xmlns:a="http://schemas.openxmlformats.org/drawingml/2006/main" noChangeAspect="1"/>
             </wp:cNvGraphicFramePr>
@@ -2976,7 +2917,7 @@
               <a:graphicData uri="http://schemas.openxmlformats.org/drawingml/2006/picture">
                 <pic:pic xmlns:pic="http://schemas.openxmlformats.org/drawingml/2006/picture">
                   <pic:nvPicPr>
-                    <pic:cNvPr id="1183725948" name="Picture 3" descr="A screenshot of a computer&#10;&#10;Description automatically generated"/>
+                    <pic:cNvPr id="968448805" name="Picture 1" descr="Adding team members to repository"/>
                     <pic:cNvPicPr/>
                   </pic:nvPicPr>
                   <pic:blipFill>
@@ -2994,7 +2935,7 @@
                   <pic:spPr>
                     <a:xfrm>
                       <a:off x="0" y="0"/>
-                      <a:ext cx="5943600" cy="1381125"/>
+                      <a:ext cx="5068484" cy="2534242"/>
                     </a:xfrm>
                     <a:prstGeom prst="rect">
                       <a:avLst/>
@@ -3009,6 +2950,46 @@
     </w:p>
     <w:p>
       <w:pPr>
+        <w:pStyle w:val="Caption"/>
+        <w:jc w:val="center"/>
+        <w:rPr>
+          <w:sz w:val="24"/>
+          <w:szCs w:val="24"/>
+        </w:rPr>
+      </w:pPr>
+      <w:r>
+        <w:t xml:space="preserve">Figure </w:t>
+      </w:r>
+      <w:r>
+        <w:fldChar w:fldCharType="begin"/>
+      </w:r>
+      <w:r>
+        <w:instrText xml:space="preserve"> SEQ Figure \* ARABIC </w:instrText>
+      </w:r>
+      <w:r>
+        <w:fldChar w:fldCharType="separate"/>
+      </w:r>
+      <w:r>
+        <w:rPr>
+          <w:noProof/>
+        </w:rPr>
+        <w:t>3</w:t>
+      </w:r>
+      <w:r>
+        <w:fldChar w:fldCharType="end"/>
+      </w:r>
+      <w:r>
+        <w:t xml:space="preserve"> </w:t>
+      </w:r>
+      <w:r>
+        <w:t>Adding team members to repository</w:t>
+      </w:r>
+      <w:r>
+        <w:t>.</w:t>
+      </w:r>
+    </w:p>
+    <w:p>
+      <w:pPr>
         <w:spacing w:line="360" w:lineRule="auto"/>
         <w:rPr>
           <w:sz w:val="24"/>
@@ -3026,15 +3007,111 @@
       </w:pPr>
       <w:r>
         <w:rPr>
+          <w:sz w:val="24"/>
+          <w:szCs w:val="24"/>
+        </w:rPr>
+        <w:t>Additionally, the team adopted a version control strategy, utili</w:t>
+      </w:r>
+      <w:r>
+        <w:rPr>
+          <w:sz w:val="24"/>
+          <w:szCs w:val="24"/>
+        </w:rPr>
+        <w:t>s</w:t>
+      </w:r>
+      <w:r>
+        <w:rPr>
+          <w:sz w:val="24"/>
+          <w:szCs w:val="24"/>
+        </w:rPr>
+        <w:t>ing branches and pull requests to manage code changes efficiently. This approach allowed for streamlined collaboration and effective version control.</w:t>
+      </w:r>
+    </w:p>
+    <w:p>
+      <w:pPr>
+        <w:pStyle w:val="Heading1"/>
+        <w:spacing w:line="360" w:lineRule="auto"/>
+      </w:pPr>
+      <w:bookmarkStart w:id="2" w:name="_Toc152311315"/>
+      <w:r>
+        <w:t>Configuration</w:t>
+      </w:r>
+      <w:bookmarkEnd w:id="2"/>
+    </w:p>
+    <w:p>
+      <w:pPr>
+        <w:pStyle w:val="Heading2"/>
+      </w:pPr>
+      <w:bookmarkStart w:id="3" w:name="_Toc152311316"/>
+      <w:r>
+        <w:t>GitHub Actions Workflow</w:t>
+      </w:r>
+      <w:bookmarkEnd w:id="3"/>
+    </w:p>
+    <w:p>
+      <w:pPr>
+        <w:spacing w:line="360" w:lineRule="auto"/>
+        <w:rPr>
+          <w:sz w:val="24"/>
+          <w:szCs w:val="24"/>
+        </w:rPr>
+      </w:pPr>
+      <w:r>
+        <w:rPr>
+          <w:sz w:val="24"/>
+          <w:szCs w:val="24"/>
+        </w:rPr>
+        <w:t>Next, we implemented a GitHub Actions workflow for our repository, leveraging the pre-built Python application workflow available on GitHub</w:t>
+      </w:r>
+      <w:r>
+        <w:rPr>
+          <w:sz w:val="24"/>
+          <w:szCs w:val="24"/>
+        </w:rPr>
+        <w:t xml:space="preserve">. </w:t>
+      </w:r>
+      <w:r>
+        <w:rPr>
+          <w:sz w:val="24"/>
+          <w:szCs w:val="24"/>
+        </w:rPr>
+        <w:t>This workflow included pre-configured settings for building, running, and testing our Python code. This was done by clicking actions, create new workflow and finding the python application workflow that is pre-built for GitHub Actions. This means that python dependencies are already included allowing us to build, run and test our python code through GitHub Actions</w:t>
+      </w:r>
+      <w:r>
+        <w:rPr>
+          <w:sz w:val="24"/>
+          <w:szCs w:val="24"/>
+        </w:rPr>
+        <w:t>:</w:t>
+      </w:r>
+    </w:p>
+    <w:p>
+      <w:pPr>
+        <w:spacing w:line="360" w:lineRule="auto"/>
+        <w:rPr>
+          <w:sz w:val="24"/>
+          <w:szCs w:val="24"/>
+        </w:rPr>
+      </w:pPr>
+    </w:p>
+    <w:p>
+      <w:pPr>
+        <w:keepNext/>
+        <w:spacing w:line="360" w:lineRule="auto"/>
+        <w:jc w:val="center"/>
+      </w:pPr>
+      <w:r>
+        <w:rPr>
           <w:noProof/>
           <w:sz w:val="24"/>
           <w:szCs w:val="24"/>
         </w:rPr>
+        <w:lastRenderedPageBreak/>
         <w:drawing>
-          <wp:inline distT="0" distB="0" distL="0" distR="0" wp14:anchorId="147D2883" wp14:editId="376CDE96">
-            <wp:extent cx="5943600" cy="3026410"/>
+          <wp:inline distT="0" distB="0" distL="0" distR="0" wp14:anchorId="052D7F76" wp14:editId="626A05BA">
+            <wp:extent cx="5209953" cy="1210646"/>
             <wp:effectExtent l="0" t="0" r="0" b="0"/>
-            <wp:docPr id="1200322849" name="Picture 4" descr="A screenshot of a computer&#10;&#10;Description automatically generated"/>
+            <wp:docPr id="1183725948" name="Picture 3" descr="Creating GitHub Actions workflow"/>
             <wp:cNvGraphicFramePr>
               <a:graphicFrameLocks xmlns:a="http://schemas.openxmlformats.org/drawingml/2006/main" noChangeAspect="1"/>
             </wp:cNvGraphicFramePr>
@@ -3042,7 +3119,7 @@
               <a:graphicData uri="http://schemas.openxmlformats.org/drawingml/2006/picture">
                 <pic:pic xmlns:pic="http://schemas.openxmlformats.org/drawingml/2006/picture">
                   <pic:nvPicPr>
-                    <pic:cNvPr id="1200322849" name="Picture 4" descr="A screenshot of a computer&#10;&#10;Description automatically generated"/>
+                    <pic:cNvPr id="1183725948" name="Picture 3" descr="Creating GitHub Actions workflow"/>
                     <pic:cNvPicPr/>
                   </pic:nvPicPr>
                   <pic:blipFill>
@@ -3060,7 +3137,7 @@
                   <pic:spPr>
                     <a:xfrm>
                       <a:off x="0" y="0"/>
-                      <a:ext cx="5943600" cy="3026410"/>
+                      <a:ext cx="5273967" cy="1225521"/>
                     </a:xfrm>
                     <a:prstGeom prst="rect">
                       <a:avLst/>
@@ -3075,6 +3152,46 @@
     </w:p>
     <w:p>
       <w:pPr>
+        <w:pStyle w:val="Caption"/>
+        <w:jc w:val="center"/>
+        <w:rPr>
+          <w:sz w:val="24"/>
+          <w:szCs w:val="24"/>
+        </w:rPr>
+      </w:pPr>
+      <w:r>
+        <w:t xml:space="preserve">Figure </w:t>
+      </w:r>
+      <w:r>
+        <w:fldChar w:fldCharType="begin"/>
+      </w:r>
+      <w:r>
+        <w:instrText xml:space="preserve"> SEQ Figure \* ARABIC </w:instrText>
+      </w:r>
+      <w:r>
+        <w:fldChar w:fldCharType="separate"/>
+      </w:r>
+      <w:r>
+        <w:rPr>
+          <w:noProof/>
+        </w:rPr>
+        <w:t>4</w:t>
+      </w:r>
+      <w:r>
+        <w:fldChar w:fldCharType="end"/>
+      </w:r>
+      <w:r>
+        <w:t xml:space="preserve"> </w:t>
+      </w:r>
+      <w:r>
+        <w:t>Creating GitHub Actions workflow</w:t>
+      </w:r>
+      <w:r>
+        <w:t>.</w:t>
+      </w:r>
+    </w:p>
+    <w:p>
+      <w:pPr>
         <w:spacing w:line="360" w:lineRule="auto"/>
         <w:rPr>
           <w:sz w:val="24"/>
@@ -3084,160 +3201,9 @@
     </w:p>
     <w:p>
       <w:pPr>
+        <w:keepNext/>
         <w:spacing w:line="360" w:lineRule="auto"/>
-        <w:rPr>
-          <w:sz w:val="24"/>
-          <w:szCs w:val="24"/>
-        </w:rPr>
-      </w:pPr>
-      <w:r>
-        <w:rPr>
-          <w:sz w:val="24"/>
-          <w:szCs w:val="24"/>
-        </w:rPr>
-        <w:lastRenderedPageBreak/>
-        <w:t>YAML language was utili</w:t>
-      </w:r>
-      <w:r>
-        <w:rPr>
-          <w:sz w:val="24"/>
-          <w:szCs w:val="24"/>
-        </w:rPr>
-        <w:t>s</w:t>
-      </w:r>
-      <w:r>
-        <w:rPr>
-          <w:sz w:val="24"/>
-          <w:szCs w:val="24"/>
-        </w:rPr>
-        <w:t>ed to customize the workflow within the python-</w:t>
-      </w:r>
-      <w:proofErr w:type="spellStart"/>
-      <w:r>
-        <w:rPr>
-          <w:sz w:val="24"/>
-          <w:szCs w:val="24"/>
-        </w:rPr>
-        <w:t>app.yml</w:t>
-      </w:r>
-      <w:proofErr w:type="spellEnd"/>
-      <w:r>
-        <w:rPr>
-          <w:sz w:val="24"/>
-          <w:szCs w:val="24"/>
-        </w:rPr>
-        <w:t xml:space="preserve"> file, specifying </w:t>
-      </w:r>
-      <w:r>
-        <w:rPr>
-          <w:sz w:val="24"/>
-          <w:szCs w:val="24"/>
-        </w:rPr>
-        <w:t xml:space="preserve">the </w:t>
-      </w:r>
-      <w:r>
-        <w:rPr>
-          <w:sz w:val="24"/>
-          <w:szCs w:val="24"/>
-        </w:rPr>
-        <w:t xml:space="preserve">Python </w:t>
-      </w:r>
-      <w:r>
-        <w:rPr>
-          <w:sz w:val="24"/>
-          <w:szCs w:val="24"/>
-        </w:rPr>
-        <w:t>test files to be run</w:t>
-      </w:r>
-      <w:r>
-        <w:rPr>
-          <w:sz w:val="24"/>
-          <w:szCs w:val="24"/>
-        </w:rPr>
-        <w:t>.</w:t>
-      </w:r>
-      <w:r>
-        <w:rPr>
-          <w:sz w:val="24"/>
-          <w:szCs w:val="24"/>
-        </w:rPr>
-        <w:t xml:space="preserve"> This meant that the</w:t>
-      </w:r>
-      <w:r>
-        <w:rPr>
-          <w:sz w:val="24"/>
-          <w:szCs w:val="24"/>
-        </w:rPr>
-        <w:t xml:space="preserve"> workflow created will automatically run tests and linting operations with each push to the repo</w:t>
-      </w:r>
-      <w:r>
-        <w:rPr>
-          <w:sz w:val="24"/>
-          <w:szCs w:val="24"/>
-        </w:rPr>
-        <w:t>sitory</w:t>
-      </w:r>
-      <w:r>
-        <w:rPr>
-          <w:sz w:val="24"/>
-          <w:szCs w:val="24"/>
-        </w:rPr>
-        <w:t xml:space="preserve">. We can then </w:t>
-      </w:r>
-      <w:r>
-        <w:rPr>
-          <w:sz w:val="24"/>
-          <w:szCs w:val="24"/>
-        </w:rPr>
-        <w:t xml:space="preserve">further </w:t>
-      </w:r>
-      <w:r>
-        <w:rPr>
-          <w:sz w:val="24"/>
-          <w:szCs w:val="24"/>
-        </w:rPr>
-        <w:t>configure the workflow using the YAML language on the python-</w:t>
-      </w:r>
-      <w:proofErr w:type="spellStart"/>
-      <w:r>
-        <w:rPr>
-          <w:sz w:val="24"/>
-          <w:szCs w:val="24"/>
-        </w:rPr>
-        <w:t>app.yml</w:t>
-      </w:r>
-      <w:proofErr w:type="spellEnd"/>
-      <w:r>
-        <w:rPr>
-          <w:sz w:val="24"/>
-          <w:szCs w:val="24"/>
-        </w:rPr>
-        <w:t xml:space="preserve"> file</w:t>
-      </w:r>
-      <w:r>
-        <w:rPr>
-          <w:sz w:val="24"/>
-          <w:szCs w:val="24"/>
-        </w:rPr>
-        <w:t>:</w:t>
-      </w:r>
-    </w:p>
-    <w:p>
-      <w:pPr>
-        <w:spacing w:line="360" w:lineRule="auto"/>
-        <w:rPr>
-          <w:sz w:val="24"/>
-          <w:szCs w:val="24"/>
-        </w:rPr>
-      </w:pPr>
-    </w:p>
-    <w:p>
-      <w:pPr>
-        <w:spacing w:line="360" w:lineRule="auto"/>
-        <w:rPr>
-          <w:sz w:val="24"/>
-          <w:szCs w:val="24"/>
-        </w:rPr>
+        <w:jc w:val="center"/>
       </w:pPr>
       <w:r>
         <w:rPr>
@@ -3246,10 +3212,10 @@
           <w:szCs w:val="24"/>
         </w:rPr>
         <w:drawing>
-          <wp:inline distT="0" distB="0" distL="0" distR="0" wp14:anchorId="3D10CA8B" wp14:editId="7A8E129C">
-            <wp:extent cx="5943600" cy="3829050"/>
-            <wp:effectExtent l="0" t="0" r="0" b="6350"/>
-            <wp:docPr id="1513940373" name="Picture 5" descr="A screenshot of a computer&#10;&#10;Description automatically generated"/>
+          <wp:inline distT="0" distB="0" distL="0" distR="0" wp14:anchorId="147D2883" wp14:editId="15FF2834">
+            <wp:extent cx="5170988" cy="2633005"/>
+            <wp:effectExtent l="0" t="0" r="0" b="0"/>
+            <wp:docPr id="1200322849" name="Picture 4" descr="Selecting pre-built Python application workflow"/>
             <wp:cNvGraphicFramePr>
               <a:graphicFrameLocks xmlns:a="http://schemas.openxmlformats.org/drawingml/2006/main" noChangeAspect="1"/>
             </wp:cNvGraphicFramePr>
@@ -3257,7 +3223,7 @@
               <a:graphicData uri="http://schemas.openxmlformats.org/drawingml/2006/picture">
                 <pic:pic xmlns:pic="http://schemas.openxmlformats.org/drawingml/2006/picture">
                   <pic:nvPicPr>
-                    <pic:cNvPr id="1513940373" name="Picture 5" descr="A screenshot of a computer&#10;&#10;Description automatically generated"/>
+                    <pic:cNvPr id="1200322849" name="Picture 4" descr="Selecting pre-built Python application workflow"/>
                     <pic:cNvPicPr/>
                   </pic:nvPicPr>
                   <pic:blipFill>
@@ -3275,7 +3241,7 @@
                   <pic:spPr>
                     <a:xfrm>
                       <a:off x="0" y="0"/>
-                      <a:ext cx="5943600" cy="3829050"/>
+                      <a:ext cx="5212798" cy="2654294"/>
                     </a:xfrm>
                     <a:prstGeom prst="rect">
                       <a:avLst/>
@@ -3290,6 +3256,46 @@
     </w:p>
     <w:p>
       <w:pPr>
+        <w:pStyle w:val="Caption"/>
+        <w:jc w:val="center"/>
+        <w:rPr>
+          <w:sz w:val="24"/>
+          <w:szCs w:val="24"/>
+        </w:rPr>
+      </w:pPr>
+      <w:r>
+        <w:t xml:space="preserve">Figure </w:t>
+      </w:r>
+      <w:r>
+        <w:fldChar w:fldCharType="begin"/>
+      </w:r>
+      <w:r>
+        <w:instrText xml:space="preserve"> SEQ Figure \* ARABIC </w:instrText>
+      </w:r>
+      <w:r>
+        <w:fldChar w:fldCharType="separate"/>
+      </w:r>
+      <w:r>
+        <w:rPr>
+          <w:noProof/>
+        </w:rPr>
+        <w:t>5</w:t>
+      </w:r>
+      <w:r>
+        <w:fldChar w:fldCharType="end"/>
+      </w:r>
+      <w:r>
+        <w:t xml:space="preserve"> </w:t>
+      </w:r>
+      <w:r>
+        <w:t>Selecting pre-built Python application workflow</w:t>
+      </w:r>
+      <w:r>
+        <w:t>.</w:t>
+      </w:r>
+    </w:p>
+    <w:p>
+      <w:pPr>
         <w:spacing w:line="360" w:lineRule="auto"/>
         <w:rPr>
           <w:sz w:val="24"/>
@@ -3304,6 +3310,68 @@
           <w:sz w:val="24"/>
           <w:szCs w:val="24"/>
         </w:rPr>
+      </w:pPr>
+      <w:r>
+        <w:rPr>
+          <w:sz w:val="24"/>
+          <w:szCs w:val="24"/>
+        </w:rPr>
+        <w:t>YAML language was utilised to customize the workflow within the python-</w:t>
+      </w:r>
+      <w:proofErr w:type="spellStart"/>
+      <w:r>
+        <w:rPr>
+          <w:sz w:val="24"/>
+          <w:szCs w:val="24"/>
+        </w:rPr>
+        <w:t>app.yml</w:t>
+      </w:r>
+      <w:proofErr w:type="spellEnd"/>
+      <w:r>
+        <w:rPr>
+          <w:sz w:val="24"/>
+          <w:szCs w:val="24"/>
+        </w:rPr>
+        <w:t xml:space="preserve"> file, specifying the Python test files to be run. This meant that the workflow created will automatically run tests and linting operations with each push to the repository. We can then further configure the workflow using the YAML language on the python-</w:t>
+      </w:r>
+      <w:proofErr w:type="spellStart"/>
+      <w:r>
+        <w:rPr>
+          <w:sz w:val="24"/>
+          <w:szCs w:val="24"/>
+        </w:rPr>
+        <w:t>app.yml</w:t>
+      </w:r>
+      <w:proofErr w:type="spellEnd"/>
+      <w:r>
+        <w:rPr>
+          <w:sz w:val="24"/>
+          <w:szCs w:val="24"/>
+        </w:rPr>
+        <w:t xml:space="preserve"> file</w:t>
+      </w:r>
+      <w:r>
+        <w:rPr>
+          <w:sz w:val="24"/>
+          <w:szCs w:val="24"/>
+        </w:rPr>
+        <w:t>:</w:t>
+      </w:r>
+    </w:p>
+    <w:p>
+      <w:pPr>
+        <w:spacing w:line="360" w:lineRule="auto"/>
+        <w:rPr>
+          <w:sz w:val="24"/>
+          <w:szCs w:val="24"/>
+        </w:rPr>
+      </w:pPr>
+    </w:p>
+    <w:p>
+      <w:pPr>
+        <w:keepNext/>
+        <w:spacing w:line="360" w:lineRule="auto"/>
+        <w:jc w:val="center"/>
       </w:pPr>
       <w:r>
         <w:rPr>
@@ -3313,10 +3381,10 @@
         </w:rPr>
         <w:lastRenderedPageBreak/>
         <w:drawing>
-          <wp:inline distT="0" distB="0" distL="0" distR="0" wp14:anchorId="1C0EC790" wp14:editId="6F5D1516">
-            <wp:extent cx="5943600" cy="3175000"/>
-            <wp:effectExtent l="0" t="0" r="0" b="0"/>
-            <wp:docPr id="1010721439" name="Picture 8" descr="A screenshot of a computer&#10;&#10;Description automatically generated"/>
+          <wp:inline distT="0" distB="0" distL="0" distR="0" wp14:anchorId="3D10CA8B" wp14:editId="16F05D0C">
+            <wp:extent cx="5118386" cy="3297422"/>
+            <wp:effectExtent l="0" t="0" r="0" b="5080"/>
+            <wp:docPr id="1513940373" name="Picture 5" descr="Showing python-app.yml file"/>
             <wp:cNvGraphicFramePr>
               <a:graphicFrameLocks xmlns:a="http://schemas.openxmlformats.org/drawingml/2006/main" noChangeAspect="1"/>
             </wp:cNvGraphicFramePr>
@@ -3324,11 +3392,11 @@
               <a:graphicData uri="http://schemas.openxmlformats.org/drawingml/2006/picture">
                 <pic:pic xmlns:pic="http://schemas.openxmlformats.org/drawingml/2006/picture">
                   <pic:nvPicPr>
-                    <pic:cNvPr id="1010721439" name="Picture 8" descr="A screenshot of a computer&#10;&#10;Description automatically generated"/>
+                    <pic:cNvPr id="1513940373" name="Picture 5" descr="Showing python-app.yml file"/>
                     <pic:cNvPicPr/>
                   </pic:nvPicPr>
                   <pic:blipFill>
-                    <a:blip r:embed="rId17">
+                    <a:blip r:embed="rId17" cstate="print">
                       <a:extLst>
                         <a:ext uri="{28A0092B-C50C-407E-A947-70E740481C1C}">
                           <a14:useLocalDpi xmlns:a14="http://schemas.microsoft.com/office/drawing/2010/main" val="0"/>
@@ -3342,7 +3410,7 @@
                   <pic:spPr>
                     <a:xfrm>
                       <a:off x="0" y="0"/>
-                      <a:ext cx="5943600" cy="3175000"/>
+                      <a:ext cx="5134406" cy="3307743"/>
                     </a:xfrm>
                     <a:prstGeom prst="rect">
                       <a:avLst/>
@@ -3357,6 +3425,54 @@
     </w:p>
     <w:p>
       <w:pPr>
+        <w:pStyle w:val="Caption"/>
+        <w:jc w:val="center"/>
+        <w:rPr>
+          <w:sz w:val="24"/>
+          <w:szCs w:val="24"/>
+        </w:rPr>
+      </w:pPr>
+      <w:r>
+        <w:t xml:space="preserve">Figure </w:t>
+      </w:r>
+      <w:r>
+        <w:fldChar w:fldCharType="begin"/>
+      </w:r>
+      <w:r>
+        <w:instrText xml:space="preserve"> SEQ Figure \* ARABIC </w:instrText>
+      </w:r>
+      <w:r>
+        <w:fldChar w:fldCharType="separate"/>
+      </w:r>
+      <w:r>
+        <w:rPr>
+          <w:noProof/>
+        </w:rPr>
+        <w:t>6</w:t>
+      </w:r>
+      <w:r>
+        <w:fldChar w:fldCharType="end"/>
+      </w:r>
+      <w:r>
+        <w:t xml:space="preserve"> </w:t>
+      </w:r>
+      <w:r>
+        <w:t>Showing python-</w:t>
+      </w:r>
+      <w:proofErr w:type="spellStart"/>
+      <w:r>
+        <w:t>app.yml</w:t>
+      </w:r>
+      <w:proofErr w:type="spellEnd"/>
+      <w:r>
+        <w:t xml:space="preserve"> file</w:t>
+      </w:r>
+      <w:r>
+        <w:t>.</w:t>
+      </w:r>
+    </w:p>
+    <w:p>
+      <w:pPr>
         <w:rPr>
           <w:lang w:val="en-IE"/>
         </w:rPr>
@@ -3369,7 +3485,7 @@
           <w:lang w:val="en-IE"/>
         </w:rPr>
       </w:pPr>
-      <w:bookmarkStart w:id="4" w:name="_Toc152082093"/>
+      <w:bookmarkStart w:id="4" w:name="_Toc152311317"/>
       <w:r>
         <w:rPr>
           <w:lang w:val="en-IE"/>
@@ -3438,7 +3554,7 @@
           <w:lang w:val="en-IE"/>
         </w:rPr>
       </w:pPr>
-      <w:bookmarkStart w:id="5" w:name="_Toc152082094"/>
+      <w:bookmarkStart w:id="5" w:name="_Toc152311318"/>
       <w:r>
         <w:rPr>
           <w:lang w:val="en-IE"/>
@@ -3462,47 +3578,278 @@
           <w:szCs w:val="24"/>
           <w:lang w:val="en-IE"/>
         </w:rPr>
-        <w:t xml:space="preserve">Team members initially tested the functionality of each menu option, noting any discrepancies or unexpected </w:t>
-      </w:r>
-      <w:r>
-        <w:rPr>
-          <w:sz w:val="24"/>
-          <w:szCs w:val="24"/>
-          <w:lang w:val="en-IE"/>
-        </w:rPr>
-        <w:t>behaviour</w:t>
-      </w:r>
-      <w:r>
-        <w:rPr>
-          <w:sz w:val="24"/>
-          <w:szCs w:val="24"/>
-          <w:lang w:val="en-IE"/>
-        </w:rPr>
-        <w:t>. This phase aimed to identify issues or bugs present in the codebase</w:t>
-      </w:r>
-      <w:r>
-        <w:rPr>
-          <w:sz w:val="24"/>
-          <w:szCs w:val="24"/>
-          <w:lang w:val="en-IE"/>
-        </w:rPr>
-        <w:t>, which were tracked in the PartialCodeFaults document</w:t>
-      </w:r>
-      <w:r>
-        <w:rPr>
-          <w:sz w:val="24"/>
-          <w:szCs w:val="24"/>
-          <w:lang w:val="en-IE"/>
-        </w:rPr>
-        <w:t>. The collaborative nature of this process facilitated a thorough examination</w:t>
-      </w:r>
-      <w:r>
-        <w:rPr>
-          <w:sz w:val="24"/>
-          <w:szCs w:val="24"/>
-          <w:lang w:val="en-IE"/>
-        </w:rPr>
-        <w:t xml:space="preserve"> of the codebase</w:t>
+        <w:t xml:space="preserve">Team members initially tested the functionality of each menu option, noting any discrepancies or unexpected behaviour. This phase aimed to identify issues or bugs present in the codebase, </w:t>
+      </w:r>
+      <w:r>
+        <w:rPr>
+          <w:sz w:val="24"/>
+          <w:szCs w:val="24"/>
+          <w:lang w:val="en-IE"/>
+        </w:rPr>
+        <w:lastRenderedPageBreak/>
+        <w:t>which were tracked in the PartialCodeFaults document. The collaborative nature of this process facilitated a thorough examination of the codebase.</w:t>
+      </w:r>
+    </w:p>
+    <w:p>
+      <w:pPr>
+        <w:rPr>
+          <w:lang w:val="en-IE"/>
+        </w:rPr>
+      </w:pPr>
+    </w:p>
+    <w:p>
+      <w:pPr>
+        <w:pStyle w:val="Heading2"/>
+        <w:rPr>
+          <w:lang w:val="en-IE"/>
+        </w:rPr>
+      </w:pPr>
+      <w:bookmarkStart w:id="6" w:name="_Toc152311319"/>
+      <w:r>
+        <w:rPr>
+          <w:lang w:val="en-IE"/>
+        </w:rPr>
+        <w:t>Issue Resolution and Implementation of Fixes</w:t>
+      </w:r>
+      <w:bookmarkEnd w:id="6"/>
+    </w:p>
+    <w:p>
+      <w:pPr>
+        <w:spacing w:line="360" w:lineRule="auto"/>
+        <w:rPr>
+          <w:sz w:val="24"/>
+          <w:szCs w:val="24"/>
+          <w:lang w:val="en-IE"/>
+        </w:rPr>
+      </w:pPr>
+      <w:r>
+        <w:rPr>
+          <w:sz w:val="24"/>
+          <w:szCs w:val="24"/>
+          <w:lang w:val="en-IE"/>
+        </w:rPr>
+        <w:t>Once issues were identified, the team collectively brainstormed and proposed solutions to address the challenges encountered. This collaborative problem-solving approach ensured that each team member contributed insights and suggestions.</w:t>
+      </w:r>
+    </w:p>
+    <w:p>
+      <w:pPr>
+        <w:spacing w:line="360" w:lineRule="auto"/>
+        <w:rPr>
+          <w:sz w:val="24"/>
+          <w:szCs w:val="24"/>
+          <w:lang w:val="en-IE"/>
+        </w:rPr>
+      </w:pPr>
+    </w:p>
+    <w:p>
+      <w:pPr>
+        <w:spacing w:line="360" w:lineRule="auto"/>
+        <w:rPr>
+          <w:sz w:val="24"/>
+          <w:szCs w:val="24"/>
+          <w:lang w:val="en-IE"/>
+        </w:rPr>
+      </w:pPr>
+      <w:r>
+        <w:rPr>
+          <w:sz w:val="24"/>
+          <w:szCs w:val="24"/>
+          <w:lang w:val="en-IE"/>
+        </w:rPr>
+        <w:t>Once we came up with solutions, the team implemented fixes for the identified issues. The process involved modifying the codebase to align with the desired functionality and resolving any underlying problems. Continuous communication and collaboration were paramount during this phase to ensure a consistent and coherent approach to issue resolution.</w:t>
+      </w:r>
+    </w:p>
+    <w:p>
+      <w:pPr>
+        <w:rPr>
+          <w:lang w:val="en-IE"/>
+        </w:rPr>
+      </w:pPr>
+    </w:p>
+    <w:p>
+      <w:pPr>
+        <w:pStyle w:val="Heading2"/>
+        <w:rPr>
+          <w:lang w:val="en-IE"/>
+        </w:rPr>
+      </w:pPr>
+      <w:bookmarkStart w:id="7" w:name="_Toc152311320"/>
+      <w:r>
+        <w:rPr>
+          <w:lang w:val="en-IE"/>
+        </w:rPr>
+        <w:t>Test File Creation</w:t>
+      </w:r>
+      <w:bookmarkEnd w:id="7"/>
+    </w:p>
+    <w:p>
+      <w:pPr>
+        <w:spacing w:line="360" w:lineRule="auto"/>
+        <w:rPr>
+          <w:sz w:val="24"/>
+          <w:szCs w:val="24"/>
+          <w:lang w:val="en-IE"/>
+        </w:rPr>
+      </w:pPr>
+      <w:r>
+        <w:rPr>
+          <w:sz w:val="24"/>
+          <w:szCs w:val="24"/>
+          <w:lang w:val="en-IE"/>
+        </w:rPr>
+        <w:t>Upon successful implementation of fixes for each menu option, the team creat</w:t>
+      </w:r>
+      <w:r>
+        <w:rPr>
+          <w:sz w:val="24"/>
+          <w:szCs w:val="24"/>
+          <w:lang w:val="en-IE"/>
+        </w:rPr>
+        <w:t xml:space="preserve">ed </w:t>
+      </w:r>
+      <w:r>
+        <w:rPr>
+          <w:sz w:val="24"/>
+          <w:szCs w:val="24"/>
+          <w:lang w:val="en-IE"/>
+        </w:rPr>
+        <w:t>test files to validate the functionality and robustness of the code.</w:t>
+      </w:r>
+      <w:r>
+        <w:rPr>
+          <w:sz w:val="24"/>
+          <w:szCs w:val="24"/>
+          <w:lang w:val="en-IE"/>
+        </w:rPr>
+        <w:t xml:space="preserve"> T</w:t>
+      </w:r>
+      <w:r>
+        <w:rPr>
+          <w:sz w:val="24"/>
+          <w:szCs w:val="24"/>
+          <w:lang w:val="en-IE"/>
+        </w:rPr>
+        <w:t>his phase presented challenges that extended the expected timeline for</w:t>
+      </w:r>
+      <w:r>
+        <w:rPr>
+          <w:sz w:val="24"/>
+          <w:szCs w:val="24"/>
+          <w:lang w:val="en-IE"/>
+        </w:rPr>
+        <w:t xml:space="preserve"> task</w:t>
+      </w:r>
+      <w:r>
+        <w:rPr>
+          <w:sz w:val="24"/>
+          <w:szCs w:val="24"/>
+          <w:lang w:val="en-IE"/>
+        </w:rPr>
+        <w:t xml:space="preserve"> completion. The creation of </w:t>
+      </w:r>
+      <w:r>
+        <w:rPr>
+          <w:sz w:val="24"/>
+          <w:szCs w:val="24"/>
+          <w:lang w:val="en-IE"/>
+        </w:rPr>
+        <w:t>the</w:t>
+      </w:r>
+      <w:r>
+        <w:rPr>
+          <w:sz w:val="24"/>
+          <w:szCs w:val="24"/>
+          <w:lang w:val="en-IE"/>
+        </w:rPr>
+        <w:t xml:space="preserve"> test files demanded attention to detail</w:t>
+      </w:r>
+      <w:r>
+        <w:rPr>
+          <w:sz w:val="24"/>
+          <w:szCs w:val="24"/>
+          <w:lang w:val="en-IE"/>
+        </w:rPr>
+        <w:t xml:space="preserve"> and </w:t>
+      </w:r>
+      <w:r>
+        <w:rPr>
+          <w:sz w:val="24"/>
+          <w:szCs w:val="24"/>
+          <w:lang w:val="en-IE"/>
+        </w:rPr>
+        <w:t>thorough testing scenarios</w:t>
+      </w:r>
+      <w:r>
+        <w:rPr>
+          <w:sz w:val="24"/>
+          <w:szCs w:val="24"/>
+          <w:lang w:val="en-IE"/>
+        </w:rPr>
+        <w:t xml:space="preserve"> </w:t>
+      </w:r>
+      <w:r>
+        <w:rPr>
+          <w:sz w:val="24"/>
+          <w:szCs w:val="24"/>
+          <w:lang w:val="en-IE"/>
+        </w:rPr>
+        <w:t xml:space="preserve">to accurately </w:t>
+      </w:r>
+      <w:r>
+        <w:rPr>
+          <w:sz w:val="24"/>
+          <w:szCs w:val="24"/>
+          <w:lang w:val="en-IE"/>
+        </w:rPr>
+        <w:t>test</w:t>
+      </w:r>
+      <w:r>
+        <w:rPr>
+          <w:sz w:val="24"/>
+          <w:szCs w:val="24"/>
+          <w:lang w:val="en-IE"/>
+        </w:rPr>
+        <w:t xml:space="preserve"> the</w:t>
+      </w:r>
+      <w:r>
+        <w:rPr>
+          <w:sz w:val="24"/>
+          <w:szCs w:val="24"/>
+          <w:lang w:val="en-IE"/>
+        </w:rPr>
+        <w:t xml:space="preserve"> expected</w:t>
+      </w:r>
+      <w:r>
+        <w:rPr>
+          <w:sz w:val="24"/>
+          <w:szCs w:val="24"/>
+          <w:lang w:val="en-IE"/>
+        </w:rPr>
+        <w:t xml:space="preserve"> </w:t>
+      </w:r>
+      <w:r>
+        <w:rPr>
+          <w:sz w:val="24"/>
+          <w:szCs w:val="24"/>
+          <w:lang w:val="en-IE"/>
+        </w:rPr>
+        <w:t>functionality</w:t>
+      </w:r>
+      <w:r>
+        <w:rPr>
+          <w:sz w:val="24"/>
+          <w:szCs w:val="24"/>
+          <w:lang w:val="en-IE"/>
+        </w:rPr>
+        <w:t xml:space="preserve"> of </w:t>
+      </w:r>
+      <w:r>
+        <w:rPr>
+          <w:sz w:val="24"/>
+          <w:szCs w:val="24"/>
+          <w:lang w:val="en-IE"/>
+        </w:rPr>
+        <w:t>each menu option</w:t>
       </w:r>
       <w:r>
         <w:rPr>
@@ -3522,377 +3869,97 @@
     </w:p>
     <w:p>
       <w:pPr>
-        <w:pStyle w:val="Heading2"/>
-        <w:rPr>
-          <w:lang w:val="en-IE"/>
-        </w:rPr>
-      </w:pPr>
-      <w:bookmarkStart w:id="6" w:name="_Toc152082095"/>
-      <w:r>
-        <w:rPr>
-          <w:lang w:val="en-IE"/>
-        </w:rPr>
-        <w:t>Issue Resolution and Implementation of Fixes</w:t>
-      </w:r>
-      <w:bookmarkEnd w:id="6"/>
-    </w:p>
-    <w:p>
-      <w:pPr>
         <w:spacing w:line="360" w:lineRule="auto"/>
         <w:rPr>
           <w:sz w:val="24"/>
           <w:szCs w:val="24"/>
-          <w:lang w:val="en-IE"/>
-        </w:rPr>
-      </w:pPr>
-      <w:r>
-        <w:rPr>
-          <w:sz w:val="24"/>
-          <w:szCs w:val="24"/>
-          <w:lang w:val="en-IE"/>
-        </w:rPr>
-        <w:t>Once issues were identified, the team collectively brainstormed and proposed solutions to address the challenges encountered. This collaborative problem-solving approach ensured that each team member contributed insights and suggestions.</w:t>
-      </w:r>
-    </w:p>
-    <w:p>
-      <w:pPr>
+        </w:rPr>
+      </w:pPr>
+      <w:r>
+        <w:rPr>
+          <w:sz w:val="24"/>
+          <w:szCs w:val="24"/>
+        </w:rPr>
+        <w:t xml:space="preserve">After </w:t>
+      </w:r>
+      <w:r>
+        <w:rPr>
+          <w:sz w:val="24"/>
+          <w:szCs w:val="24"/>
+        </w:rPr>
+        <w:t>completing an</w:t>
+      </w:r>
+      <w:r>
+        <w:rPr>
+          <w:sz w:val="24"/>
+          <w:szCs w:val="24"/>
+        </w:rPr>
+        <w:t xml:space="preserve"> </w:t>
+      </w:r>
+      <w:r>
+        <w:rPr>
+          <w:sz w:val="24"/>
+          <w:szCs w:val="24"/>
+        </w:rPr>
+        <w:t>assigned task</w:t>
+      </w:r>
+      <w:r>
+        <w:rPr>
+          <w:sz w:val="24"/>
+          <w:szCs w:val="24"/>
+        </w:rPr>
+        <w:t xml:space="preserve">, </w:t>
+      </w:r>
+      <w:r>
+        <w:rPr>
+          <w:sz w:val="24"/>
+          <w:szCs w:val="24"/>
+        </w:rPr>
+        <w:t xml:space="preserve">the team updated the </w:t>
+      </w:r>
+      <w:r>
+        <w:rPr>
+          <w:sz w:val="24"/>
+          <w:szCs w:val="24"/>
+        </w:rPr>
+        <w:t>python-</w:t>
+      </w:r>
+      <w:proofErr w:type="spellStart"/>
+      <w:r>
+        <w:rPr>
+          <w:sz w:val="24"/>
+          <w:szCs w:val="24"/>
+        </w:rPr>
+        <w:t>app.yml</w:t>
+      </w:r>
+      <w:proofErr w:type="spellEnd"/>
+      <w:r>
+        <w:rPr>
+          <w:sz w:val="24"/>
+          <w:szCs w:val="24"/>
+        </w:rPr>
+        <w:t xml:space="preserve"> file and</w:t>
+      </w:r>
+      <w:r>
+        <w:rPr>
+          <w:sz w:val="24"/>
+          <w:szCs w:val="24"/>
+        </w:rPr>
+        <w:t xml:space="preserve"> pushed the changes to GitHub. This triggered the automatic build and testing of the Python codebase, providing immediate feedback on the success or failure of the push</w:t>
+      </w:r>
+      <w:r>
+        <w:rPr>
+          <w:sz w:val="24"/>
+          <w:szCs w:val="24"/>
+        </w:rPr>
+        <w:t>:</w:t>
+      </w:r>
+    </w:p>
+    <w:p>
+      <w:pPr>
+        <w:keepNext/>
         <w:spacing w:line="360" w:lineRule="auto"/>
-        <w:rPr>
-          <w:sz w:val="24"/>
-          <w:szCs w:val="24"/>
-          <w:lang w:val="en-IE"/>
-        </w:rPr>
-      </w:pPr>
-    </w:p>
-    <w:p>
-      <w:pPr>
-        <w:spacing w:line="360" w:lineRule="auto"/>
-        <w:rPr>
-          <w:sz w:val="24"/>
-          <w:szCs w:val="24"/>
-          <w:lang w:val="en-IE"/>
-        </w:rPr>
-      </w:pPr>
-      <w:r>
-        <w:rPr>
-          <w:sz w:val="24"/>
-          <w:szCs w:val="24"/>
-          <w:lang w:val="en-IE"/>
-        </w:rPr>
-        <w:t>Once we came up with</w:t>
-      </w:r>
-      <w:r>
-        <w:rPr>
-          <w:sz w:val="24"/>
-          <w:szCs w:val="24"/>
-          <w:lang w:val="en-IE"/>
-        </w:rPr>
-        <w:t xml:space="preserve"> solutions, the team implemented fixes for the identified issues. The process involved modifying the codebase to align with the desired functionality and resolving any underlying problems. Continuous communication and collaboration were paramount during this phase to ensure a consistent and coherent approach to issue resolution.</w:t>
-      </w:r>
-    </w:p>
-    <w:p>
-      <w:pPr>
-        <w:rPr>
-          <w:lang w:val="en-IE"/>
-        </w:rPr>
-      </w:pPr>
-    </w:p>
-    <w:p>
-      <w:pPr>
-        <w:pStyle w:val="Heading2"/>
-        <w:rPr>
-          <w:lang w:val="en-IE"/>
-        </w:rPr>
-      </w:pPr>
-      <w:bookmarkStart w:id="7" w:name="_Toc152082096"/>
-      <w:r>
-        <w:rPr>
-          <w:lang w:val="en-IE"/>
-        </w:rPr>
-        <w:t>Test File Creation</w:t>
-      </w:r>
-      <w:bookmarkEnd w:id="7"/>
-    </w:p>
-    <w:p>
-      <w:pPr>
-        <w:spacing w:line="360" w:lineRule="auto"/>
-        <w:rPr>
-          <w:sz w:val="24"/>
-          <w:szCs w:val="24"/>
-          <w:lang w:val="en-IE"/>
-        </w:rPr>
-      </w:pPr>
-      <w:r>
-        <w:rPr>
-          <w:sz w:val="24"/>
-          <w:szCs w:val="24"/>
-          <w:lang w:val="en-IE"/>
-        </w:rPr>
-        <w:t>Upon successful implementation of fixes for each menu option, the team creat</w:t>
-      </w:r>
-      <w:r>
-        <w:rPr>
-          <w:sz w:val="24"/>
-          <w:szCs w:val="24"/>
-          <w:lang w:val="en-IE"/>
-        </w:rPr>
-        <w:t xml:space="preserve">ed </w:t>
-      </w:r>
-      <w:r>
-        <w:rPr>
-          <w:sz w:val="24"/>
-          <w:szCs w:val="24"/>
-          <w:lang w:val="en-IE"/>
-        </w:rPr>
-        <w:t>test files to validate the functionality and robustness of the code.</w:t>
-      </w:r>
-      <w:r>
-        <w:rPr>
-          <w:sz w:val="24"/>
-          <w:szCs w:val="24"/>
-          <w:lang w:val="en-IE"/>
-        </w:rPr>
-        <w:t xml:space="preserve"> T</w:t>
-      </w:r>
-      <w:r>
-        <w:rPr>
-          <w:sz w:val="24"/>
-          <w:szCs w:val="24"/>
-          <w:lang w:val="en-IE"/>
-        </w:rPr>
-        <w:t>his phase presented challenges that extended the expected timeline for</w:t>
-      </w:r>
-      <w:r>
-        <w:rPr>
-          <w:sz w:val="24"/>
-          <w:szCs w:val="24"/>
-          <w:lang w:val="en-IE"/>
-        </w:rPr>
-        <w:t xml:space="preserve"> task</w:t>
-      </w:r>
-      <w:r>
-        <w:rPr>
-          <w:sz w:val="24"/>
-          <w:szCs w:val="24"/>
-          <w:lang w:val="en-IE"/>
-        </w:rPr>
-        <w:t xml:space="preserve"> completion. The creation of </w:t>
-      </w:r>
-      <w:r>
-        <w:rPr>
-          <w:sz w:val="24"/>
-          <w:szCs w:val="24"/>
-          <w:lang w:val="en-IE"/>
-        </w:rPr>
-        <w:t>the</w:t>
-      </w:r>
-      <w:r>
-        <w:rPr>
-          <w:sz w:val="24"/>
-          <w:szCs w:val="24"/>
-          <w:lang w:val="en-IE"/>
-        </w:rPr>
-        <w:t xml:space="preserve"> test files demanded attention to detail</w:t>
-      </w:r>
-      <w:r>
-        <w:rPr>
-          <w:sz w:val="24"/>
-          <w:szCs w:val="24"/>
-          <w:lang w:val="en-IE"/>
-        </w:rPr>
-        <w:t xml:space="preserve"> and </w:t>
-      </w:r>
-      <w:r>
-        <w:rPr>
-          <w:sz w:val="24"/>
-          <w:szCs w:val="24"/>
-          <w:lang w:val="en-IE"/>
-        </w:rPr>
-        <w:t>thorough testing scenarios</w:t>
-      </w:r>
-      <w:r>
-        <w:rPr>
-          <w:sz w:val="24"/>
-          <w:szCs w:val="24"/>
-          <w:lang w:val="en-IE"/>
-        </w:rPr>
-        <w:t xml:space="preserve"> </w:t>
-      </w:r>
-      <w:r>
-        <w:rPr>
-          <w:sz w:val="24"/>
-          <w:szCs w:val="24"/>
-          <w:lang w:val="en-IE"/>
-        </w:rPr>
-        <w:t xml:space="preserve">to accurately </w:t>
-      </w:r>
-      <w:r>
-        <w:rPr>
-          <w:sz w:val="24"/>
-          <w:szCs w:val="24"/>
-          <w:lang w:val="en-IE"/>
-        </w:rPr>
-        <w:t>test</w:t>
-      </w:r>
-      <w:r>
-        <w:rPr>
-          <w:sz w:val="24"/>
-          <w:szCs w:val="24"/>
-          <w:lang w:val="en-IE"/>
-        </w:rPr>
-        <w:t xml:space="preserve"> the</w:t>
-      </w:r>
-      <w:r>
-        <w:rPr>
-          <w:sz w:val="24"/>
-          <w:szCs w:val="24"/>
-          <w:lang w:val="en-IE"/>
-        </w:rPr>
-        <w:t xml:space="preserve"> expected</w:t>
-      </w:r>
-      <w:r>
-        <w:rPr>
-          <w:sz w:val="24"/>
-          <w:szCs w:val="24"/>
-          <w:lang w:val="en-IE"/>
-        </w:rPr>
-        <w:t xml:space="preserve"> </w:t>
-      </w:r>
-      <w:r>
-        <w:rPr>
-          <w:sz w:val="24"/>
-          <w:szCs w:val="24"/>
-          <w:lang w:val="en-IE"/>
-        </w:rPr>
-        <w:t>functionality</w:t>
-      </w:r>
-      <w:r>
-        <w:rPr>
-          <w:sz w:val="24"/>
-          <w:szCs w:val="24"/>
-          <w:lang w:val="en-IE"/>
-        </w:rPr>
-        <w:t xml:space="preserve"> of </w:t>
-      </w:r>
-      <w:r>
-        <w:rPr>
-          <w:sz w:val="24"/>
-          <w:szCs w:val="24"/>
-          <w:lang w:val="en-IE"/>
-        </w:rPr>
-        <w:t>each menu option</w:t>
-      </w:r>
-      <w:r>
-        <w:rPr>
-          <w:sz w:val="24"/>
-          <w:szCs w:val="24"/>
-          <w:lang w:val="en-IE"/>
-        </w:rPr>
-        <w:t>.</w:t>
-      </w:r>
-    </w:p>
-    <w:p>
-      <w:pPr>
-        <w:rPr>
-          <w:lang w:val="en-IE"/>
-        </w:rPr>
-      </w:pPr>
-    </w:p>
-    <w:p>
-      <w:pPr>
-        <w:spacing w:line="360" w:lineRule="auto"/>
-        <w:rPr>
-          <w:sz w:val="24"/>
-          <w:szCs w:val="24"/>
-        </w:rPr>
-      </w:pPr>
-      <w:r>
-        <w:rPr>
-          <w:sz w:val="24"/>
-          <w:szCs w:val="24"/>
-        </w:rPr>
-        <w:t xml:space="preserve">After </w:t>
-      </w:r>
-      <w:r>
-        <w:rPr>
-          <w:sz w:val="24"/>
-          <w:szCs w:val="24"/>
-        </w:rPr>
-        <w:t>completing an</w:t>
-      </w:r>
-      <w:r>
-        <w:rPr>
-          <w:sz w:val="24"/>
-          <w:szCs w:val="24"/>
-        </w:rPr>
-        <w:t xml:space="preserve"> </w:t>
-      </w:r>
-      <w:r>
-        <w:rPr>
-          <w:sz w:val="24"/>
-          <w:szCs w:val="24"/>
-        </w:rPr>
-        <w:t>assigned task</w:t>
-      </w:r>
-      <w:r>
-        <w:rPr>
-          <w:sz w:val="24"/>
-          <w:szCs w:val="24"/>
-        </w:rPr>
-        <w:t xml:space="preserve">, </w:t>
-      </w:r>
-      <w:r>
-        <w:rPr>
-          <w:sz w:val="24"/>
-          <w:szCs w:val="24"/>
-        </w:rPr>
-        <w:t xml:space="preserve">the team updated the </w:t>
-      </w:r>
-      <w:r>
-        <w:rPr>
-          <w:sz w:val="24"/>
-          <w:szCs w:val="24"/>
-        </w:rPr>
-        <w:t>python-</w:t>
-      </w:r>
-      <w:proofErr w:type="spellStart"/>
-      <w:r>
-        <w:rPr>
-          <w:sz w:val="24"/>
-          <w:szCs w:val="24"/>
-        </w:rPr>
-        <w:t>app.yml</w:t>
-      </w:r>
-      <w:proofErr w:type="spellEnd"/>
-      <w:r>
-        <w:rPr>
-          <w:sz w:val="24"/>
-          <w:szCs w:val="24"/>
-        </w:rPr>
-        <w:t xml:space="preserve"> file and</w:t>
-      </w:r>
-      <w:r>
-        <w:rPr>
-          <w:sz w:val="24"/>
-          <w:szCs w:val="24"/>
-        </w:rPr>
-        <w:t xml:space="preserve"> pushed the changes to GitHub. This triggered the automatic build and testing of the Python codebase, providing immediate feedback on the success or failure of the push</w:t>
-      </w:r>
-      <w:r>
-        <w:rPr>
-          <w:sz w:val="24"/>
-          <w:szCs w:val="24"/>
-        </w:rPr>
-        <w:t>:</w:t>
-      </w:r>
-    </w:p>
-    <w:p>
-      <w:pPr>
-        <w:spacing w:line="360" w:lineRule="auto"/>
-        <w:rPr>
-          <w:sz w:val="24"/>
-          <w:szCs w:val="24"/>
-        </w:rPr>
+        <w:jc w:val="center"/>
       </w:pPr>
       <w:r>
         <w:rPr>
@@ -3902,10 +3969,10 @@
         </w:rPr>
         <w:lastRenderedPageBreak/>
         <w:drawing>
-          <wp:inline distT="0" distB="0" distL="0" distR="0" wp14:anchorId="0C3985E3" wp14:editId="68CA30C2">
-            <wp:extent cx="5943600" cy="3454400"/>
-            <wp:effectExtent l="0" t="0" r="0" b="0"/>
-            <wp:docPr id="1661997599" name="Picture 9" descr="A screenshot of a computer&#10;&#10;Description automatically generated"/>
+          <wp:inline distT="0" distB="0" distL="0" distR="0" wp14:anchorId="0C3985E3" wp14:editId="3B067644">
+            <wp:extent cx="5413067" cy="3146056"/>
+            <wp:effectExtent l="0" t="0" r="0" b="3810"/>
+            <wp:docPr id="1661997599" name="Picture 9" descr="Showing code used to run automated tests"/>
             <wp:cNvGraphicFramePr>
               <a:graphicFrameLocks xmlns:a="http://schemas.openxmlformats.org/drawingml/2006/main" noChangeAspect="1"/>
             </wp:cNvGraphicFramePr>
@@ -3913,7 +3980,7 @@
               <a:graphicData uri="http://schemas.openxmlformats.org/drawingml/2006/picture">
                 <pic:pic xmlns:pic="http://schemas.openxmlformats.org/drawingml/2006/picture">
                   <pic:nvPicPr>
-                    <pic:cNvPr id="1661997599" name="Picture 9" descr="A screenshot of a computer&#10;&#10;Description automatically generated"/>
+                    <pic:cNvPr id="1661997599" name="Picture 9" descr="Showing code used to run automated tests"/>
                     <pic:cNvPicPr/>
                   </pic:nvPicPr>
                   <pic:blipFill>
@@ -3931,7 +3998,7 @@
                   <pic:spPr>
                     <a:xfrm>
                       <a:off x="0" y="0"/>
-                      <a:ext cx="5943600" cy="3454400"/>
+                      <a:ext cx="5438305" cy="3160724"/>
                     </a:xfrm>
                     <a:prstGeom prst="rect">
                       <a:avLst/>
@@ -3946,6 +4013,46 @@
     </w:p>
     <w:p>
       <w:pPr>
+        <w:pStyle w:val="Caption"/>
+        <w:jc w:val="center"/>
+        <w:rPr>
+          <w:sz w:val="24"/>
+          <w:szCs w:val="24"/>
+        </w:rPr>
+      </w:pPr>
+      <w:r>
+        <w:t xml:space="preserve">Figure </w:t>
+      </w:r>
+      <w:r>
+        <w:fldChar w:fldCharType="begin"/>
+      </w:r>
+      <w:r>
+        <w:instrText xml:space="preserve"> SEQ Figure \* ARABIC </w:instrText>
+      </w:r>
+      <w:r>
+        <w:fldChar w:fldCharType="separate"/>
+      </w:r>
+      <w:r>
+        <w:rPr>
+          <w:noProof/>
+        </w:rPr>
+        <w:t>7</w:t>
+      </w:r>
+      <w:r>
+        <w:fldChar w:fldCharType="end"/>
+      </w:r>
+      <w:r>
+        <w:t xml:space="preserve"> </w:t>
+      </w:r>
+      <w:r>
+        <w:t>Showing code used to run automated tests</w:t>
+      </w:r>
+      <w:r>
+        <w:t>.</w:t>
+      </w:r>
+    </w:p>
+    <w:p>
+      <w:pPr>
         <w:spacing w:line="360" w:lineRule="auto"/>
         <w:rPr>
           <w:sz w:val="24"/>
@@ -4101,11 +4208,9 @@
     </w:p>
     <w:p>
       <w:pPr>
+        <w:keepNext/>
         <w:spacing w:line="360" w:lineRule="auto"/>
-        <w:rPr>
-          <w:sz w:val="24"/>
-          <w:szCs w:val="24"/>
-        </w:rPr>
+        <w:jc w:val="center"/>
       </w:pPr>
       <w:r>
         <w:rPr>
@@ -4113,12 +4218,11 @@
           <w:sz w:val="24"/>
           <w:szCs w:val="24"/>
         </w:rPr>
-        <w:lastRenderedPageBreak/>
         <w:drawing>
-          <wp:inline distT="0" distB="0" distL="0" distR="0" wp14:anchorId="0E42614E" wp14:editId="72422BDF">
-            <wp:extent cx="5858540" cy="3637293"/>
-            <wp:effectExtent l="0" t="0" r="0" b="0"/>
-            <wp:docPr id="178029419" name="Picture 6" descr="A screen shot of a computer&#10;&#10;Description automatically generated"/>
+          <wp:inline distT="0" distB="0" distL="0" distR="0" wp14:anchorId="0E9C6855" wp14:editId="3050BCF4">
+            <wp:extent cx="5293360" cy="1405517"/>
+            <wp:effectExtent l="0" t="0" r="2540" b="4445"/>
+            <wp:docPr id="96443245" name="Picture 7" descr="Showing a successful and failed test"/>
             <wp:cNvGraphicFramePr>
               <a:graphicFrameLocks xmlns:a="http://schemas.openxmlformats.org/drawingml/2006/main" noChangeAspect="1"/>
             </wp:cNvGraphicFramePr>
@@ -4126,7 +4230,7 @@
               <a:graphicData uri="http://schemas.openxmlformats.org/drawingml/2006/picture">
                 <pic:pic xmlns:pic="http://schemas.openxmlformats.org/drawingml/2006/picture">
                   <pic:nvPicPr>
-                    <pic:cNvPr id="178029419" name="Picture 6" descr="A screen shot of a computer&#10;&#10;Description automatically generated"/>
+                    <pic:cNvPr id="96443245" name="Picture 7" descr="Showing a successful and failed test"/>
                     <pic:cNvPicPr/>
                   </pic:nvPicPr>
                   <pic:blipFill>
@@ -4144,7 +4248,7 @@
                   <pic:spPr>
                     <a:xfrm>
                       <a:off x="0" y="0"/>
-                      <a:ext cx="5868551" cy="3643508"/>
+                      <a:ext cx="5325250" cy="1413985"/>
                     </a:xfrm>
                     <a:prstGeom prst="rect">
                       <a:avLst/>
@@ -4156,53 +4260,45 @@
           </wp:inline>
         </w:drawing>
       </w:r>
+    </w:p>
+    <w:p>
+      <w:pPr>
+        <w:pStyle w:val="Caption"/>
+        <w:jc w:val="center"/>
+        <w:rPr>
+          <w:sz w:val="24"/>
+          <w:szCs w:val="24"/>
+        </w:rPr>
+      </w:pPr>
+      <w:r>
+        <w:t xml:space="preserve">Figure </w:t>
+      </w:r>
+      <w:r>
+        <w:fldChar w:fldCharType="begin"/>
+      </w:r>
+      <w:r>
+        <w:instrText xml:space="preserve"> SEQ Figure \* ARABIC </w:instrText>
+      </w:r>
+      <w:r>
+        <w:fldChar w:fldCharType="separate"/>
+      </w:r>
       <w:r>
         <w:rPr>
           <w:noProof/>
-          <w:sz w:val="24"/>
-          <w:szCs w:val="24"/>
-        </w:rPr>
-        <w:drawing>
-          <wp:inline distT="0" distB="0" distL="0" distR="0" wp14:anchorId="0E9C6855" wp14:editId="44BF1980">
-            <wp:extent cx="5930900" cy="1574800"/>
-            <wp:effectExtent l="0" t="0" r="0" b="0"/>
-            <wp:docPr id="96443245" name="Picture 7" descr="A screenshot of a computer&#10;&#10;Description automatically generated"/>
-            <wp:cNvGraphicFramePr>
-              <a:graphicFrameLocks xmlns:a="http://schemas.openxmlformats.org/drawingml/2006/main" noChangeAspect="1"/>
-            </wp:cNvGraphicFramePr>
-            <a:graphic xmlns:a="http://schemas.openxmlformats.org/drawingml/2006/main">
-              <a:graphicData uri="http://schemas.openxmlformats.org/drawingml/2006/picture">
-                <pic:pic xmlns:pic="http://schemas.openxmlformats.org/drawingml/2006/picture">
-                  <pic:nvPicPr>
-                    <pic:cNvPr id="96443245" name="Picture 7" descr="A screenshot of a computer&#10;&#10;Description automatically generated"/>
-                    <pic:cNvPicPr/>
-                  </pic:nvPicPr>
-                  <pic:blipFill>
-                    <a:blip r:embed="rId20" cstate="print">
-                      <a:extLst>
-                        <a:ext uri="{28A0092B-C50C-407E-A947-70E740481C1C}">
-                          <a14:useLocalDpi xmlns:a14="http://schemas.microsoft.com/office/drawing/2010/main" val="0"/>
-                        </a:ext>
-                      </a:extLst>
-                    </a:blip>
-                    <a:stretch>
-                      <a:fillRect/>
-                    </a:stretch>
-                  </pic:blipFill>
-                  <pic:spPr>
-                    <a:xfrm>
-                      <a:off x="0" y="0"/>
-                      <a:ext cx="5930900" cy="1574800"/>
-                    </a:xfrm>
-                    <a:prstGeom prst="rect">
-                      <a:avLst/>
-                    </a:prstGeom>
-                  </pic:spPr>
-                </pic:pic>
-              </a:graphicData>
-            </a:graphic>
-          </wp:inline>
-        </w:drawing>
+        </w:rPr>
+        <w:t>8</w:t>
+      </w:r>
+      <w:r>
+        <w:fldChar w:fldCharType="end"/>
+      </w:r>
+      <w:r>
+        <w:t xml:space="preserve"> </w:t>
+      </w:r>
+      <w:r>
+        <w:t>Showing a successful and failed test</w:t>
+      </w:r>
+      <w:r>
+        <w:t>.</w:t>
       </w:r>
     </w:p>
     <w:p>
@@ -4215,7 +4311,7 @@
         <w:pStyle w:val="Heading1"/>
         <w:spacing w:line="360" w:lineRule="auto"/>
       </w:pPr>
-      <w:bookmarkStart w:id="8" w:name="_Toc152082097"/>
+      <w:bookmarkStart w:id="8" w:name="_Toc152311321"/>
       <w:r>
         <w:t>Experience</w:t>
       </w:r>
@@ -4225,7 +4321,7 @@
       <w:pPr>
         <w:pStyle w:val="Heading2"/>
       </w:pPr>
-      <w:bookmarkStart w:id="9" w:name="_Toc152082098"/>
+      <w:bookmarkStart w:id="9" w:name="_Toc152311322"/>
       <w:r>
         <w:t>Usefulness</w:t>
       </w:r>
@@ -4292,15 +4388,7 @@
           <w:sz w:val="24"/>
           <w:szCs w:val="24"/>
         </w:rPr>
-        <w:t xml:space="preserve"> pull requests or commits aided in catching issues early, reducing </w:t>
-      </w:r>
-      <w:r>
-        <w:rPr>
-          <w:sz w:val="24"/>
-          <w:szCs w:val="24"/>
-        </w:rPr>
-        <w:lastRenderedPageBreak/>
-        <w:t>bugs and enhancing code reliability.</w:t>
+        <w:t xml:space="preserve"> pull requests or commits aided in catching issues early, reducing bugs and enhancing code reliability.</w:t>
       </w:r>
       <w:r>
         <w:rPr>
@@ -4387,7 +4475,7 @@
       <w:pPr>
         <w:pStyle w:val="Heading2"/>
       </w:pPr>
-      <w:bookmarkStart w:id="10" w:name="_Toc152082099"/>
+      <w:bookmarkStart w:id="10" w:name="_Toc152311323"/>
       <w:r>
         <w:t>Ease of Use</w:t>
       </w:r>
@@ -4422,7 +4510,7 @@
       <w:pPr>
         <w:pStyle w:val="Heading2"/>
       </w:pPr>
-      <w:bookmarkStart w:id="11" w:name="_Toc152082100"/>
+      <w:bookmarkStart w:id="11" w:name="_Toc152311324"/>
       <w:r>
         <w:t>Challenges</w:t>
       </w:r>
@@ -4477,6 +4565,7 @@
           <w:szCs w:val="24"/>
           <w:lang w:val="en-IE"/>
         </w:rPr>
+        <w:lastRenderedPageBreak/>
         <w:t>YAML Syntax Learning Curve:</w:t>
       </w:r>
       <w:r>
@@ -4509,7 +4598,6 @@
           <w:szCs w:val="24"/>
           <w:lang w:val="en-IE"/>
         </w:rPr>
-        <w:lastRenderedPageBreak/>
         <w:t>Updating YAML File for Tests:</w:t>
       </w:r>
       <w:r>
@@ -4636,7 +4724,7 @@
       <w:pPr>
         <w:pStyle w:val="Heading1"/>
       </w:pPr>
-      <w:bookmarkStart w:id="12" w:name="_Toc152082101"/>
+      <w:bookmarkStart w:id="12" w:name="_Toc152311325"/>
       <w:r>
         <w:t>Conclusion</w:t>
       </w:r>
@@ -4671,24 +4759,6 @@
     <w:p>
       <w:pPr>
         <w:spacing w:line="360" w:lineRule="auto"/>
-      </w:pPr>
-    </w:p>
-    <w:p>
-      <w:pPr>
-        <w:spacing w:line="360" w:lineRule="auto"/>
-        <w:jc w:val="right"/>
-      </w:pPr>
-    </w:p>
-    <w:p>
-      <w:pPr>
-        <w:spacing w:line="360" w:lineRule="auto"/>
-        <w:jc w:val="right"/>
-      </w:pPr>
-    </w:p>
-    <w:p>
-      <w:pPr>
-        <w:spacing w:line="360" w:lineRule="auto"/>
-        <w:jc w:val="right"/>
       </w:pPr>
     </w:p>
     <w:p>
@@ -4712,8 +4782,8 @@
       </w:pPr>
     </w:p>
     <w:sectPr>
-      <w:footerReference w:type="even" r:id="rId21"/>
-      <w:footerReference w:type="default" r:id="rId22"/>
+      <w:footerReference w:type="even" r:id="rId20"/>
+      <w:footerReference w:type="default" r:id="rId21"/>
       <w:pgSz w:w="12240" w:h="15840"/>
       <w:pgMar w:top="1440" w:right="1440" w:bottom="1440" w:left="1440" w:header="720" w:footer="720" w:gutter="0"/>
       <w:pgNumType w:start="0"/>
@@ -5872,6 +5942,7 @@
   <w:style w:type="character" w:default="1" w:styleId="DefaultParagraphFont">
     <w:name w:val="Default Paragraph Font"/>
     <w:uiPriority w:val="1"/>
+    <w:semiHidden/>
     <w:unhideWhenUsed/>
   </w:style>
   <w:style w:type="table" w:default="1" w:styleId="TableNormal">
@@ -6072,6 +6143,25 @@
     <w:semiHidden/>
     <w:unhideWhenUsed/>
     <w:rsid w:val="00E23507"/>
+  </w:style>
+  <w:style w:type="paragraph" w:styleId="Caption">
+    <w:name w:val="caption"/>
+    <w:basedOn w:val="Normal"/>
+    <w:next w:val="Normal"/>
+    <w:uiPriority w:val="35"/>
+    <w:unhideWhenUsed/>
+    <w:qFormat/>
+    <w:rsid w:val="006F0C01"/>
+    <w:pPr>
+      <w:spacing w:after="200" w:line="240" w:lineRule="auto"/>
+    </w:pPr>
+    <w:rPr>
+      <w:i/>
+      <w:iCs/>
+      <w:color w:val="44546A" w:themeColor="text2"/>
+      <w:sz w:val="18"/>
+      <w:szCs w:val="18"/>
+    </w:rPr>
   </w:style>
 </w:styles>
 </file>
@@ -6568,7 +6658,12 @@
 </file>
 
 <file path=customXml/item2.xml><?xml version="1.0" encoding="utf-8"?>
-<b:Sources xmlns:b="http://schemas.openxmlformats.org/officeDocument/2006/bibliography" xmlns="http://schemas.openxmlformats.org/officeDocument/2006/bibliography" SelectedStyle="\APASixthEditionOfficeOnline.xsl" StyleName="APA" Version="6"/>
+<?mso-contentType ?>
+<FormTemplates xmlns="http://schemas.microsoft.com/sharepoint/v3/contenttype/forms">
+  <Display>DocumentLibraryForm</Display>
+  <Edit>DocumentLibraryForm</Edit>
+  <New>DocumentLibraryForm</New>
+</FormTemplates>
 </file>
 
 <file path=customXml/item3.xml><?xml version="1.0" encoding="utf-8"?>
@@ -6578,12 +6673,7 @@
 </file>
 
 <file path=customXml/item4.xml><?xml version="1.0" encoding="utf-8"?>
-<?mso-contentType ?>
-<FormTemplates xmlns="http://schemas.microsoft.com/sharepoint/v3/contenttype/forms">
-  <Display>DocumentLibraryForm</Display>
-  <Edit>DocumentLibraryForm</Edit>
-  <New>DocumentLibraryForm</New>
-</FormTemplates>
+<b:Sources xmlns:b="http://schemas.openxmlformats.org/officeDocument/2006/bibliography" xmlns="http://schemas.openxmlformats.org/officeDocument/2006/bibliography" SelectedStyle="\APASixthEditionOfficeOnline.xsl" StyleName="APA" Version="6"/>
 </file>
 
 <file path=customXml/itemProps1.xml><?xml version="1.0" encoding="utf-8"?>
@@ -6605,9 +6695,9 @@
 </file>
 
 <file path=customXml/itemProps2.xml><?xml version="1.0" encoding="utf-8"?>
-<ds:datastoreItem xmlns:ds="http://schemas.openxmlformats.org/officeDocument/2006/customXml" ds:itemID="{384B275C-7963-46DE-991B-7CA8C6E5D400}">
+<ds:datastoreItem xmlns:ds="http://schemas.openxmlformats.org/officeDocument/2006/customXml" ds:itemID="{479C30E7-828C-4A09-8214-053DF1D08CA0}">
   <ds:schemaRefs>
-    <ds:schemaRef ds:uri="http://schemas.openxmlformats.org/officeDocument/2006/bibliography"/>
+    <ds:schemaRef ds:uri="http://schemas.microsoft.com/sharepoint/v3/contenttype/forms"/>
   </ds:schemaRefs>
 </ds:datastoreItem>
 </file>
@@ -6622,9 +6712,9 @@
 </file>
 
 <file path=customXml/itemProps4.xml><?xml version="1.0" encoding="utf-8"?>
-<ds:datastoreItem xmlns:ds="http://schemas.openxmlformats.org/officeDocument/2006/customXml" ds:itemID="{479C30E7-828C-4A09-8214-053DF1D08CA0}">
+<ds:datastoreItem xmlns:ds="http://schemas.openxmlformats.org/officeDocument/2006/customXml" ds:itemID="{384B275C-7963-46DE-991B-7CA8C6E5D400}">
   <ds:schemaRefs>
-    <ds:schemaRef ds:uri="http://schemas.microsoft.com/sharepoint/v3/contenttype/forms"/>
+    <ds:schemaRef ds:uri="http://schemas.openxmlformats.org/officeDocument/2006/bibliography"/>
   </ds:schemaRefs>
 </ds:datastoreItem>
 </file>
</xml_diff>

<commit_message>
Updating final report and correcting grammar mistakes
</commit_message>
<xml_diff>
--- a/Final Report.docx
+++ b/Final Report.docx
@@ -2639,7 +2639,23 @@
           <w:szCs w:val="24"/>
           <w:lang w:val="en-IE"/>
         </w:rPr>
-        <w:t xml:space="preserve"> management, and continuous integration to produce a cohesive, accurate, and robust software artifact. The goal was to instil a high level of confidence in the development process, emphasi</w:t>
+        <w:t xml:space="preserve"> management, and continuous integration to produce a cohesive, accurate, and robust software art</w:t>
+      </w:r>
+      <w:r>
+        <w:rPr>
+          <w:sz w:val="24"/>
+          <w:szCs w:val="24"/>
+          <w:lang w:val="en-IE"/>
+        </w:rPr>
+        <w:t>e</w:t>
+      </w:r>
+      <w:r>
+        <w:rPr>
+          <w:sz w:val="24"/>
+          <w:szCs w:val="24"/>
+          <w:lang w:val="en-IE"/>
+        </w:rPr>
+        <w:t>fact. The goal was to instil a high level of confidence in the development process, emphasi</w:t>
       </w:r>
       <w:r>
         <w:rPr>
@@ -2780,7 +2796,21 @@
           <w:sz w:val="24"/>
           <w:szCs w:val="24"/>
         </w:rPr>
-        <w:t>To establish a collaborative environment, we initiated a shared repository on GitHub for our Python project. This involved creating a new repository, configuring settings, navigating to the collaborators tab, and inviting team members. Each member then set up their local repository on their machine, enabling them to contribute to the Python project via push and pull requests.</w:t>
+        <w:t>To establish a collaborative environment, we initiated a shared repository on GitHub for our Python project. This involved creating a new repository, configuring settings, navigating to the collaborator</w:t>
+      </w:r>
+      <w:r>
+        <w:rPr>
+          <w:sz w:val="24"/>
+          <w:szCs w:val="24"/>
+        </w:rPr>
+        <w:t>’</w:t>
+      </w:r>
+      <w:r>
+        <w:rPr>
+          <w:sz w:val="24"/>
+          <w:szCs w:val="24"/>
+        </w:rPr>
+        <w:t>s tab, and inviting team members. Each member then set up their local repository on their machine, enabling them to contribute to the Python project via push and pull requests.</w:t>
       </w:r>
     </w:p>
     <w:p>
@@ -3075,7 +3105,77 @@
           <w:sz w:val="24"/>
           <w:szCs w:val="24"/>
         </w:rPr>
-        <w:t>This workflow included pre-configured settings for building, running, and testing our Python code. This was done by clicking actions, create new workflow and finding the python application workflow that is pre-built for GitHub Actions. This means that python dependencies are already included allowing us to build, run and test our python code through GitHub Actions</w:t>
+        <w:t>This workflow included pre-configured settings for building, running, and testing our Python code. This was done by clicking actions, creat</w:t>
+      </w:r>
+      <w:r>
+        <w:rPr>
+          <w:sz w:val="24"/>
+          <w:szCs w:val="24"/>
+        </w:rPr>
+        <w:t>ing a</w:t>
+      </w:r>
+      <w:r>
+        <w:rPr>
+          <w:sz w:val="24"/>
+          <w:szCs w:val="24"/>
+        </w:rPr>
+        <w:t xml:space="preserve"> new </w:t>
+      </w:r>
+      <w:r>
+        <w:rPr>
+          <w:sz w:val="24"/>
+          <w:szCs w:val="24"/>
+        </w:rPr>
+        <w:t>workflow,</w:t>
+      </w:r>
+      <w:r>
+        <w:rPr>
+          <w:sz w:val="24"/>
+          <w:szCs w:val="24"/>
+        </w:rPr>
+        <w:t xml:space="preserve"> and finding the </w:t>
+      </w:r>
+      <w:r>
+        <w:rPr>
+          <w:sz w:val="24"/>
+          <w:szCs w:val="24"/>
+        </w:rPr>
+        <w:t>P</w:t>
+      </w:r>
+      <w:r>
+        <w:rPr>
+          <w:sz w:val="24"/>
+          <w:szCs w:val="24"/>
+        </w:rPr>
+        <w:t xml:space="preserve">ython application workflow that is pre-built for GitHub Actions. This means that </w:t>
+      </w:r>
+      <w:r>
+        <w:rPr>
+          <w:sz w:val="24"/>
+          <w:szCs w:val="24"/>
+        </w:rPr>
+        <w:t>P</w:t>
+      </w:r>
+      <w:r>
+        <w:rPr>
+          <w:sz w:val="24"/>
+          <w:szCs w:val="24"/>
+        </w:rPr>
+        <w:t xml:space="preserve">ython dependencies are already included allowing us to build, run and test our </w:t>
+      </w:r>
+      <w:r>
+        <w:rPr>
+          <w:sz w:val="24"/>
+          <w:szCs w:val="24"/>
+        </w:rPr>
+        <w:t>P</w:t>
+      </w:r>
+      <w:r>
+        <w:rPr>
+          <w:sz w:val="24"/>
+          <w:szCs w:val="24"/>
+        </w:rPr>
+        <w:t>ython code through GitHub Actions</w:t>
       </w:r>
       <w:r>
         <w:rPr>
@@ -3332,7 +3432,21 @@
           <w:sz w:val="24"/>
           <w:szCs w:val="24"/>
         </w:rPr>
-        <w:t xml:space="preserve"> file, specifying the Python test files to be run. This meant that the workflow created will automatically run tests and linting operations with each push to the repository. We can then further configure the workflow using the YAML language on the python-</w:t>
+        <w:t xml:space="preserve"> file, specifying the Python test files to be run. This meant that the workflow created </w:t>
+      </w:r>
+      <w:r>
+        <w:rPr>
+          <w:sz w:val="24"/>
+          <w:szCs w:val="24"/>
+        </w:rPr>
+        <w:t>would</w:t>
+      </w:r>
+      <w:r>
+        <w:rPr>
+          <w:sz w:val="24"/>
+          <w:szCs w:val="24"/>
+        </w:rPr>
+        <w:t xml:space="preserve"> automatically run tests and linting operations with each push to the repository. We can then further configure the workflow using the YAML language on the python-</w:t>
       </w:r>
       <w:proofErr w:type="spellStart"/>
       <w:r>
@@ -4463,7 +4577,21 @@
           <w:sz w:val="24"/>
           <w:szCs w:val="24"/>
         </w:rPr>
-        <w:t xml:space="preserve"> The extensive library of pre-built actions and integrations reduced development time and effort. Features like secrets management, detailed logs, and artifact retention contributed to a secure and transparent development environment.</w:t>
+        <w:t xml:space="preserve"> The extensive library of pre-built actions and integrations reduced development time and effort. Features like secrets management, detailed logs, and art</w:t>
+      </w:r>
+      <w:r>
+        <w:rPr>
+          <w:sz w:val="24"/>
+          <w:szCs w:val="24"/>
+        </w:rPr>
+        <w:t>e</w:t>
+      </w:r>
+      <w:r>
+        <w:rPr>
+          <w:sz w:val="24"/>
+          <w:szCs w:val="24"/>
+        </w:rPr>
+        <w:t>fact retention contributed to a secure and transparent development environment.</w:t>
       </w:r>
     </w:p>
     <w:p>

</xml_diff>

<commit_message>
Final corrections and edits to the final report
</commit_message>
<xml_diff>
--- a/Final Report.docx
+++ b/Final Report.docx
@@ -195,7 +195,27 @@
                                     <w:szCs w:val="24"/>
                                     <w:u w:val="single"/>
                                   </w:rPr>
-                                  <w:t>JDM_BOYS</w:t>
+                                  <w:t>JD</w:t>
+                                </w:r>
+                                <w:r>
+                                  <w:rPr>
+                                    <w:b/>
+                                    <w:bCs/>
+                                    <w:sz w:val="24"/>
+                                    <w:szCs w:val="24"/>
+                                    <w:u w:val="single"/>
+                                  </w:rPr>
+                                  <w:t>P</w:t>
+                                </w:r>
+                                <w:r>
+                                  <w:rPr>
+                                    <w:b/>
+                                    <w:bCs/>
+                                    <w:sz w:val="24"/>
+                                    <w:szCs w:val="24"/>
+                                    <w:u w:val="single"/>
+                                  </w:rPr>
+                                  <w:t>M_BOYS</w:t>
                                 </w:r>
                               </w:p>
                               <w:p>
@@ -218,7 +238,29 @@
                                     <w:shd w:val="clear" w:color="auto" w:fill="FFFFFF"/>
                                     <w:lang w:val="pl-PL"/>
                                   </w:rPr>
-                                  <w:t>Daniel - dodriscoll4mycit.ie - R00221504</w:t>
+                                  <w:t>Daniel - dodriscoll4</w:t>
+                                </w:r>
+                                <w:r>
+                                  <w:rPr>
+                                    <w:rFonts w:eastAsia="Times New Roman" w:cstheme="minorHAnsi"/>
+                                    <w:color w:val="222222"/>
+                                    <w:sz w:val="24"/>
+                                    <w:szCs w:val="24"/>
+                                    <w:shd w:val="clear" w:color="auto" w:fill="FFFFFF"/>
+                                    <w:lang w:val="pl-PL"/>
+                                  </w:rPr>
+                                  <w:t>@</w:t>
+                                </w:r>
+                                <w:r>
+                                  <w:rPr>
+                                    <w:rFonts w:eastAsia="Times New Roman" w:cstheme="minorHAnsi"/>
+                                    <w:color w:val="222222"/>
+                                    <w:sz w:val="24"/>
+                                    <w:szCs w:val="24"/>
+                                    <w:shd w:val="clear" w:color="auto" w:fill="FFFFFF"/>
+                                    <w:lang w:val="pl-PL"/>
+                                  </w:rPr>
+                                  <w:t>mycit.ie - R00221504</w:t>
                                 </w:r>
                               </w:p>
                               <w:p>
@@ -434,7 +476,27 @@
                               <w:szCs w:val="24"/>
                               <w:u w:val="single"/>
                             </w:rPr>
-                            <w:t>JDM_BOYS</w:t>
+                            <w:t>JD</w:t>
+                          </w:r>
+                          <w:r>
+                            <w:rPr>
+                              <w:b/>
+                              <w:bCs/>
+                              <w:sz w:val="24"/>
+                              <w:szCs w:val="24"/>
+                              <w:u w:val="single"/>
+                            </w:rPr>
+                            <w:t>P</w:t>
+                          </w:r>
+                          <w:r>
+                            <w:rPr>
+                              <w:b/>
+                              <w:bCs/>
+                              <w:sz w:val="24"/>
+                              <w:szCs w:val="24"/>
+                              <w:u w:val="single"/>
+                            </w:rPr>
+                            <w:t>M_BOYS</w:t>
                           </w:r>
                         </w:p>
                         <w:p>
@@ -457,7 +519,29 @@
                               <w:shd w:val="clear" w:color="auto" w:fill="FFFFFF"/>
                               <w:lang w:val="pl-PL"/>
                             </w:rPr>
-                            <w:t>Daniel - dodriscoll4mycit.ie - R00221504</w:t>
+                            <w:t>Daniel - dodriscoll4</w:t>
+                          </w:r>
+                          <w:r>
+                            <w:rPr>
+                              <w:rFonts w:eastAsia="Times New Roman" w:cstheme="minorHAnsi"/>
+                              <w:color w:val="222222"/>
+                              <w:sz w:val="24"/>
+                              <w:szCs w:val="24"/>
+                              <w:shd w:val="clear" w:color="auto" w:fill="FFFFFF"/>
+                              <w:lang w:val="pl-PL"/>
+                            </w:rPr>
+                            <w:t>@</w:t>
+                          </w:r>
+                          <w:r>
+                            <w:rPr>
+                              <w:rFonts w:eastAsia="Times New Roman" w:cstheme="minorHAnsi"/>
+                              <w:color w:val="222222"/>
+                              <w:sz w:val="24"/>
+                              <w:szCs w:val="24"/>
+                              <w:shd w:val="clear" w:color="auto" w:fill="FFFFFF"/>
+                              <w:lang w:val="pl-PL"/>
+                            </w:rPr>
+                            <w:t>mycit.ie - R00221504</w:t>
                           </w:r>
                         </w:p>
                         <w:p>
@@ -1494,7 +1578,7 @@
             </w:rPr>
             <w:fldChar w:fldCharType="separate"/>
           </w:r>
-          <w:hyperlink w:anchor="_Toc152311313" w:history="1">
+          <w:hyperlink w:anchor="_Toc152312608" w:history="1">
             <w:r>
               <w:rPr>
                 <w:rStyle w:val="Hyperlink"/>
@@ -1521,7 +1605,7 @@
                 <w:noProof/>
                 <w:webHidden/>
               </w:rPr>
-              <w:instrText xml:space="preserve"> PAGEREF _Toc152311313 \h </w:instrText>
+              <w:instrText xml:space="preserve"> PAGEREF _Toc152312608 \h </w:instrText>
             </w:r>
             <w:r>
               <w:rPr>
@@ -1565,7 +1649,7 @@
               <w14:ligatures w14:val="standardContextual"/>
             </w:rPr>
           </w:pPr>
-          <w:hyperlink w:anchor="_Toc152311314" w:history="1">
+          <w:hyperlink w:anchor="_Toc152312609" w:history="1">
             <w:r>
               <w:rPr>
                 <w:rStyle w:val="Hyperlink"/>
@@ -1592,7 +1676,7 @@
                 <w:noProof/>
                 <w:webHidden/>
               </w:rPr>
-              <w:instrText xml:space="preserve"> PAGEREF _Toc152311314 \h </w:instrText>
+              <w:instrText xml:space="preserve"> PAGEREF _Toc152312609 \h </w:instrText>
             </w:r>
             <w:r>
               <w:rPr>
@@ -1636,7 +1720,7 @@
               <w14:ligatures w14:val="standardContextual"/>
             </w:rPr>
           </w:pPr>
-          <w:hyperlink w:anchor="_Toc152311315" w:history="1">
+          <w:hyperlink w:anchor="_Toc152312610" w:history="1">
             <w:r>
               <w:rPr>
                 <w:rStyle w:val="Hyperlink"/>
@@ -1663,7 +1747,7 @@
                 <w:noProof/>
                 <w:webHidden/>
               </w:rPr>
-              <w:instrText xml:space="preserve"> PAGEREF _Toc152311315 \h </w:instrText>
+              <w:instrText xml:space="preserve"> PAGEREF _Toc152312610 \h </w:instrText>
             </w:r>
             <w:r>
               <w:rPr>
@@ -1710,7 +1794,7 @@
               <w14:ligatures w14:val="standardContextual"/>
             </w:rPr>
           </w:pPr>
-          <w:hyperlink w:anchor="_Toc152311316" w:history="1">
+          <w:hyperlink w:anchor="_Toc152312611" w:history="1">
             <w:r>
               <w:rPr>
                 <w:rStyle w:val="Hyperlink"/>
@@ -1737,7 +1821,7 @@
                 <w:noProof/>
                 <w:webHidden/>
               </w:rPr>
-              <w:instrText xml:space="preserve"> PAGEREF _Toc152311316 \h </w:instrText>
+              <w:instrText xml:space="preserve"> PAGEREF _Toc152312611 \h </w:instrText>
             </w:r>
             <w:r>
               <w:rPr>
@@ -1784,7 +1868,7 @@
               <w14:ligatures w14:val="standardContextual"/>
             </w:rPr>
           </w:pPr>
-          <w:hyperlink w:anchor="_Toc152311317" w:history="1">
+          <w:hyperlink w:anchor="_Toc152312612" w:history="1">
             <w:r>
               <w:rPr>
                 <w:rStyle w:val="Hyperlink"/>
@@ -1812,7 +1896,7 @@
                 <w:noProof/>
                 <w:webHidden/>
               </w:rPr>
-              <w:instrText xml:space="preserve"> PAGEREF _Toc152311317 \h </w:instrText>
+              <w:instrText xml:space="preserve"> PAGEREF _Toc152312612 \h </w:instrText>
             </w:r>
             <w:r>
               <w:rPr>
@@ -1859,7 +1943,7 @@
               <w14:ligatures w14:val="standardContextual"/>
             </w:rPr>
           </w:pPr>
-          <w:hyperlink w:anchor="_Toc152311318" w:history="1">
+          <w:hyperlink w:anchor="_Toc152312613" w:history="1">
             <w:r>
               <w:rPr>
                 <w:rStyle w:val="Hyperlink"/>
@@ -1887,7 +1971,7 @@
                 <w:noProof/>
                 <w:webHidden/>
               </w:rPr>
-              <w:instrText xml:space="preserve"> PAGEREF _Toc152311318 \h </w:instrText>
+              <w:instrText xml:space="preserve"> PAGEREF _Toc152312613 \h </w:instrText>
             </w:r>
             <w:r>
               <w:rPr>
@@ -1934,7 +2018,7 @@
               <w14:ligatures w14:val="standardContextual"/>
             </w:rPr>
           </w:pPr>
-          <w:hyperlink w:anchor="_Toc152311319" w:history="1">
+          <w:hyperlink w:anchor="_Toc152312614" w:history="1">
             <w:r>
               <w:rPr>
                 <w:rStyle w:val="Hyperlink"/>
@@ -1962,7 +2046,7 @@
                 <w:noProof/>
                 <w:webHidden/>
               </w:rPr>
-              <w:instrText xml:space="preserve"> PAGEREF _Toc152311319 \h </w:instrText>
+              <w:instrText xml:space="preserve"> PAGEREF _Toc152312614 \h </w:instrText>
             </w:r>
             <w:r>
               <w:rPr>
@@ -2009,7 +2093,7 @@
               <w14:ligatures w14:val="standardContextual"/>
             </w:rPr>
           </w:pPr>
-          <w:hyperlink w:anchor="_Toc152311320" w:history="1">
+          <w:hyperlink w:anchor="_Toc152312615" w:history="1">
             <w:r>
               <w:rPr>
                 <w:rStyle w:val="Hyperlink"/>
@@ -2037,7 +2121,7 @@
                 <w:noProof/>
                 <w:webHidden/>
               </w:rPr>
-              <w:instrText xml:space="preserve"> PAGEREF _Toc152311320 \h </w:instrText>
+              <w:instrText xml:space="preserve"> PAGEREF _Toc152312615 \h </w:instrText>
             </w:r>
             <w:r>
               <w:rPr>
@@ -2081,7 +2165,7 @@
               <w14:ligatures w14:val="standardContextual"/>
             </w:rPr>
           </w:pPr>
-          <w:hyperlink w:anchor="_Toc152311321" w:history="1">
+          <w:hyperlink w:anchor="_Toc152312616" w:history="1">
             <w:r>
               <w:rPr>
                 <w:rStyle w:val="Hyperlink"/>
@@ -2108,7 +2192,7 @@
                 <w:noProof/>
                 <w:webHidden/>
               </w:rPr>
-              <w:instrText xml:space="preserve"> PAGEREF _Toc152311321 \h </w:instrText>
+              <w:instrText xml:space="preserve"> PAGEREF _Toc152312616 \h </w:instrText>
             </w:r>
             <w:r>
               <w:rPr>
@@ -2155,7 +2239,7 @@
               <w14:ligatures w14:val="standardContextual"/>
             </w:rPr>
           </w:pPr>
-          <w:hyperlink w:anchor="_Toc152311322" w:history="1">
+          <w:hyperlink w:anchor="_Toc152312617" w:history="1">
             <w:r>
               <w:rPr>
                 <w:rStyle w:val="Hyperlink"/>
@@ -2182,7 +2266,7 @@
                 <w:noProof/>
                 <w:webHidden/>
               </w:rPr>
-              <w:instrText xml:space="preserve"> PAGEREF _Toc152311322 \h </w:instrText>
+              <w:instrText xml:space="preserve"> PAGEREF _Toc152312617 \h </w:instrText>
             </w:r>
             <w:r>
               <w:rPr>
@@ -2229,7 +2313,7 @@
               <w14:ligatures w14:val="standardContextual"/>
             </w:rPr>
           </w:pPr>
-          <w:hyperlink w:anchor="_Toc152311323" w:history="1">
+          <w:hyperlink w:anchor="_Toc152312618" w:history="1">
             <w:r>
               <w:rPr>
                 <w:rStyle w:val="Hyperlink"/>
@@ -2256,7 +2340,7 @@
                 <w:noProof/>
                 <w:webHidden/>
               </w:rPr>
-              <w:instrText xml:space="preserve"> PAGEREF _Toc152311323 \h </w:instrText>
+              <w:instrText xml:space="preserve"> PAGEREF _Toc152312618 \h </w:instrText>
             </w:r>
             <w:r>
               <w:rPr>
@@ -2303,7 +2387,7 @@
               <w14:ligatures w14:val="standardContextual"/>
             </w:rPr>
           </w:pPr>
-          <w:hyperlink w:anchor="_Toc152311324" w:history="1">
+          <w:hyperlink w:anchor="_Toc152312619" w:history="1">
             <w:r>
               <w:rPr>
                 <w:rStyle w:val="Hyperlink"/>
@@ -2330,7 +2414,7 @@
                 <w:noProof/>
                 <w:webHidden/>
               </w:rPr>
-              <w:instrText xml:space="preserve"> PAGEREF _Toc152311324 \h </w:instrText>
+              <w:instrText xml:space="preserve"> PAGEREF _Toc152312619 \h </w:instrText>
             </w:r>
             <w:r>
               <w:rPr>
@@ -2374,7 +2458,7 @@
               <w14:ligatures w14:val="standardContextual"/>
             </w:rPr>
           </w:pPr>
-          <w:hyperlink w:anchor="_Toc152311325" w:history="1">
+          <w:hyperlink w:anchor="_Toc152312620" w:history="1">
             <w:r>
               <w:rPr>
                 <w:rStyle w:val="Hyperlink"/>
@@ -2401,7 +2485,7 @@
                 <w:noProof/>
                 <w:webHidden/>
               </w:rPr>
-              <w:instrText xml:space="preserve"> PAGEREF _Toc152311325 \h </w:instrText>
+              <w:instrText xml:space="preserve"> PAGEREF _Toc152312620 \h </w:instrText>
             </w:r>
             <w:r>
               <w:rPr>
@@ -2481,7 +2565,7 @@
         <w:pStyle w:val="Heading1"/>
         <w:spacing w:line="360" w:lineRule="auto"/>
       </w:pPr>
-      <w:bookmarkStart w:id="0" w:name="_Toc152311313"/>
+      <w:bookmarkStart w:id="0" w:name="_Toc152312608"/>
       <w:r>
         <w:lastRenderedPageBreak/>
         <w:t>Introduction</w:t>
@@ -2777,7 +2861,7 @@
         <w:pStyle w:val="Heading1"/>
         <w:spacing w:line="360" w:lineRule="auto"/>
       </w:pPr>
-      <w:bookmarkStart w:id="1" w:name="_Toc152311314"/>
+      <w:bookmarkStart w:id="1" w:name="_Toc152312609"/>
       <w:r>
         <w:t>Setup</w:t>
       </w:r>
@@ -3062,7 +3146,7 @@
         <w:pStyle w:val="Heading1"/>
         <w:spacing w:line="360" w:lineRule="auto"/>
       </w:pPr>
-      <w:bookmarkStart w:id="2" w:name="_Toc152311315"/>
+      <w:bookmarkStart w:id="2" w:name="_Toc152312610"/>
       <w:r>
         <w:t>Configuration</w:t>
       </w:r>
@@ -3072,7 +3156,7 @@
       <w:pPr>
         <w:pStyle w:val="Heading2"/>
       </w:pPr>
-      <w:bookmarkStart w:id="3" w:name="_Toc152311316"/>
+      <w:bookmarkStart w:id="3" w:name="_Toc152312611"/>
       <w:r>
         <w:t>GitHub Actions Workflow</w:t>
       </w:r>
@@ -3599,7 +3683,7 @@
           <w:lang w:val="en-IE"/>
         </w:rPr>
       </w:pPr>
-      <w:bookmarkStart w:id="4" w:name="_Toc152311317"/>
+      <w:bookmarkStart w:id="4" w:name="_Toc152312612"/>
       <w:r>
         <w:rPr>
           <w:lang w:val="en-IE"/>
@@ -3668,7 +3752,7 @@
           <w:lang w:val="en-IE"/>
         </w:rPr>
       </w:pPr>
-      <w:bookmarkStart w:id="5" w:name="_Toc152311318"/>
+      <w:bookmarkStart w:id="5" w:name="_Toc152312613"/>
       <w:r>
         <w:rPr>
           <w:lang w:val="en-IE"/>
@@ -3718,7 +3802,7 @@
           <w:lang w:val="en-IE"/>
         </w:rPr>
       </w:pPr>
-      <w:bookmarkStart w:id="6" w:name="_Toc152311319"/>
+      <w:bookmarkStart w:id="6" w:name="_Toc152312614"/>
       <w:r>
         <w:rPr>
           <w:lang w:val="en-IE"/>
@@ -3787,7 +3871,7 @@
           <w:lang w:val="en-IE"/>
         </w:rPr>
       </w:pPr>
-      <w:bookmarkStart w:id="7" w:name="_Toc152311320"/>
+      <w:bookmarkStart w:id="7" w:name="_Toc152312615"/>
       <w:r>
         <w:rPr>
           <w:lang w:val="en-IE"/>
@@ -4425,7 +4509,7 @@
         <w:pStyle w:val="Heading1"/>
         <w:spacing w:line="360" w:lineRule="auto"/>
       </w:pPr>
-      <w:bookmarkStart w:id="8" w:name="_Toc152311321"/>
+      <w:bookmarkStart w:id="8" w:name="_Toc152312616"/>
       <w:r>
         <w:t>Experience</w:t>
       </w:r>
@@ -4435,7 +4519,7 @@
       <w:pPr>
         <w:pStyle w:val="Heading2"/>
       </w:pPr>
-      <w:bookmarkStart w:id="9" w:name="_Toc152311322"/>
+      <w:bookmarkStart w:id="9" w:name="_Toc152312617"/>
       <w:r>
         <w:t>Usefulness</w:t>
       </w:r>
@@ -4603,7 +4687,7 @@
       <w:pPr>
         <w:pStyle w:val="Heading2"/>
       </w:pPr>
-      <w:bookmarkStart w:id="10" w:name="_Toc152311323"/>
+      <w:bookmarkStart w:id="10" w:name="_Toc152312618"/>
       <w:r>
         <w:t>Ease of Use</w:t>
       </w:r>
@@ -4638,7 +4722,7 @@
       <w:pPr>
         <w:pStyle w:val="Heading2"/>
       </w:pPr>
-      <w:bookmarkStart w:id="11" w:name="_Toc152311324"/>
+      <w:bookmarkStart w:id="11" w:name="_Toc152312619"/>
       <w:r>
         <w:t>Challenges</w:t>
       </w:r>
@@ -4852,7 +4936,7 @@
       <w:pPr>
         <w:pStyle w:val="Heading1"/>
       </w:pPr>
-      <w:bookmarkStart w:id="12" w:name="_Toc152311325"/>
+      <w:bookmarkStart w:id="12" w:name="_Toc152312620"/>
       <w:r>
         <w:t>Conclusion</w:t>
       </w:r>

</xml_diff>